<commit_message>
chg: Update to orders under development
</commit_message>
<xml_diff>
--- a/UNDER DEVELOPMENT/OPAR CJTF OPERATION ORDER.docx
+++ b/UNDER DEVELOPMENT/OPAR CJTF OPERATION ORDER.docx
@@ -224,13 +224,26 @@
     <w:p>
       <w:pPr>
         <w:pStyle w:val="Ingenmellomrom"/>
+      </w:pPr>
+      <w:r>
+        <w:t xml:space="preserve">CJTF-82 will deploy to the area of operations (AO) and restore TURKISH territorial </w:t>
+      </w:r>
+      <w:r>
+        <w:t>integrity, once sufficient forces is availeble CJTF-82 will neutralize Syrian offensive capability in order to (IOT) contribute to a secure and stable environment, which will facilitate a lasting peace and render future international military prescence unnecessary.</w:t>
+      </w:r>
+    </w:p>
+    <w:p>
+      <w:pPr>
+        <w:pStyle w:val="Ingenmellomrom"/>
+      </w:pPr>
+    </w:p>
+    <w:p>
+      <w:pPr>
+        <w:pStyle w:val="Ingenmellomrom"/>
         <w:rPr>
           <w:highlight w:val="yellow"/>
         </w:rPr>
       </w:pPr>
-      <w:r>
-        <w:t xml:space="preserve">CJTF-82 are to deter SYRIAN aggression into TURKEY and ISRAEL in order to (IOT) maintain the integrity of international border. If deterrence fail CJTF-82 will </w:t>
-      </w:r>
     </w:p>
     <w:p>
       <w:pPr>
@@ -262,7 +275,28 @@
     </w:p>
     <w:p>
       <w:pPr>
+        <w:pStyle w:val="Ingenmellomrom"/>
+      </w:pPr>
+      <w:r>
+        <w:t>The purpose of this operation</w:t>
+      </w:r>
+      <w:r>
+        <w:t xml:space="preserve"> is to support TURKEY defeating the SYRIAN aggression.</w:t>
+      </w:r>
+    </w:p>
+    <w:p>
+      <w:pPr>
         <w:pStyle w:val="Overskrift3"/>
+        <w:numPr>
+          <w:ilvl w:val="0"/>
+          <w:numId w:val="0"/>
+        </w:numPr>
+        <w:ind w:left="720"/>
+      </w:pPr>
+    </w:p>
+    <w:p>
+      <w:pPr>
+        <w:pStyle w:val="Overskrift3"/>
       </w:pPr>
       <w:r>
         <w:t xml:space="preserve">End state. </w:t>
@@ -272,6 +306,34 @@
       <w:pPr>
         <w:pStyle w:val="Ingenmellomrom"/>
       </w:pPr>
+      <w:r>
+        <w:t>SYRIAN ab</w:t>
+      </w:r>
+      <w:r>
+        <w:t xml:space="preserve">ility to conduct offensive operations in the region neutralized, </w:t>
+      </w:r>
+      <w:r>
+        <w:t>TURKEY’s</w:t>
+      </w:r>
+      <w:r>
+        <w:t xml:space="preserve"> territorial integrity and international freedom of movement in the region restored</w:t>
+      </w:r>
+      <w:r>
+        <w:t>.</w:t>
+      </w:r>
+      <w:r>
+        <w:t xml:space="preserve"> </w:t>
+      </w:r>
+    </w:p>
+    <w:p>
+      <w:pPr>
+        <w:pStyle w:val="Ingenmellomrom"/>
+      </w:pPr>
+    </w:p>
+    <w:p>
+      <w:pPr>
+        <w:pStyle w:val="Ingenmellomrom"/>
+      </w:pPr>
     </w:p>
     <w:p>
       <w:pPr>
@@ -289,10 +351,10 @@
         <w:t>Operation Active Resolve w</w:t>
       </w:r>
       <w:r>
-        <w:t>ill be conducted in 4</w:t>
-      </w:r>
-      <w:r>
-        <w:t xml:space="preserve"> phases:</w:t>
+        <w:t xml:space="preserve">ill be conducted in 3 </w:t>
+      </w:r>
+      <w:r>
+        <w:t>phases:</w:t>
       </w:r>
     </w:p>
     <w:p>
@@ -311,7 +373,7 @@
         <w:t xml:space="preserve">Phase 2: </w:t>
       </w:r>
       <w:r>
-        <w:t>Neutralize Syrian offensive capability</w:t>
+        <w:t>Decicive action</w:t>
       </w:r>
     </w:p>
     <w:p>
@@ -326,9 +388,6 @@
       <w:pPr>
         <w:pStyle w:val="Ingenmellomrom"/>
       </w:pPr>
-      <w:r>
-        <w:t>Phase 4: Transition</w:t>
-      </w:r>
     </w:p>
     <w:p>
       <w:pPr>
@@ -342,6 +401,17 @@
       <w:r>
         <w:t>Phase 1:</w:t>
       </w:r>
+      <w:r>
+        <w:t xml:space="preserve"> Shaping</w:t>
+      </w:r>
+    </w:p>
+    <w:p>
+      <w:pPr>
+        <w:pStyle w:val="Ingenmellomrom"/>
+      </w:pPr>
+      <w:r>
+        <w:t>Deploy forces to the region, building situational awareness (SA) of the situation and defend TURKEY against SYRIAN aggression.</w:t>
+      </w:r>
     </w:p>
     <w:p>
       <w:pPr>
@@ -363,6 +433,14 @@
       <w:pPr>
         <w:pStyle w:val="Ingenmellomrom"/>
       </w:pPr>
+      <w:r>
+        <w:t>Phase ends when Syrian forces in TURKEY have been defeated and TURKEY’s territorial integrity have been restored.</w:t>
+      </w:r>
+    </w:p>
+    <w:p>
+      <w:pPr>
+        <w:pStyle w:val="Ingenmellomrom"/>
+      </w:pPr>
     </w:p>
     <w:p>
       <w:pPr>
@@ -371,6 +449,9 @@
       <w:r>
         <w:t>Phase 2:</w:t>
       </w:r>
+      <w:r>
+        <w:t xml:space="preserve"> Decisive action</w:t>
+      </w:r>
     </w:p>
     <w:p>
       <w:pPr>
@@ -387,6 +468,9 @@
       <w:r>
         <w:t>LCC supported commander</w:t>
       </w:r>
+      <w:r>
+        <w:t>.</w:t>
+      </w:r>
     </w:p>
     <w:p>
       <w:pPr>
@@ -398,7 +482,13 @@
         <w:pStyle w:val="Overskrift3"/>
       </w:pPr>
       <w:r>
-        <w:t>Phase 3:</w:t>
+        <w:t>Phase 3</w:t>
+      </w:r>
+      <w:r>
+        <w:t>:</w:t>
+      </w:r>
+      <w:r>
+        <w:t xml:space="preserve"> Stabilization</w:t>
       </w:r>
       <w:r>
         <w:t xml:space="preserve"> </w:t>
@@ -412,7 +502,15 @@
         <w:t xml:space="preserve">Once Syrian offensive capability is neutralized, focus will shift to stabilize the situation and prepare for </w:t>
       </w:r>
       <w:r>
-        <w:t xml:space="preserve">transition back to </w:t>
+        <w:t>transition back to a situation with respect of recognized international borders.</w:t>
+      </w:r>
+    </w:p>
+    <w:p>
+      <w:pPr>
+        <w:pStyle w:val="Ingenmellomrom"/>
+      </w:pPr>
+      <w:r>
+        <w:t>LCC supported commander.</w:t>
       </w:r>
     </w:p>
     <w:p>
@@ -423,10 +521,11 @@
     <w:p>
       <w:pPr>
         <w:pStyle w:val="Overskrift3"/>
-      </w:pPr>
-      <w:r>
-        <w:t xml:space="preserve">Phase 4: </w:t>
-      </w:r>
+        <w:numPr>
+          <w:ilvl w:val="0"/>
+          <w:numId w:val="0"/>
+        </w:numPr>
+      </w:pPr>
     </w:p>
     <w:p>
       <w:pPr>
@@ -459,32 +558,100 @@
         <w:pStyle w:val="Ingenmellomrom"/>
       </w:pPr>
       <w:r>
-        <w:t>1.</w:t>
-      </w:r>
-    </w:p>
-    <w:p>
-      <w:pPr>
-        <w:pStyle w:val="Ingenmellomrom"/>
-      </w:pPr>
-      <w:r>
-        <w:t>2.</w:t>
-      </w:r>
-    </w:p>
-    <w:p>
-      <w:pPr>
-        <w:pStyle w:val="Ingenmellomrom"/>
-      </w:pPr>
-      <w:r>
-        <w:t>3.</w:t>
-      </w:r>
-    </w:p>
-    <w:p>
-      <w:pPr>
-        <w:pStyle w:val="Ingenmellomrom"/>
-      </w:pPr>
-      <w:r>
-        <w:t>4.</w:t>
-      </w:r>
+        <w:t>1. Establish air superiority over TURKEY</w:t>
+      </w:r>
+    </w:p>
+    <w:p>
+      <w:pPr>
+        <w:pStyle w:val="Ingenmellomrom"/>
+      </w:pPr>
+      <w:r>
+        <w:t>2</w:t>
+      </w:r>
+      <w:r>
+        <w:t>.</w:t>
+      </w:r>
+      <w:r>
+        <w:t xml:space="preserve"> Defeat SYRIAN forces in TURKEY</w:t>
+      </w:r>
+    </w:p>
+    <w:p>
+      <w:pPr>
+        <w:pStyle w:val="Ingenmellomrom"/>
+      </w:pPr>
+      <w:r>
+        <w:t>3</w:t>
+      </w:r>
+      <w:r>
+        <w:t>.</w:t>
+      </w:r>
+      <w:r>
+        <w:t xml:space="preserve"> Estab</w:t>
+      </w:r>
+      <w:r>
+        <w:t>lish air superiority over SYRIA</w:t>
+      </w:r>
+    </w:p>
+    <w:p>
+      <w:pPr>
+        <w:pStyle w:val="Ingenmellomrom"/>
+      </w:pPr>
+      <w:r>
+        <w:t>4</w:t>
+      </w:r>
+      <w:r>
+        <w:t>.</w:t>
+      </w:r>
+      <w:r>
+        <w:t xml:space="preserve"> Neutralize SYRIAN offensive capability</w:t>
+      </w:r>
+    </w:p>
+    <w:p>
+      <w:pPr>
+        <w:pStyle w:val="Ingenmellomrom"/>
+      </w:pPr>
+      <w:r>
+        <w:t>5</w:t>
+      </w:r>
+      <w:r>
+        <w:t>.</w:t>
+      </w:r>
+      <w:r>
+        <w:t xml:space="preserve"> Reduce SYRIAN will to conduct operations in the region</w:t>
+      </w:r>
+    </w:p>
+    <w:p>
+      <w:pPr>
+        <w:pStyle w:val="Ingenmellomrom"/>
+      </w:pPr>
+      <w:r>
+        <w:t>6. Destroy SYRIAN WMD (weapons of mass destruction) capability</w:t>
+      </w:r>
+    </w:p>
+    <w:p>
+      <w:pPr>
+        <w:pStyle w:val="Ingenmellomrom"/>
+      </w:pPr>
+      <w:r>
+        <w:lastRenderedPageBreak/>
+        <w:t>7. Reduce influence from terror groups in the region</w:t>
+      </w:r>
+    </w:p>
+    <w:p>
+      <w:pPr>
+        <w:pStyle w:val="Ingenmellomrom"/>
+      </w:pPr>
+      <w:r>
+        <w:t>8. Reduce influence from insurgent groups in the region</w:t>
+      </w:r>
+    </w:p>
+    <w:p>
+      <w:pPr>
+        <w:pStyle w:val="Ingenmellomrom"/>
+        <w:rPr>
+          <w:rFonts w:eastAsia="Times New Roman"/>
+        </w:rPr>
+      </w:pPr>
     </w:p>
     <w:p>
       <w:pPr>
@@ -532,6 +699,9 @@
       <w:r>
         <w:t>Build up forces</w:t>
       </w:r>
+      <w:r>
+        <w:t xml:space="preserve"> </w:t>
+      </w:r>
     </w:p>
     <w:p>
       <w:pPr>
@@ -542,7 +712,25 @@
         </w:numPr>
       </w:pPr>
       <w:r>
-        <w:t>On order (O/O) conduct ground offensive into Syria in order to neutralize Syrian offensive capability to conduct offensive operations,</w:t>
+        <w:t>Defeat Syrian forces in TURKEY.</w:t>
+      </w:r>
+    </w:p>
+    <w:p>
+      <w:pPr>
+        <w:pStyle w:val="Ingenmellomrom"/>
+        <w:numPr>
+          <w:ilvl w:val="0"/>
+          <w:numId w:val="9"/>
+        </w:numPr>
+      </w:pPr>
+      <w:r>
+        <w:t>On order (O/O) conduct ground offensive into Syria in orde</w:t>
+      </w:r>
+      <w:r>
+        <w:t>r to neutralize Syrian</w:t>
+      </w:r>
+      <w:r>
+        <w:t xml:space="preserve"> capability to conduct offensive operations,</w:t>
       </w:r>
     </w:p>
     <w:p>
@@ -575,8 +763,25 @@
         </w:numPr>
       </w:pPr>
       <w:r>
-        <w:lastRenderedPageBreak/>
-        <w:t>Maintain sea control outside Israel/Turkey and Syria in order to prevent any interference from CJTF-82 operations.</w:t>
+        <w:t>Main</w:t>
+      </w:r>
+      <w:r>
+        <w:t xml:space="preserve">tain sea control outside </w:t>
+      </w:r>
+      <w:r>
+        <w:t>Turkey and Syria in order to prevent any interference from CJTF-82 operations.</w:t>
+      </w:r>
+    </w:p>
+    <w:p>
+      <w:pPr>
+        <w:pStyle w:val="Ingenmellomrom"/>
+        <w:numPr>
+          <w:ilvl w:val="0"/>
+          <w:numId w:val="8"/>
+        </w:numPr>
+      </w:pPr>
+      <w:r>
+        <w:t>Secure SLOC (Sea Lines Of Communication) into TURKEY and ISRAEL</w:t>
       </w:r>
     </w:p>
     <w:p>
@@ -609,7 +814,13 @@
         </w:numPr>
       </w:pPr>
       <w:r>
-        <w:t>Maintain air superiority over Turkey/Israel</w:t>
+        <w:t>Establish and m</w:t>
+      </w:r>
+      <w:r>
+        <w:t>aintain ai</w:t>
+      </w:r>
+      <w:r>
+        <w:t>r superiority over Turkey.</w:t>
       </w:r>
     </w:p>
     <w:p>
@@ -621,7 +832,16 @@
         </w:numPr>
       </w:pPr>
       <w:r>
-        <w:t>Establish Air superiority over Syria</w:t>
+        <w:t xml:space="preserve">Establish </w:t>
+      </w:r>
+      <w:r>
+        <w:t>and maintain a</w:t>
+      </w:r>
+      <w:r>
+        <w:t>ir superiority over Syria</w:t>
+      </w:r>
+      <w:r>
+        <w:t xml:space="preserve"> for phase 2.</w:t>
       </w:r>
     </w:p>
     <w:p>
@@ -635,6 +855,9 @@
       <w:r>
         <w:t>Conduct AI campaign to break the Syrian will and capability to conduct offensive operations</w:t>
       </w:r>
+      <w:r>
+        <w:t xml:space="preserve"> in phase 2.</w:t>
+      </w:r>
     </w:p>
     <w:p>
       <w:pPr>
@@ -679,6 +902,9 @@
       <w:r>
         <w:t>Facilitate for CJTF-82 targeting</w:t>
       </w:r>
+      <w:r>
+        <w:t xml:space="preserve"> in all phases</w:t>
+      </w:r>
     </w:p>
     <w:p>
       <w:pPr>
@@ -734,6 +960,17 @@
       <w:pPr>
         <w:pStyle w:val="Ingenmellomrom"/>
       </w:pPr>
+      <w:r>
+        <w:t xml:space="preserve">Resupplies will primary be shipped in via sea lines of communication (SLOC). </w:t>
+      </w:r>
+    </w:p>
+    <w:p>
+      <w:pPr>
+        <w:pStyle w:val="Ingenmellomrom"/>
+      </w:pPr>
+      <w:r>
+        <w:t>Due to other major military operations taking place at the same time, certain high demand ammunition items may be temporarily unavaileble.</w:t>
+      </w:r>
     </w:p>
     <w:p>
       <w:pPr>
@@ -778,6 +1015,7 @@
         </w:numPr>
       </w:pPr>
       <w:r>
+        <w:lastRenderedPageBreak/>
         <w:t>CJTF-82 Target list</w:t>
       </w:r>
       <w:r>
@@ -2464,7 +2702,6 @@
   <w:style w:type="character" w:default="1" w:styleId="Standardskriftforavsnitt">
     <w:name w:val="Default Paragraph Font"/>
     <w:uiPriority w:val="1"/>
-    <w:semiHidden/>
     <w:unhideWhenUsed/>
   </w:style>
   <w:style w:type="table" w:default="1" w:styleId="Vanligtabell">

</xml_diff>

<commit_message>
chg: Update to various documents
</commit_message>
<xml_diff>
--- a/UNDER DEVELOPMENT/OPAR CJTF OPERATION ORDER.docx
+++ b/UNDER DEVELOPMENT/OPAR CJTF OPERATION ORDER.docx
@@ -70,29 +70,34 @@
         <w:jc w:val="center"/>
         <w:rPr>
           <w:sz w:val="48"/>
+          <w:lang w:val="en-US"/>
         </w:rPr>
       </w:pPr>
       <w:r>
         <w:rPr>
           <w:sz w:val="48"/>
+          <w:lang w:val="en-US"/>
         </w:rPr>
         <w:t>CJTF</w:t>
       </w:r>
       <w:r>
         <w:rPr>
           <w:sz w:val="48"/>
+          <w:lang w:val="en-US"/>
         </w:rPr>
         <w:t>-82</w:t>
       </w:r>
       <w:r>
         <w:rPr>
           <w:sz w:val="48"/>
+          <w:lang w:val="en-US"/>
         </w:rPr>
         <w:t xml:space="preserve"> OPERATION ORDER</w:t>
       </w:r>
       <w:r>
         <w:rPr>
           <w:sz w:val="48"/>
+          <w:lang w:val="en-US"/>
         </w:rPr>
         <w:t xml:space="preserve"> </w:t>
       </w:r>
@@ -103,11 +108,13 @@
         <w:jc w:val="center"/>
         <w:rPr>
           <w:sz w:val="48"/>
+          <w:lang w:val="en-US"/>
         </w:rPr>
       </w:pPr>
       <w:r>
         <w:rPr>
           <w:sz w:val="48"/>
+          <w:lang w:val="en-US"/>
         </w:rPr>
         <w:t>OPERATION ACTIVE RESOLVE</w:t>
       </w:r>
@@ -124,12 +131,22 @@
       <w:pPr>
         <w:pStyle w:val="Overskrift2"/>
       </w:pPr>
-      <w:r>
-        <w:t>Friendly situation</w:t>
-      </w:r>
+      <w:proofErr w:type="spellStart"/>
+      <w:r>
+        <w:t>Friendly</w:t>
+      </w:r>
+      <w:proofErr w:type="spellEnd"/>
       <w:r>
         <w:t xml:space="preserve"> </w:t>
       </w:r>
+      <w:proofErr w:type="spellStart"/>
+      <w:r>
+        <w:t>situation</w:t>
+      </w:r>
+      <w:proofErr w:type="spellEnd"/>
+      <w:r>
+        <w:t xml:space="preserve"> </w:t>
+      </w:r>
     </w:p>
     <w:p>
       <w:pPr>
@@ -142,11 +159,20 @@
     <w:p>
       <w:pPr>
         <w:pStyle w:val="Ingenmellomrom"/>
-      </w:pPr>
-      <w:r>
+        <w:rPr>
+          <w:lang w:val="en-US"/>
+        </w:rPr>
+      </w:pPr>
+      <w:r>
+        <w:rPr>
+          <w:lang w:val="en-US"/>
+        </w:rPr>
         <w:t>Briefly describe land, maritime, air and SOF</w:t>
       </w:r>
       <w:r>
+        <w:rPr>
+          <w:lang w:val="en-US"/>
+        </w:rPr>
         <w:t>.</w:t>
       </w:r>
     </w:p>
@@ -155,11 +181,30 @@
         <w:pStyle w:val="Overskrift2"/>
       </w:pPr>
       <w:r>
-        <w:t xml:space="preserve"> Enemy situation.</w:t>
-      </w:r>
-      <w:r>
+        <w:rPr>
+          <w:lang w:val="en-US"/>
+        </w:rPr>
         <w:t xml:space="preserve"> </w:t>
       </w:r>
+      <w:proofErr w:type="spellStart"/>
+      <w:r>
+        <w:t>Enemy</w:t>
+      </w:r>
+      <w:proofErr w:type="spellEnd"/>
+      <w:r>
+        <w:t xml:space="preserve"> </w:t>
+      </w:r>
+      <w:proofErr w:type="spellStart"/>
+      <w:r>
+        <w:t>situation</w:t>
+      </w:r>
+      <w:proofErr w:type="spellEnd"/>
+      <w:r>
+        <w:t>.</w:t>
+      </w:r>
+      <w:r>
+        <w:t xml:space="preserve"> </w:t>
+      </w:r>
     </w:p>
     <w:p>
       <w:pPr>
@@ -174,8 +219,29 @@
         <w:pStyle w:val="Ingenmellomrom"/>
       </w:pPr>
       <w:r>
-        <w:t>Big picture enemy situation</w:t>
-      </w:r>
+        <w:t xml:space="preserve">Big </w:t>
+      </w:r>
+      <w:proofErr w:type="spellStart"/>
+      <w:r>
+        <w:t>picture</w:t>
+      </w:r>
+      <w:proofErr w:type="spellEnd"/>
+      <w:r>
+        <w:t xml:space="preserve"> </w:t>
+      </w:r>
+      <w:proofErr w:type="spellStart"/>
+      <w:r>
+        <w:t>enemy</w:t>
+      </w:r>
+      <w:proofErr w:type="spellEnd"/>
+      <w:r>
+        <w:t xml:space="preserve"> </w:t>
+      </w:r>
+      <w:proofErr w:type="spellStart"/>
+      <w:r>
+        <w:t>situation</w:t>
+      </w:r>
+      <w:proofErr w:type="spellEnd"/>
     </w:p>
     <w:p>
       <w:pPr>
@@ -185,8 +251,29 @@
           <w:numId w:val="10"/>
         </w:numPr>
       </w:pPr>
-      <w:r>
-        <w:t>Syrian major units (corps)</w:t>
+      <w:proofErr w:type="spellStart"/>
+      <w:r>
+        <w:t>Syrian</w:t>
+      </w:r>
+      <w:proofErr w:type="spellEnd"/>
+      <w:r>
+        <w:t xml:space="preserve"> major </w:t>
+      </w:r>
+      <w:proofErr w:type="spellStart"/>
+      <w:r>
+        <w:t>units</w:t>
+      </w:r>
+      <w:proofErr w:type="spellEnd"/>
+      <w:r>
+        <w:t xml:space="preserve"> (</w:t>
+      </w:r>
+      <w:proofErr w:type="spellStart"/>
+      <w:r>
+        <w:t>corps</w:t>
+      </w:r>
+      <w:proofErr w:type="spellEnd"/>
+      <w:r>
+        <w:t>)</w:t>
       </w:r>
     </w:p>
     <w:p>
@@ -196,9 +283,21 @@
           <w:ilvl w:val="0"/>
           <w:numId w:val="10"/>
         </w:numPr>
-      </w:pPr>
-      <w:r>
-        <w:t>Terror groups</w:t>
+        <w:rPr>
+          <w:lang w:val="en-US"/>
+        </w:rPr>
+      </w:pPr>
+      <w:r>
+        <w:rPr>
+          <w:lang w:val="en-US"/>
+        </w:rPr>
+        <w:t>Syrian Air forces and Air defenses (Big picture)</w:t>
+      </w:r>
+      <w:r>
+        <w:rPr>
+          <w:lang w:val="en-US"/>
+        </w:rPr>
+        <w:t>, details to follow in Joint Air Operations Plan (JAOP)</w:t>
       </w:r>
     </w:p>
     <w:p>
@@ -210,8 +309,35 @@
         </w:numPr>
       </w:pPr>
       <w:r>
-        <w:t>Insurgent groups</w:t>
-      </w:r>
+        <w:t xml:space="preserve">Terror </w:t>
+      </w:r>
+      <w:proofErr w:type="spellStart"/>
+      <w:r>
+        <w:t>groups</w:t>
+      </w:r>
+      <w:proofErr w:type="spellEnd"/>
+    </w:p>
+    <w:p>
+      <w:pPr>
+        <w:pStyle w:val="Ingenmellomrom"/>
+        <w:numPr>
+          <w:ilvl w:val="0"/>
+          <w:numId w:val="10"/>
+        </w:numPr>
+      </w:pPr>
+      <w:proofErr w:type="spellStart"/>
+      <w:r>
+        <w:t>Insurgent</w:t>
+      </w:r>
+      <w:proofErr w:type="spellEnd"/>
+      <w:r>
+        <w:t xml:space="preserve"> </w:t>
+      </w:r>
+      <w:proofErr w:type="spellStart"/>
+      <w:r>
+        <w:t>groups</w:t>
+      </w:r>
+      <w:proofErr w:type="spellEnd"/>
     </w:p>
     <w:p>
       <w:pPr>
@@ -224,17 +350,65 @@
     <w:p>
       <w:pPr>
         <w:pStyle w:val="Ingenmellomrom"/>
-      </w:pPr>
-      <w:r>
-        <w:t xml:space="preserve">CJTF-82 will deploy to the area of operations (AO) and restore TURKISH territorial </w:t>
-      </w:r>
-      <w:r>
-        <w:t>integrity, once sufficient forces is availeble CJTF-82 will neutralize Syrian offensive capability in order to (IOT) contribute to a secure and stable environment, which will facilitate a lasting peace and render future international military prescence unnecessary.</w:t>
-      </w:r>
-    </w:p>
-    <w:p>
-      <w:pPr>
-        <w:pStyle w:val="Ingenmellomrom"/>
+        <w:rPr>
+          <w:lang w:val="en-US"/>
+        </w:rPr>
+      </w:pPr>
+      <w:r>
+        <w:rPr>
+          <w:lang w:val="en-US"/>
+        </w:rPr>
+        <w:t>CJTF-82 will deploy to the area of op</w:t>
+      </w:r>
+      <w:r>
+        <w:rPr>
+          <w:lang w:val="en-US"/>
+        </w:rPr>
+        <w:t>erations (AO) and restore Turkish and Israeli</w:t>
+      </w:r>
+      <w:r>
+        <w:rPr>
+          <w:lang w:val="en-US"/>
+        </w:rPr>
+        <w:t xml:space="preserve"> territorial </w:t>
+      </w:r>
+      <w:r>
+        <w:rPr>
+          <w:lang w:val="en-US"/>
+        </w:rPr>
+        <w:t xml:space="preserve">integrity, once sufficient forces is </w:t>
+      </w:r>
+      <w:r>
+        <w:rPr>
+          <w:lang w:val="en-US"/>
+        </w:rPr>
+        <w:t>available</w:t>
+      </w:r>
+      <w:r>
+        <w:rPr>
+          <w:lang w:val="en-US"/>
+        </w:rPr>
+        <w:t xml:space="preserve"> CJTF-82 will neutralize Syrian offensive capability in order to (IOT) contribute to a secure and stable environment, which will facilitate a lasting peace and render future international military </w:t>
+      </w:r>
+      <w:r>
+        <w:rPr>
+          <w:lang w:val="en-US"/>
+        </w:rPr>
+        <w:t>presence</w:t>
+      </w:r>
+      <w:r>
+        <w:rPr>
+          <w:lang w:val="en-US"/>
+        </w:rPr>
+        <w:t xml:space="preserve"> unnecessary.</w:t>
+      </w:r>
+    </w:p>
+    <w:p>
+      <w:pPr>
+        <w:pStyle w:val="Ingenmellomrom"/>
+        <w:rPr>
+          <w:lang w:val="en-US"/>
+        </w:rPr>
       </w:pPr>
     </w:p>
     <w:p>
@@ -242,6 +416,7 @@
         <w:pStyle w:val="Ingenmellomrom"/>
         <w:rPr>
           <w:highlight w:val="yellow"/>
+          <w:lang w:val="en-US"/>
         </w:rPr>
       </w:pPr>
     </w:p>
@@ -258,11 +433,24 @@
       <w:pPr>
         <w:pStyle w:val="Overskrift2"/>
       </w:pPr>
-      <w:r>
-        <w:t>Commander CJTF-82</w:t>
-      </w:r>
-      <w:r>
-        <w:t xml:space="preserve"> intent. </w:t>
+      <w:proofErr w:type="spellStart"/>
+      <w:r>
+        <w:t>Commander</w:t>
+      </w:r>
+      <w:proofErr w:type="spellEnd"/>
+      <w:r>
+        <w:t xml:space="preserve"> CJTF-82</w:t>
+      </w:r>
+      <w:r>
+        <w:t xml:space="preserve"> </w:t>
+      </w:r>
+      <w:proofErr w:type="spellStart"/>
+      <w:r>
+        <w:t>intent</w:t>
+      </w:r>
+      <w:proofErr w:type="spellEnd"/>
+      <w:r>
+        <w:t xml:space="preserve">. </w:t>
       </w:r>
     </w:p>
     <w:p>
@@ -276,12 +464,27 @@
     <w:p>
       <w:pPr>
         <w:pStyle w:val="Ingenmellomrom"/>
-      </w:pPr>
-      <w:r>
+        <w:rPr>
+          <w:lang w:val="en-US"/>
+        </w:rPr>
+      </w:pPr>
+      <w:r>
+        <w:rPr>
+          <w:lang w:val="en-US"/>
+        </w:rPr>
         <w:t>The purpose of this operation</w:t>
       </w:r>
       <w:r>
-        <w:t xml:space="preserve"> is to support TURKEY defeating the SYRIAN aggression.</w:t>
+        <w:rPr>
+          <w:lang w:val="en-US"/>
+        </w:rPr>
+        <w:t xml:space="preserve"> is to support Turkey defeating the Syrian</w:t>
+      </w:r>
+      <w:r>
+        <w:rPr>
+          <w:lang w:val="en-US"/>
+        </w:rPr>
+        <w:t xml:space="preserve"> aggression.</w:t>
       </w:r>
     </w:p>
     <w:p>
@@ -292,6 +495,9 @@
           <w:numId w:val="0"/>
         </w:numPr>
         <w:ind w:left="720"/>
+        <w:rPr>
+          <w:lang w:val="en-US"/>
+        </w:rPr>
       </w:pPr>
     </w:p>
     <w:p>
@@ -299,223 +505,569 @@
         <w:pStyle w:val="Overskrift3"/>
       </w:pPr>
       <w:r>
-        <w:t xml:space="preserve">End state. </w:t>
-      </w:r>
-    </w:p>
-    <w:p>
-      <w:pPr>
-        <w:pStyle w:val="Ingenmellomrom"/>
-      </w:pPr>
-      <w:r>
-        <w:t>SYRIAN ab</w:t>
-      </w:r>
-      <w:r>
-        <w:t xml:space="preserve">ility to conduct offensive operations in the region neutralized, </w:t>
-      </w:r>
-      <w:r>
-        <w:t>TURKEY’s</w:t>
-      </w:r>
-      <w:r>
-        <w:t xml:space="preserve"> territorial integrity and international freedom of movement in the region restored</w:t>
-      </w:r>
-      <w:r>
+        <w:t xml:space="preserve">End </w:t>
+      </w:r>
+      <w:proofErr w:type="spellStart"/>
+      <w:r>
+        <w:t>state</w:t>
+      </w:r>
+      <w:proofErr w:type="spellEnd"/>
+      <w:r>
+        <w:t xml:space="preserve">. </w:t>
+      </w:r>
+    </w:p>
+    <w:p>
+      <w:pPr>
+        <w:pStyle w:val="Ingenmellomrom"/>
+        <w:rPr>
+          <w:lang w:val="en-US"/>
+        </w:rPr>
+      </w:pPr>
+      <w:r>
+        <w:rPr>
+          <w:lang w:val="en-US"/>
+        </w:rPr>
+        <w:t>Syrian</w:t>
+      </w:r>
+      <w:r>
+        <w:rPr>
+          <w:lang w:val="en-US"/>
+        </w:rPr>
+        <w:t xml:space="preserve"> ab</w:t>
+      </w:r>
+      <w:r>
+        <w:rPr>
+          <w:lang w:val="en-US"/>
+        </w:rPr>
+        <w:t xml:space="preserve">ility to conduct offensive operations in the region </w:t>
+      </w:r>
+      <w:r>
+        <w:rPr>
+          <w:lang w:val="en-US"/>
+        </w:rPr>
+        <w:t>neutralized</w:t>
+      </w:r>
+      <w:r>
+        <w:rPr>
+          <w:lang w:val="en-US"/>
+        </w:rPr>
         <w:t>.</w:t>
       </w:r>
       <w:r>
+        <w:rPr>
+          <w:lang w:val="en-US"/>
+        </w:rPr>
         <w:t xml:space="preserve"> </w:t>
       </w:r>
-    </w:p>
-    <w:p>
-      <w:pPr>
-        <w:pStyle w:val="Ingenmellomrom"/>
-      </w:pPr>
-    </w:p>
-    <w:p>
-      <w:pPr>
-        <w:pStyle w:val="Ingenmellomrom"/>
+      <w:r>
+        <w:rPr>
+          <w:lang w:val="en-US"/>
+        </w:rPr>
+        <w:t>Turkey and Israeli</w:t>
+      </w:r>
+      <w:r>
+        <w:rPr>
+          <w:lang w:val="en-US"/>
+        </w:rPr>
+        <w:t xml:space="preserve"> territorial integrity</w:t>
+      </w:r>
+      <w:r>
+        <w:rPr>
+          <w:lang w:val="en-US"/>
+        </w:rPr>
+        <w:t xml:space="preserve"> restored. I</w:t>
+      </w:r>
+      <w:r>
+        <w:rPr>
+          <w:lang w:val="en-US"/>
+        </w:rPr>
+        <w:t>nternational freedom of movement in the region restored.</w:t>
+      </w:r>
+      <w:r>
+        <w:rPr>
+          <w:lang w:val="en-US"/>
+        </w:rPr>
+        <w:t xml:space="preserve"> </w:t>
+      </w:r>
+    </w:p>
+    <w:p>
+      <w:pPr>
+        <w:pStyle w:val="Ingenmellomrom"/>
+        <w:rPr>
+          <w:lang w:val="en-US"/>
+        </w:rPr>
+      </w:pPr>
+    </w:p>
+    <w:p>
+      <w:pPr>
+        <w:pStyle w:val="Ingenmellomrom"/>
+        <w:rPr>
+          <w:lang w:val="en-US"/>
+        </w:rPr>
       </w:pPr>
     </w:p>
     <w:p>
       <w:pPr>
         <w:pStyle w:val="Overskrift2"/>
-      </w:pPr>
-      <w:r>
+        <w:rPr>
+          <w:lang w:val="en-US"/>
+        </w:rPr>
+      </w:pPr>
+      <w:r>
+        <w:rPr>
+          <w:lang w:val="en-US"/>
+        </w:rPr>
         <w:t>CONCEPT OF OPERATIONS</w:t>
       </w:r>
     </w:p>
     <w:p>
       <w:pPr>
         <w:pStyle w:val="Ingenmellomrom"/>
-      </w:pPr>
-      <w:r>
+        <w:rPr>
+          <w:lang w:val="en-US"/>
+        </w:rPr>
+      </w:pPr>
+      <w:r>
+        <w:rPr>
+          <w:lang w:val="en-US"/>
+        </w:rPr>
         <w:t>Operation Active Resolve w</w:t>
       </w:r>
       <w:r>
+        <w:rPr>
+          <w:lang w:val="en-US"/>
+        </w:rPr>
         <w:t xml:space="preserve">ill be conducted in 3 </w:t>
       </w:r>
       <w:r>
+        <w:rPr>
+          <w:lang w:val="en-US"/>
+        </w:rPr>
         <w:t>phases:</w:t>
       </w:r>
     </w:p>
     <w:p>
       <w:pPr>
         <w:pStyle w:val="Ingenmellomrom"/>
-      </w:pPr>
-      <w:r>
+        <w:rPr>
+          <w:lang w:val="en-US"/>
+        </w:rPr>
+      </w:pPr>
+      <w:r>
+        <w:rPr>
+          <w:lang w:val="en-US"/>
+        </w:rPr>
         <w:t>Phase 1: Shaping</w:t>
       </w:r>
     </w:p>
     <w:p>
       <w:pPr>
         <w:pStyle w:val="Ingenmellomrom"/>
-      </w:pPr>
-      <w:r>
+        <w:rPr>
+          <w:lang w:val="en-US"/>
+        </w:rPr>
+      </w:pPr>
+      <w:r>
+        <w:rPr>
+          <w:lang w:val="en-US"/>
+        </w:rPr>
         <w:t xml:space="preserve">Phase 2: </w:t>
       </w:r>
       <w:r>
-        <w:t>Decicive action</w:t>
-      </w:r>
-    </w:p>
-    <w:p>
-      <w:pPr>
-        <w:pStyle w:val="Ingenmellomrom"/>
-      </w:pPr>
-      <w:r>
+        <w:rPr>
+          <w:lang w:val="en-US"/>
+        </w:rPr>
+        <w:t>Decisive</w:t>
+      </w:r>
+      <w:r>
+        <w:rPr>
+          <w:lang w:val="en-US"/>
+        </w:rPr>
+        <w:t xml:space="preserve"> action</w:t>
+      </w:r>
+    </w:p>
+    <w:p>
+      <w:pPr>
+        <w:pStyle w:val="Ingenmellomrom"/>
+        <w:rPr>
+          <w:lang w:val="en-US"/>
+        </w:rPr>
+      </w:pPr>
+      <w:r>
+        <w:rPr>
+          <w:lang w:val="en-US"/>
+        </w:rPr>
         <w:t>Phase 3: Stabilization</w:t>
       </w:r>
     </w:p>
     <w:p>
       <w:pPr>
         <w:pStyle w:val="Ingenmellomrom"/>
-      </w:pPr>
-    </w:p>
-    <w:p>
-      <w:pPr>
-        <w:pStyle w:val="Ingenmellomrom"/>
+        <w:rPr>
+          <w:lang w:val="en-US"/>
+        </w:rPr>
+      </w:pPr>
+    </w:p>
+    <w:p>
+      <w:pPr>
+        <w:pStyle w:val="Ingenmellomrom"/>
+        <w:rPr>
+          <w:lang w:val="en-US"/>
+        </w:rPr>
       </w:pPr>
     </w:p>
     <w:p>
       <w:pPr>
         <w:pStyle w:val="Overskrift3"/>
       </w:pPr>
-      <w:r>
-        <w:t>Phase 1:</w:t>
-      </w:r>
-      <w:r>
-        <w:t xml:space="preserve"> Shaping</w:t>
-      </w:r>
-    </w:p>
-    <w:p>
-      <w:pPr>
-        <w:pStyle w:val="Ingenmellomrom"/>
-      </w:pPr>
-      <w:r>
-        <w:t>Deploy forces to the region, building situational awareness (SA) of the situation and defend TURKEY against SYRIAN aggression.</w:t>
-      </w:r>
-    </w:p>
-    <w:p>
-      <w:pPr>
-        <w:pStyle w:val="Ingenmellomrom"/>
-      </w:pPr>
-      <w:r>
+      <w:proofErr w:type="spellStart"/>
+      <w:r>
+        <w:t>Phase</w:t>
+      </w:r>
+      <w:proofErr w:type="spellEnd"/>
+      <w:r>
+        <w:t xml:space="preserve"> 1:</w:t>
+      </w:r>
+      <w:r>
+        <w:t xml:space="preserve"> </w:t>
+      </w:r>
+      <w:proofErr w:type="spellStart"/>
+      <w:r>
+        <w:t>Shaping</w:t>
+      </w:r>
+      <w:proofErr w:type="spellEnd"/>
+    </w:p>
+    <w:p>
+      <w:pPr>
+        <w:pStyle w:val="Ingenmellomrom"/>
+        <w:rPr>
+          <w:lang w:val="en-US"/>
+        </w:rPr>
+      </w:pPr>
+      <w:r>
+        <w:rPr>
+          <w:lang w:val="en-US"/>
+        </w:rPr>
+        <w:t>Deploy forces to the region, building situational awareness (SA) of</w:t>
+      </w:r>
+      <w:r>
+        <w:rPr>
+          <w:lang w:val="en-US"/>
+        </w:rPr>
+        <w:t xml:space="preserve"> the situation and defend Turkey and Israel</w:t>
+      </w:r>
+      <w:r>
+        <w:rPr>
+          <w:lang w:val="en-US"/>
+        </w:rPr>
+        <w:t xml:space="preserve"> against S</w:t>
+      </w:r>
+      <w:r>
+        <w:rPr>
+          <w:lang w:val="en-US"/>
+        </w:rPr>
+        <w:t>yrian</w:t>
+      </w:r>
+      <w:r>
+        <w:rPr>
+          <w:lang w:val="en-US"/>
+        </w:rPr>
+        <w:t xml:space="preserve"> aggression.</w:t>
+      </w:r>
+    </w:p>
+    <w:p>
+      <w:pPr>
+        <w:pStyle w:val="Ingenmellomrom"/>
+        <w:rPr>
+          <w:lang w:val="en-US"/>
+        </w:rPr>
+      </w:pPr>
+      <w:r>
+        <w:rPr>
+          <w:lang w:val="en-US"/>
+        </w:rPr>
         <w:t xml:space="preserve">Set conditions for CJTF land offensive into Syrian to destroy Syrian offensive capability. </w:t>
       </w:r>
     </w:p>
     <w:p>
       <w:pPr>
         <w:pStyle w:val="Ingenmellomrom"/>
-      </w:pPr>
-      <w:r>
-        <w:t>JFACC supported commander</w:t>
-      </w:r>
-    </w:p>
-    <w:p>
-      <w:pPr>
-        <w:pStyle w:val="Ingenmellomrom"/>
-      </w:pPr>
-      <w:r>
-        <w:t>Phase ends when Syrian forces in TURKEY have been defeated and TURKEY’s territorial integrity have been restored.</w:t>
-      </w:r>
-    </w:p>
-    <w:p>
-      <w:pPr>
-        <w:pStyle w:val="Ingenmellomrom"/>
+        <w:rPr>
+          <w:lang w:val="en-US"/>
+        </w:rPr>
+      </w:pPr>
+      <w:r>
+        <w:rPr>
+          <w:lang w:val="en-US"/>
+        </w:rPr>
+        <w:t>Phase</w:t>
+      </w:r>
+      <w:r>
+        <w:rPr>
+          <w:lang w:val="en-US"/>
+        </w:rPr>
+        <w:t xml:space="preserve"> ends when Syrian forces in Turkey and Israel have been defeated and Turkey and Israeli </w:t>
+      </w:r>
+      <w:r>
+        <w:rPr>
+          <w:lang w:val="en-US"/>
+        </w:rPr>
+        <w:t>territorial integrity have been restored.</w:t>
+      </w:r>
+    </w:p>
+    <w:p>
+      <w:pPr>
+        <w:pStyle w:val="Ingenmellomrom"/>
+        <w:rPr>
+          <w:lang w:val="en-US"/>
+        </w:rPr>
+      </w:pPr>
+      <w:r>
+        <w:rPr>
+          <w:lang w:val="en-US"/>
+        </w:rPr>
+        <w:t xml:space="preserve">In this phase </w:t>
+      </w:r>
+      <w:r>
+        <w:rPr>
+          <w:lang w:val="en-US"/>
+        </w:rPr>
+        <w:t xml:space="preserve">JFACC </w:t>
+      </w:r>
+      <w:r>
+        <w:rPr>
+          <w:lang w:val="en-US"/>
+        </w:rPr>
+        <w:t xml:space="preserve">will be the </w:t>
+      </w:r>
+      <w:r>
+        <w:rPr>
+          <w:lang w:val="en-US"/>
+        </w:rPr>
+        <w:t>supported commander</w:t>
+      </w:r>
+      <w:r>
+        <w:rPr>
+          <w:lang w:val="en-US"/>
+        </w:rPr>
+        <w:t>.</w:t>
+      </w:r>
+    </w:p>
+    <w:p>
+      <w:pPr>
+        <w:pStyle w:val="Ingenmellomrom"/>
+        <w:rPr>
+          <w:lang w:val="en-US"/>
+        </w:rPr>
+      </w:pPr>
+    </w:p>
+    <w:p>
+      <w:pPr>
+        <w:pStyle w:val="Ingenmellomrom"/>
+        <w:rPr>
+          <w:lang w:val="en-US"/>
+        </w:rPr>
       </w:pPr>
     </w:p>
     <w:p>
       <w:pPr>
         <w:pStyle w:val="Overskrift3"/>
       </w:pPr>
-      <w:r>
-        <w:t>Phase 2:</w:t>
-      </w:r>
-      <w:r>
-        <w:t xml:space="preserve"> Decisive action</w:t>
-      </w:r>
-    </w:p>
-    <w:p>
-      <w:pPr>
-        <w:pStyle w:val="Ingenmellomrom"/>
-      </w:pPr>
-      <w:r>
+      <w:proofErr w:type="spellStart"/>
+      <w:r>
+        <w:t>Phase</w:t>
+      </w:r>
+      <w:proofErr w:type="spellEnd"/>
+      <w:r>
+        <w:t xml:space="preserve"> 2:</w:t>
+      </w:r>
+      <w:r>
+        <w:t xml:space="preserve"> </w:t>
+      </w:r>
+      <w:proofErr w:type="spellStart"/>
+      <w:r>
+        <w:t>Decisive</w:t>
+      </w:r>
+      <w:proofErr w:type="spellEnd"/>
+      <w:r>
+        <w:t xml:space="preserve"> action</w:t>
+      </w:r>
+    </w:p>
+    <w:p>
+      <w:pPr>
+        <w:pStyle w:val="Ingenmellomrom"/>
+        <w:rPr>
+          <w:lang w:val="en-US"/>
+        </w:rPr>
+      </w:pPr>
+      <w:r>
+        <w:rPr>
+          <w:lang w:val="en-US"/>
+        </w:rPr>
         <w:t>Attack Syrian forces within Syria in order to neutralize Syrian offensive capability</w:t>
       </w:r>
     </w:p>
     <w:p>
       <w:pPr>
         <w:pStyle w:val="Ingenmellomrom"/>
-      </w:pPr>
-      <w:r>
-        <w:t>LCC supported commander</w:t>
-      </w:r>
-      <w:r>
+        <w:rPr>
+          <w:lang w:val="en-US"/>
+        </w:rPr>
+      </w:pPr>
+      <w:r>
+        <w:rPr>
+          <w:lang w:val="en-US"/>
+        </w:rPr>
+        <w:t>In this phase LCC</w:t>
+      </w:r>
+      <w:r>
+        <w:rPr>
+          <w:lang w:val="en-US"/>
+        </w:rPr>
+        <w:t xml:space="preserve"> </w:t>
+      </w:r>
+      <w:r>
+        <w:rPr>
+          <w:lang w:val="en-US"/>
+        </w:rPr>
+        <w:t xml:space="preserve">will be the </w:t>
+      </w:r>
+      <w:r>
+        <w:rPr>
+          <w:lang w:val="en-US"/>
+        </w:rPr>
+        <w:t>supported commander</w:t>
+      </w:r>
+      <w:r>
+        <w:rPr>
+          <w:lang w:val="en-US"/>
+        </w:rPr>
         <w:t>.</w:t>
       </w:r>
     </w:p>
     <w:p>
       <w:pPr>
         <w:pStyle w:val="Ingenmellomrom"/>
+        <w:rPr>
+          <w:lang w:val="en-US"/>
+        </w:rPr>
       </w:pPr>
     </w:p>
     <w:p>
       <w:pPr>
         <w:pStyle w:val="Overskrift3"/>
       </w:pPr>
-      <w:r>
-        <w:t>Phase 3</w:t>
+      <w:proofErr w:type="spellStart"/>
+      <w:r>
+        <w:t>Phase</w:t>
+      </w:r>
+      <w:proofErr w:type="spellEnd"/>
+      <w:r>
+        <w:t xml:space="preserve"> 3</w:t>
       </w:r>
       <w:r>
         <w:t>:</w:t>
       </w:r>
       <w:r>
-        <w:t xml:space="preserve"> Stabilization</w:t>
-      </w:r>
-      <w:r>
         <w:t xml:space="preserve"> </w:t>
       </w:r>
-    </w:p>
-    <w:p>
-      <w:pPr>
-        <w:pStyle w:val="Ingenmellomrom"/>
-      </w:pPr>
-      <w:r>
+      <w:proofErr w:type="spellStart"/>
+      <w:r>
+        <w:t>Stabilization</w:t>
+      </w:r>
+      <w:proofErr w:type="spellEnd"/>
+      <w:r>
+        <w:t xml:space="preserve"> </w:t>
+      </w:r>
+    </w:p>
+    <w:p>
+      <w:pPr>
+        <w:pStyle w:val="Ingenmellomrom"/>
+        <w:rPr>
+          <w:lang w:val="en-US"/>
+        </w:rPr>
+      </w:pPr>
+      <w:r>
+        <w:rPr>
+          <w:lang w:val="en-US"/>
+        </w:rPr>
         <w:t xml:space="preserve">Once Syrian offensive capability is neutralized, focus will shift to stabilize the situation and prepare for </w:t>
       </w:r>
       <w:r>
-        <w:t>transition back to a situation with respect of recognized international borders.</w:t>
-      </w:r>
-    </w:p>
-    <w:p>
-      <w:pPr>
-        <w:pStyle w:val="Ingenmellomrom"/>
-      </w:pPr>
-      <w:r>
-        <w:t>LCC supported commander.</w:t>
-      </w:r>
-    </w:p>
-    <w:p>
-      <w:pPr>
-        <w:pStyle w:val="Ingenmellomrom"/>
+        <w:rPr>
+          <w:lang w:val="en-US"/>
+        </w:rPr>
+        <w:t xml:space="preserve">transition back to a situation </w:t>
+      </w:r>
+      <w:r>
+        <w:rPr>
+          <w:lang w:val="en-US"/>
+        </w:rPr>
+        <w:t>where all actors</w:t>
+      </w:r>
+      <w:r>
+        <w:rPr>
+          <w:lang w:val="en-US"/>
+        </w:rPr>
+        <w:t xml:space="preserve"> respect</w:t>
+      </w:r>
+      <w:r>
+        <w:rPr>
+          <w:lang w:val="en-US"/>
+        </w:rPr>
+        <w:t xml:space="preserve"> the</w:t>
+      </w:r>
+      <w:r>
+        <w:rPr>
+          <w:lang w:val="en-US"/>
+        </w:rPr>
+        <w:t xml:space="preserve"> recognized international borders.</w:t>
+      </w:r>
+    </w:p>
+    <w:p>
+      <w:pPr>
+        <w:pStyle w:val="Ingenmellomrom"/>
+        <w:rPr>
+          <w:lang w:val="en-US"/>
+        </w:rPr>
+      </w:pPr>
+      <w:r>
+        <w:rPr>
+          <w:lang w:val="en-US"/>
+        </w:rPr>
+        <w:t>In this phase LCC</w:t>
+      </w:r>
+      <w:r>
+        <w:rPr>
+          <w:lang w:val="en-US"/>
+        </w:rPr>
+        <w:t xml:space="preserve"> </w:t>
+      </w:r>
+      <w:r>
+        <w:rPr>
+          <w:lang w:val="en-US"/>
+        </w:rPr>
+        <w:t xml:space="preserve">will be the </w:t>
+      </w:r>
+      <w:r>
+        <w:rPr>
+          <w:lang w:val="en-US"/>
+        </w:rPr>
+        <w:t>supported commander</w:t>
+      </w:r>
+      <w:r>
+        <w:rPr>
+          <w:lang w:val="en-US"/>
+        </w:rPr>
+        <w:t>.</w:t>
+      </w:r>
+    </w:p>
+    <w:p>
+      <w:pPr>
+        <w:pStyle w:val="Ingenmellomrom"/>
+        <w:rPr>
+          <w:lang w:val="en-US"/>
+        </w:rPr>
       </w:pPr>
     </w:p>
     <w:p>
@@ -525,6 +1077,9 @@
           <w:ilvl w:val="0"/>
           <w:numId w:val="0"/>
         </w:numPr>
+        <w:rPr>
+          <w:lang w:val="en-US"/>
+        </w:rPr>
       </w:pPr>
     </w:p>
     <w:p>
@@ -535,6 +1090,9 @@
           <w:numId w:val="0"/>
         </w:numPr>
         <w:ind w:left="576"/>
+        <w:rPr>
+          <w:lang w:val="en-US"/>
+        </w:rPr>
       </w:pPr>
     </w:p>
     <w:p>
@@ -548,101 +1106,240 @@
     <w:p>
       <w:pPr>
         <w:pStyle w:val="Ingenmellomrom"/>
-      </w:pPr>
-      <w:r>
-        <w:t>CJTF-82 have the following objectives:</w:t>
-      </w:r>
-    </w:p>
-    <w:p>
-      <w:pPr>
-        <w:pStyle w:val="Ingenmellomrom"/>
-      </w:pPr>
-      <w:r>
-        <w:t>1. Establish air superiority over TURKEY</w:t>
-      </w:r>
-    </w:p>
-    <w:p>
-      <w:pPr>
-        <w:pStyle w:val="Ingenmellomrom"/>
-      </w:pPr>
-      <w:r>
-        <w:t>2</w:t>
-      </w:r>
-      <w:r>
-        <w:t>.</w:t>
-      </w:r>
-      <w:r>
-        <w:t xml:space="preserve"> Defeat SYRIAN forces in TURKEY</w:t>
-      </w:r>
-    </w:p>
-    <w:p>
-      <w:pPr>
-        <w:pStyle w:val="Ingenmellomrom"/>
-      </w:pPr>
-      <w:r>
-        <w:t>3</w:t>
-      </w:r>
-      <w:r>
-        <w:t>.</w:t>
-      </w:r>
-      <w:r>
-        <w:t xml:space="preserve"> Estab</w:t>
-      </w:r>
-      <w:r>
-        <w:t>lish air superiority over SYRIA</w:t>
-      </w:r>
-    </w:p>
-    <w:p>
-      <w:pPr>
-        <w:pStyle w:val="Ingenmellomrom"/>
-      </w:pPr>
-      <w:r>
-        <w:t>4</w:t>
-      </w:r>
-      <w:r>
-        <w:t>.</w:t>
-      </w:r>
-      <w:r>
-        <w:t xml:space="preserve"> Neutralize SYRIAN offensive capability</w:t>
-      </w:r>
-    </w:p>
-    <w:p>
-      <w:pPr>
-        <w:pStyle w:val="Ingenmellomrom"/>
-      </w:pPr>
-      <w:r>
-        <w:t>5</w:t>
-      </w:r>
-      <w:r>
-        <w:t>.</w:t>
-      </w:r>
-      <w:r>
-        <w:t xml:space="preserve"> Reduce SYRIAN will to conduct operations in the region</w:t>
-      </w:r>
-    </w:p>
-    <w:p>
-      <w:pPr>
-        <w:pStyle w:val="Ingenmellomrom"/>
-      </w:pPr>
-      <w:r>
-        <w:t>6. Destroy SYRIAN WMD (weapons of mass destruction) capability</w:t>
-      </w:r>
-    </w:p>
-    <w:p>
-      <w:pPr>
-        <w:pStyle w:val="Ingenmellomrom"/>
-      </w:pPr>
-      <w:r>
+        <w:rPr>
+          <w:lang w:val="en-US"/>
+        </w:rPr>
+      </w:pPr>
+      <w:r>
+        <w:rPr>
+          <w:lang w:val="en-US"/>
+        </w:rPr>
+        <w:t xml:space="preserve">CJTF-82 </w:t>
+      </w:r>
+      <w:proofErr w:type="gramStart"/>
+      <w:r>
+        <w:rPr>
+          <w:lang w:val="en-US"/>
+        </w:rPr>
+        <w:t>have</w:t>
+      </w:r>
+      <w:proofErr w:type="gramEnd"/>
+      <w:r>
+        <w:rPr>
+          <w:lang w:val="en-US"/>
+        </w:rPr>
+        <w:t xml:space="preserve"> the following objectives:</w:t>
+      </w:r>
+    </w:p>
+    <w:p>
+      <w:pPr>
+        <w:pStyle w:val="Ingenmellomrom"/>
+        <w:numPr>
+          <w:ilvl w:val="0"/>
+          <w:numId w:val="12"/>
+        </w:numPr>
+        <w:rPr>
+          <w:lang w:val="en-US"/>
+        </w:rPr>
+      </w:pPr>
+      <w:r>
+        <w:rPr>
+          <w:lang w:val="en-US"/>
+        </w:rPr>
+        <w:t>Estab</w:t>
+      </w:r>
+      <w:r>
+        <w:rPr>
+          <w:lang w:val="en-US"/>
+        </w:rPr>
+        <w:t>lish air superiority over Turkey.</w:t>
+      </w:r>
+    </w:p>
+    <w:p>
+      <w:pPr>
+        <w:pStyle w:val="Ingenmellomrom"/>
+        <w:numPr>
+          <w:ilvl w:val="0"/>
+          <w:numId w:val="12"/>
+        </w:numPr>
+        <w:rPr>
+          <w:lang w:val="en-US"/>
+        </w:rPr>
+      </w:pPr>
+      <w:r>
+        <w:rPr>
+          <w:lang w:val="en-US"/>
+        </w:rPr>
+        <w:t>Establish air superiority over Israel</w:t>
+      </w:r>
+    </w:p>
+    <w:p>
+      <w:pPr>
+        <w:pStyle w:val="Ingenmellomrom"/>
+        <w:numPr>
+          <w:ilvl w:val="0"/>
+          <w:numId w:val="12"/>
+        </w:numPr>
+        <w:rPr>
+          <w:lang w:val="en-US"/>
+        </w:rPr>
+      </w:pPr>
+      <w:r>
+        <w:rPr>
+          <w:lang w:val="en-US"/>
+        </w:rPr>
+        <w:t>Defeat Syrian forces in Turkey.</w:t>
+      </w:r>
+    </w:p>
+    <w:p>
+      <w:pPr>
+        <w:pStyle w:val="Ingenmellomrom"/>
+        <w:numPr>
+          <w:ilvl w:val="0"/>
+          <w:numId w:val="12"/>
+        </w:numPr>
+        <w:rPr>
+          <w:lang w:val="en-US"/>
+        </w:rPr>
+      </w:pPr>
+      <w:r>
+        <w:rPr>
+          <w:lang w:val="en-US"/>
+        </w:rPr>
+        <w:t>Defeat Syrian forces in Israel.</w:t>
+      </w:r>
+    </w:p>
+    <w:p>
+      <w:pPr>
+        <w:pStyle w:val="Ingenmellomrom"/>
+        <w:numPr>
+          <w:ilvl w:val="0"/>
+          <w:numId w:val="12"/>
+        </w:numPr>
+        <w:rPr>
+          <w:lang w:val="en-US"/>
+        </w:rPr>
+      </w:pPr>
+      <w:r>
+        <w:rPr>
+          <w:lang w:val="en-US"/>
+        </w:rPr>
         <w:lastRenderedPageBreak/>
-        <w:t>7. Reduce influence from terror groups in the region</w:t>
-      </w:r>
-    </w:p>
-    <w:p>
-      <w:pPr>
-        <w:pStyle w:val="Ingenmellomrom"/>
-      </w:pPr>
-      <w:r>
-        <w:t>8. Reduce influence from insurgent groups in the region</w:t>
+        <w:t>Estab</w:t>
+      </w:r>
+      <w:r>
+        <w:rPr>
+          <w:lang w:val="en-US"/>
+        </w:rPr>
+        <w:t>lish air superiority over Syria.</w:t>
+      </w:r>
+    </w:p>
+    <w:p>
+      <w:pPr>
+        <w:pStyle w:val="Ingenmellomrom"/>
+        <w:numPr>
+          <w:ilvl w:val="0"/>
+          <w:numId w:val="12"/>
+        </w:numPr>
+        <w:rPr>
+          <w:lang w:val="en-US"/>
+        </w:rPr>
+      </w:pPr>
+      <w:r>
+        <w:rPr>
+          <w:lang w:val="en-US"/>
+        </w:rPr>
+        <w:t>Neutralize Syrian</w:t>
+      </w:r>
+      <w:r>
+        <w:rPr>
+          <w:lang w:val="en-US"/>
+        </w:rPr>
+        <w:t xml:space="preserve"> offensive capability</w:t>
+      </w:r>
+    </w:p>
+    <w:p>
+      <w:pPr>
+        <w:pStyle w:val="Ingenmellomrom"/>
+        <w:numPr>
+          <w:ilvl w:val="0"/>
+          <w:numId w:val="12"/>
+        </w:numPr>
+        <w:rPr>
+          <w:lang w:val="en-US"/>
+        </w:rPr>
+      </w:pPr>
+      <w:r>
+        <w:rPr>
+          <w:lang w:val="en-US"/>
+        </w:rPr>
+        <w:t>Reduce Syrian</w:t>
+      </w:r>
+      <w:r>
+        <w:rPr>
+          <w:lang w:val="en-US"/>
+        </w:rPr>
+        <w:t xml:space="preserve"> will to conduct operations in the region</w:t>
+      </w:r>
+    </w:p>
+    <w:p>
+      <w:pPr>
+        <w:pStyle w:val="Ingenmellomrom"/>
+        <w:numPr>
+          <w:ilvl w:val="0"/>
+          <w:numId w:val="12"/>
+        </w:numPr>
+        <w:rPr>
+          <w:lang w:val="en-US"/>
+        </w:rPr>
+      </w:pPr>
+      <w:r>
+        <w:rPr>
+          <w:lang w:val="en-US"/>
+        </w:rPr>
+        <w:t>Destroy Syrian</w:t>
+      </w:r>
+      <w:r>
+        <w:rPr>
+          <w:lang w:val="en-US"/>
+        </w:rPr>
+        <w:t xml:space="preserve"> WMD (weapons of mass destruction) capability</w:t>
+      </w:r>
+    </w:p>
+    <w:p>
+      <w:pPr>
+        <w:pStyle w:val="Ingenmellomrom"/>
+        <w:numPr>
+          <w:ilvl w:val="0"/>
+          <w:numId w:val="12"/>
+        </w:numPr>
+        <w:rPr>
+          <w:lang w:val="en-US"/>
+        </w:rPr>
+      </w:pPr>
+      <w:r>
+        <w:rPr>
+          <w:lang w:val="en-US"/>
+        </w:rPr>
+        <w:t>Reduce influence from terror groups in the region</w:t>
+      </w:r>
+    </w:p>
+    <w:p>
+      <w:pPr>
+        <w:pStyle w:val="Ingenmellomrom"/>
+        <w:numPr>
+          <w:ilvl w:val="0"/>
+          <w:numId w:val="12"/>
+        </w:numPr>
+        <w:rPr>
+          <w:lang w:val="en-US"/>
+        </w:rPr>
+      </w:pPr>
+      <w:r>
+        <w:rPr>
+          <w:lang w:val="en-US"/>
+        </w:rPr>
+        <w:t>Reduce influence from insurgent groups in the region</w:t>
       </w:r>
     </w:p>
     <w:p>
@@ -650,12 +1347,16 @@
         <w:pStyle w:val="Ingenmellomrom"/>
         <w:rPr>
           <w:rFonts w:eastAsia="Times New Roman"/>
-        </w:rPr>
-      </w:pPr>
-    </w:p>
-    <w:p>
-      <w:pPr>
-        <w:pStyle w:val="Ingenmellomrom"/>
+          <w:lang w:val="en-US"/>
+        </w:rPr>
+      </w:pPr>
+    </w:p>
+    <w:p>
+      <w:pPr>
+        <w:pStyle w:val="Ingenmellomrom"/>
+        <w:rPr>
+          <w:lang w:val="en-US"/>
+        </w:rPr>
       </w:pPr>
     </w:p>
     <w:p>
@@ -673,19 +1374,37 @@
       <w:r>
         <w:t xml:space="preserve">Land </w:t>
       </w:r>
+      <w:proofErr w:type="spellStart"/>
       <w:r>
         <w:t>Component</w:t>
       </w:r>
-      <w:r>
-        <w:t xml:space="preserve"> Command (LCC):</w:t>
-      </w:r>
-    </w:p>
-    <w:p>
-      <w:pPr>
-        <w:pStyle w:val="Ingenmellomrom"/>
-      </w:pPr>
-      <w:r>
-        <w:t>COM LCC will…</w:t>
+      <w:proofErr w:type="spellEnd"/>
+      <w:r>
+        <w:t xml:space="preserve"> </w:t>
+      </w:r>
+      <w:proofErr w:type="spellStart"/>
+      <w:r>
+        <w:t>Command</w:t>
+      </w:r>
+      <w:proofErr w:type="spellEnd"/>
+      <w:r>
+        <w:t xml:space="preserve"> (LCC):</w:t>
+      </w:r>
+    </w:p>
+    <w:p>
+      <w:pPr>
+        <w:pStyle w:val="Ingenmellomrom"/>
+      </w:pPr>
+      <w:r>
+        <w:t xml:space="preserve">COM LCC </w:t>
+      </w:r>
+      <w:proofErr w:type="spellStart"/>
+      <w:r>
+        <w:t>will</w:t>
+      </w:r>
+      <w:proofErr w:type="spellEnd"/>
+      <w:r>
+        <w:t>:</w:t>
       </w:r>
     </w:p>
     <w:p>
@@ -696,9 +1415,19 @@
           <w:numId w:val="9"/>
         </w:numPr>
       </w:pPr>
-      <w:r>
-        <w:t>Build up forces</w:t>
-      </w:r>
+      <w:proofErr w:type="spellStart"/>
+      <w:r>
+        <w:t>Build</w:t>
+      </w:r>
+      <w:proofErr w:type="spellEnd"/>
+      <w:r>
+        <w:t xml:space="preserve"> up </w:t>
+      </w:r>
+      <w:proofErr w:type="spellStart"/>
+      <w:r>
+        <w:t>forces</w:t>
+      </w:r>
+      <w:proofErr w:type="spellEnd"/>
       <w:r>
         <w:t xml:space="preserve"> </w:t>
       </w:r>
@@ -710,9 +1439,21 @@
           <w:ilvl w:val="0"/>
           <w:numId w:val="9"/>
         </w:numPr>
-      </w:pPr>
-      <w:r>
-        <w:t>Defeat Syrian forces in TURKEY.</w:t>
+        <w:rPr>
+          <w:lang w:val="en-US"/>
+        </w:rPr>
+      </w:pPr>
+      <w:r>
+        <w:rPr>
+          <w:lang w:val="en-US"/>
+        </w:rPr>
+        <w:t>Defeat Syrian forces in Turkey and Israel</w:t>
+      </w:r>
+      <w:r>
+        <w:rPr>
+          <w:lang w:val="en-US"/>
+        </w:rPr>
+        <w:t>.</w:t>
       </w:r>
     </w:p>
     <w:p>
@@ -722,20 +1463,41 @@
           <w:ilvl w:val="0"/>
           <w:numId w:val="9"/>
         </w:numPr>
-      </w:pPr>
-      <w:r>
+        <w:rPr>
+          <w:lang w:val="en-US"/>
+        </w:rPr>
+      </w:pPr>
+      <w:r>
+        <w:rPr>
+          <w:lang w:val="en-US"/>
+        </w:rPr>
         <w:t>On order (O/O) conduct ground offensive into Syria in orde</w:t>
       </w:r>
       <w:r>
+        <w:rPr>
+          <w:lang w:val="en-US"/>
+        </w:rPr>
         <w:t>r to neutralize Syrian</w:t>
       </w:r>
       <w:r>
-        <w:t xml:space="preserve"> capability to conduct offensive operations,</w:t>
-      </w:r>
-    </w:p>
-    <w:p>
-      <w:pPr>
-        <w:pStyle w:val="Ingenmellomrom"/>
+        <w:rPr>
+          <w:lang w:val="en-US"/>
+        </w:rPr>
+        <w:t xml:space="preserve"> capability </w:t>
+      </w:r>
+      <w:r>
+        <w:rPr>
+          <w:lang w:val="en-US"/>
+        </w:rPr>
+        <w:t>to conduct offensive operations.</w:t>
+      </w:r>
+    </w:p>
+    <w:p>
+      <w:pPr>
+        <w:pStyle w:val="Ingenmellomrom"/>
+        <w:rPr>
+          <w:lang w:val="en-US"/>
+        </w:rPr>
       </w:pPr>
     </w:p>
     <w:p>
@@ -743,15 +1505,39 @@
         <w:pStyle w:val="Overskrift3"/>
       </w:pPr>
       <w:r>
-        <w:t>Maritime Component Command (MCC):</w:t>
-      </w:r>
-    </w:p>
-    <w:p>
-      <w:pPr>
-        <w:pStyle w:val="Ingenmellomrom"/>
-      </w:pPr>
-      <w:r>
-        <w:t>COM MCC will…</w:t>
+        <w:t xml:space="preserve">Maritime </w:t>
+      </w:r>
+      <w:proofErr w:type="spellStart"/>
+      <w:r>
+        <w:t>Component</w:t>
+      </w:r>
+      <w:proofErr w:type="spellEnd"/>
+      <w:r>
+        <w:t xml:space="preserve"> </w:t>
+      </w:r>
+      <w:proofErr w:type="spellStart"/>
+      <w:r>
+        <w:t>Command</w:t>
+      </w:r>
+      <w:proofErr w:type="spellEnd"/>
+      <w:r>
+        <w:t xml:space="preserve"> (MCC):</w:t>
+      </w:r>
+    </w:p>
+    <w:p>
+      <w:pPr>
+        <w:pStyle w:val="Ingenmellomrom"/>
+      </w:pPr>
+      <w:r>
+        <w:t xml:space="preserve">COM MCC </w:t>
+      </w:r>
+      <w:proofErr w:type="spellStart"/>
+      <w:r>
+        <w:t>will</w:t>
+      </w:r>
+      <w:proofErr w:type="spellEnd"/>
+      <w:r>
+        <w:t>:</w:t>
       </w:r>
     </w:p>
     <w:p>
@@ -761,15 +1547,39 @@
           <w:ilvl w:val="0"/>
           <w:numId w:val="8"/>
         </w:numPr>
-      </w:pPr>
-      <w:r>
+        <w:rPr>
+          <w:lang w:val="en-US"/>
+        </w:rPr>
+      </w:pPr>
+      <w:r>
+        <w:rPr>
+          <w:lang w:val="en-US"/>
+        </w:rPr>
         <w:t>Main</w:t>
       </w:r>
       <w:r>
+        <w:rPr>
+          <w:lang w:val="en-US"/>
+        </w:rPr>
         <w:t xml:space="preserve">tain sea control outside </w:t>
       </w:r>
       <w:r>
-        <w:t>Turkey and Syria in order to prevent any interference from CJTF-82 operations.</w:t>
+        <w:rPr>
+          <w:lang w:val="en-US"/>
+        </w:rPr>
+        <w:t>Turkey</w:t>
+      </w:r>
+      <w:r>
+        <w:rPr>
+          <w:lang w:val="en-US"/>
+        </w:rPr>
+        <w:t>, Israel</w:t>
+      </w:r>
+      <w:r>
+        <w:rPr>
+          <w:lang w:val="en-US"/>
+        </w:rPr>
+        <w:t xml:space="preserve"> and Syria in order to prevent any interference from CJTF-82 operations.</w:t>
       </w:r>
     </w:p>
     <w:p>
@@ -779,21 +1589,60 @@
           <w:ilvl w:val="0"/>
           <w:numId w:val="8"/>
         </w:numPr>
-      </w:pPr>
-      <w:r>
-        <w:t>Secure SLOC (Sea Lines Of Communication) into TURKEY and ISRAEL</w:t>
-      </w:r>
-    </w:p>
-    <w:p>
-      <w:pPr>
-        <w:pStyle w:val="Ingenmellomrom"/>
+        <w:rPr>
+          <w:lang w:val="en-US"/>
+        </w:rPr>
+      </w:pPr>
+      <w:r>
+        <w:rPr>
+          <w:lang w:val="en-US"/>
+        </w:rPr>
+        <w:t>Secure SLOC (Sea Lines Of Communication) into T</w:t>
+      </w:r>
+      <w:r>
+        <w:rPr>
+          <w:lang w:val="en-US"/>
+        </w:rPr>
+        <w:t>urkey</w:t>
+      </w:r>
+      <w:r>
+        <w:rPr>
+          <w:lang w:val="en-US"/>
+        </w:rPr>
+        <w:t xml:space="preserve"> and I</w:t>
+      </w:r>
+      <w:r>
+        <w:rPr>
+          <w:lang w:val="en-US"/>
+        </w:rPr>
+        <w:t>srael</w:t>
+      </w:r>
+      <w:r>
+        <w:rPr>
+          <w:lang w:val="en-US"/>
+        </w:rPr>
+        <w:t>.</w:t>
+      </w:r>
+    </w:p>
+    <w:p>
+      <w:pPr>
+        <w:pStyle w:val="Ingenmellomrom"/>
+        <w:rPr>
+          <w:lang w:val="en-US"/>
+        </w:rPr>
       </w:pPr>
     </w:p>
     <w:p>
       <w:pPr>
         <w:pStyle w:val="Overskrift3"/>
-      </w:pPr>
-      <w:r>
+        <w:rPr>
+          <w:lang w:val="en-US"/>
+        </w:rPr>
+      </w:pPr>
+      <w:r>
+        <w:rPr>
+          <w:lang w:val="en-US"/>
+        </w:rPr>
         <w:t>Joint Force Air Component Command (JFACC):</w:t>
       </w:r>
     </w:p>
@@ -802,7 +1651,15 @@
         <w:pStyle w:val="Ingenmellomrom"/>
       </w:pPr>
       <w:r>
-        <w:t>COM JFACC will..</w:t>
+        <w:t xml:space="preserve">COM JFACC </w:t>
+      </w:r>
+      <w:proofErr w:type="spellStart"/>
+      <w:r>
+        <w:t>will</w:t>
+      </w:r>
+      <w:proofErr w:type="spellEnd"/>
+      <w:r>
+        <w:t>:</w:t>
       </w:r>
     </w:p>
     <w:p>
@@ -812,15 +1669,27 @@
           <w:ilvl w:val="0"/>
           <w:numId w:val="7"/>
         </w:numPr>
-      </w:pPr>
-      <w:r>
+        <w:rPr>
+          <w:lang w:val="en-US"/>
+        </w:rPr>
+      </w:pPr>
+      <w:r>
+        <w:rPr>
+          <w:lang w:val="en-US"/>
+        </w:rPr>
         <w:t>Establish and m</w:t>
       </w:r>
       <w:r>
+        <w:rPr>
+          <w:lang w:val="en-US"/>
+        </w:rPr>
         <w:t>aintain ai</w:t>
       </w:r>
       <w:r>
-        <w:t>r superiority over Turkey.</w:t>
+        <w:rPr>
+          <w:lang w:val="en-US"/>
+        </w:rPr>
+        <w:t>r superiority over Turkey and Israel.</w:t>
       </w:r>
     </w:p>
     <w:p>
@@ -830,17 +1699,32 @@
           <w:ilvl w:val="0"/>
           <w:numId w:val="7"/>
         </w:numPr>
-      </w:pPr>
-      <w:r>
+        <w:rPr>
+          <w:lang w:val="en-US"/>
+        </w:rPr>
+      </w:pPr>
+      <w:r>
+        <w:rPr>
+          <w:lang w:val="en-US"/>
+        </w:rPr>
         <w:t xml:space="preserve">Establish </w:t>
       </w:r>
       <w:r>
+        <w:rPr>
+          <w:lang w:val="en-US"/>
+        </w:rPr>
         <w:t>and maintain a</w:t>
       </w:r>
       <w:r>
+        <w:rPr>
+          <w:lang w:val="en-US"/>
+        </w:rPr>
         <w:t>ir superiority over Syria</w:t>
       </w:r>
       <w:r>
+        <w:rPr>
+          <w:lang w:val="en-US"/>
+        </w:rPr>
         <w:t xml:space="preserve"> for phase 2.</w:t>
       </w:r>
     </w:p>
@@ -851,45 +1735,122 @@
           <w:ilvl w:val="0"/>
           <w:numId w:val="7"/>
         </w:numPr>
-      </w:pPr>
-      <w:r>
+        <w:rPr>
+          <w:lang w:val="en-US"/>
+        </w:rPr>
+      </w:pPr>
+      <w:r>
+        <w:rPr>
+          <w:lang w:val="en-US"/>
+        </w:rPr>
+        <w:t>Plan, organize and execute targeting on behalf of CJTF-82.</w:t>
+      </w:r>
+    </w:p>
+    <w:p>
+      <w:pPr>
+        <w:pStyle w:val="Ingenmellomrom"/>
+        <w:numPr>
+          <w:ilvl w:val="1"/>
+          <w:numId w:val="7"/>
+        </w:numPr>
+        <w:rPr>
+          <w:lang w:val="en-US"/>
+        </w:rPr>
+      </w:pPr>
+      <w:r>
+        <w:rPr>
+          <w:lang w:val="en-US"/>
+        </w:rPr>
         <w:t>Conduct AI campaign to break the Syrian will and capability to conduct offensive operations</w:t>
       </w:r>
       <w:r>
+        <w:rPr>
+          <w:lang w:val="en-US"/>
+        </w:rPr>
         <w:t xml:space="preserve"> in phase 2.</w:t>
       </w:r>
     </w:p>
     <w:p>
       <w:pPr>
         <w:pStyle w:val="Ingenmellomrom"/>
-      </w:pPr>
-    </w:p>
-    <w:p>
-      <w:pPr>
-        <w:pStyle w:val="Ingenmellomrom"/>
+        <w:numPr>
+          <w:ilvl w:val="0"/>
+          <w:numId w:val="7"/>
+        </w:numPr>
+        <w:rPr>
+          <w:lang w:val="en-US"/>
+        </w:rPr>
+      </w:pPr>
+      <w:r>
+        <w:rPr>
+          <w:lang w:val="en-US"/>
+        </w:rPr>
+        <w:t>Support CJTF-82 with air support as requested throughout the operation.</w:t>
+      </w:r>
+    </w:p>
+    <w:p>
+      <w:pPr>
+        <w:pStyle w:val="Ingenmellomrom"/>
+        <w:rPr>
+          <w:lang w:val="en-US"/>
+        </w:rPr>
+      </w:pPr>
+    </w:p>
+    <w:p>
+      <w:pPr>
+        <w:pStyle w:val="Ingenmellomrom"/>
+        <w:rPr>
+          <w:lang w:val="en-US"/>
+        </w:rPr>
       </w:pPr>
     </w:p>
     <w:p>
       <w:pPr>
         <w:pStyle w:val="Overskrift3"/>
-      </w:pPr>
-      <w:r>
+        <w:rPr>
+          <w:lang w:val="en-US"/>
+        </w:rPr>
+      </w:pPr>
+      <w:r>
+        <w:rPr>
+          <w:lang w:val="en-US"/>
+        </w:rPr>
         <w:t>Special Operations Component Command (SOCC)</w:t>
       </w:r>
       <w:r>
+        <w:rPr>
+          <w:lang w:val="en-US"/>
+        </w:rPr>
         <w:t>:</w:t>
       </w:r>
     </w:p>
     <w:p>
       <w:pPr>
         <w:pStyle w:val="Ingenmellomrom"/>
-      </w:pPr>
-      <w:r>
-        <w:t xml:space="preserve">COM SOCC will conduct full spectrum special operations in order to </w:t>
-      </w:r>
-      <w:r>
+        <w:rPr>
+          <w:lang w:val="en-US"/>
+        </w:rPr>
+      </w:pPr>
+      <w:r>
+        <w:rPr>
+          <w:lang w:val="en-US"/>
+        </w:rPr>
+        <w:t xml:space="preserve">COM SOCC will conduct full spectrum special operations in order </w:t>
+      </w:r>
+      <w:proofErr w:type="gramStart"/>
+      <w:r>
+        <w:rPr>
+          <w:lang w:val="en-US"/>
+        </w:rPr>
+        <w:t xml:space="preserve">to </w:t>
+      </w:r>
+      <w:r>
+        <w:rPr>
+          <w:lang w:val="en-US"/>
+        </w:rPr>
         <w:t>:</w:t>
       </w:r>
+      <w:proofErr w:type="gramEnd"/>
     </w:p>
     <w:p>
       <w:pPr>
@@ -898,11 +1859,26 @@
           <w:ilvl w:val="0"/>
           <w:numId w:val="6"/>
         </w:numPr>
-      </w:pPr>
-      <w:r>
-        <w:t>Facilitate for CJTF-82 targeting</w:t>
-      </w:r>
-      <w:r>
+        <w:rPr>
+          <w:lang w:val="en-US"/>
+        </w:rPr>
+      </w:pPr>
+      <w:r>
+        <w:rPr>
+          <w:lang w:val="en-US"/>
+        </w:rPr>
+        <w:t>Support</w:t>
+      </w:r>
+      <w:r>
+        <w:rPr>
+          <w:lang w:val="en-US"/>
+        </w:rPr>
+        <w:t xml:space="preserve"> for CJTF-82 targeting</w:t>
+      </w:r>
+      <w:r>
+        <w:rPr>
+          <w:lang w:val="en-US"/>
+        </w:rPr>
         <w:t xml:space="preserve"> in all phases</w:t>
       </w:r>
     </w:p>
@@ -913,11 +1889,32 @@
           <w:ilvl w:val="0"/>
           <w:numId w:val="6"/>
         </w:numPr>
-      </w:pPr>
-      <w:r>
-        <w:t>Facilitate for counterinsurgency</w:t>
-      </w:r>
-      <w:r>
+        <w:rPr>
+          <w:lang w:val="en-US"/>
+        </w:rPr>
+      </w:pPr>
+      <w:r>
+        <w:rPr>
+          <w:lang w:val="en-US"/>
+        </w:rPr>
+        <w:t>Support</w:t>
+      </w:r>
+      <w:r>
+        <w:rPr>
+          <w:lang w:val="en-US"/>
+        </w:rPr>
+        <w:t xml:space="preserve"> counterinsurgency</w:t>
+      </w:r>
+      <w:r>
+        <w:rPr>
+          <w:lang w:val="en-US"/>
+        </w:rPr>
+        <w:t xml:space="preserve"> (COIN)</w:t>
+      </w:r>
+      <w:r>
+        <w:rPr>
+          <w:lang w:val="en-US"/>
+        </w:rPr>
         <w:t xml:space="preserve"> operations</w:t>
       </w:r>
     </w:p>
@@ -928,24 +1925,63 @@
           <w:ilvl w:val="0"/>
           <w:numId w:val="6"/>
         </w:numPr>
-      </w:pPr>
-      <w:r>
-        <w:t>Facilitate for counter terrorism operations</w:t>
-      </w:r>
-    </w:p>
-    <w:p>
-      <w:pPr>
-        <w:pStyle w:val="Ingenmellomrom"/>
-      </w:pPr>
-    </w:p>
-    <w:p>
-      <w:pPr>
-        <w:pStyle w:val="Ingenmellomrom"/>
-      </w:pPr>
-    </w:p>
-    <w:p>
-      <w:pPr>
-        <w:pStyle w:val="Ingenmellomrom"/>
+        <w:rPr>
+          <w:lang w:val="en-US"/>
+        </w:rPr>
+      </w:pPr>
+      <w:r>
+        <w:rPr>
+          <w:lang w:val="en-US"/>
+        </w:rPr>
+        <w:t>Support</w:t>
+      </w:r>
+      <w:r>
+        <w:rPr>
+          <w:lang w:val="en-US"/>
+        </w:rPr>
+        <w:t xml:space="preserve"> for counter</w:t>
+      </w:r>
+      <w:r>
+        <w:rPr>
+          <w:lang w:val="en-US"/>
+        </w:rPr>
+        <w:t>terrorism</w:t>
+      </w:r>
+      <w:r>
+        <w:rPr>
+          <w:lang w:val="en-US"/>
+        </w:rPr>
+        <w:t xml:space="preserve"> (CT)</w:t>
+      </w:r>
+      <w:r>
+        <w:rPr>
+          <w:lang w:val="en-US"/>
+        </w:rPr>
+        <w:t xml:space="preserve"> operations</w:t>
+      </w:r>
+    </w:p>
+    <w:p>
+      <w:pPr>
+        <w:pStyle w:val="Ingenmellomrom"/>
+        <w:rPr>
+          <w:lang w:val="en-US"/>
+        </w:rPr>
+      </w:pPr>
+    </w:p>
+    <w:p>
+      <w:pPr>
+        <w:pStyle w:val="Ingenmellomrom"/>
+        <w:rPr>
+          <w:lang w:val="en-US"/>
+        </w:rPr>
+      </w:pPr>
+    </w:p>
+    <w:p>
+      <w:pPr>
+        <w:pStyle w:val="Ingenmellomrom"/>
+        <w:rPr>
+          <w:lang w:val="en-US"/>
+        </w:rPr>
       </w:pPr>
     </w:p>
     <w:p>
@@ -959,22 +1995,61 @@
     <w:p>
       <w:pPr>
         <w:pStyle w:val="Ingenmellomrom"/>
-      </w:pPr>
-      <w:r>
-        <w:t xml:space="preserve">Resupplies will primary be shipped in via sea lines of communication (SLOC). </w:t>
-      </w:r>
-    </w:p>
-    <w:p>
-      <w:pPr>
-        <w:pStyle w:val="Ingenmellomrom"/>
-      </w:pPr>
-      <w:r>
-        <w:t>Due to other major military operations taking place at the same time, certain high demand ammunition items may be temporarily unavaileble.</w:t>
-      </w:r>
-    </w:p>
-    <w:p>
-      <w:pPr>
-        <w:pStyle w:val="Ingenmellomrom"/>
+        <w:rPr>
+          <w:lang w:val="en-US"/>
+        </w:rPr>
+      </w:pPr>
+      <w:r>
+        <w:rPr>
+          <w:lang w:val="en-US"/>
+        </w:rPr>
+        <w:t>Resupplies will primary be shipped in via sea lines of communication (SLOC).</w:t>
+      </w:r>
+      <w:r>
+        <w:rPr>
+          <w:lang w:val="en-US"/>
+        </w:rPr>
+        <w:t xml:space="preserve"> Priority resupplies may be flown in to Turkey or Israel.</w:t>
+      </w:r>
+      <w:r>
+        <w:rPr>
+          <w:lang w:val="en-US"/>
+        </w:rPr>
+        <w:t xml:space="preserve"> </w:t>
+      </w:r>
+    </w:p>
+    <w:p>
+      <w:pPr>
+        <w:pStyle w:val="Ingenmellomrom"/>
+        <w:rPr>
+          <w:lang w:val="en-US"/>
+        </w:rPr>
+      </w:pPr>
+      <w:r>
+        <w:rPr>
+          <w:lang w:val="en-US"/>
+        </w:rPr>
+        <w:t xml:space="preserve">Due to other major military operations taking place at the same time, certain high demand ammunition items may be temporarily </w:t>
+      </w:r>
+      <w:r>
+        <w:rPr>
+          <w:lang w:val="en-US"/>
+        </w:rPr>
+        <w:t>unavailable</w:t>
+      </w:r>
+      <w:r>
+        <w:rPr>
+          <w:lang w:val="en-US"/>
+        </w:rPr>
+        <w:t>.</w:t>
+      </w:r>
+    </w:p>
+    <w:p>
+      <w:pPr>
+        <w:pStyle w:val="Ingenmellomrom"/>
+        <w:rPr>
+          <w:lang w:val="en-US"/>
+        </w:rPr>
       </w:pPr>
     </w:p>
     <w:p>
@@ -982,15 +2057,28 @@
         <w:pStyle w:val="Overskrift1"/>
       </w:pPr>
       <w:r>
+        <w:lastRenderedPageBreak/>
         <w:t xml:space="preserve">COMMAND AND CONTROL </w:t>
       </w:r>
     </w:p>
     <w:p>
       <w:pPr>
         <w:pStyle w:val="Ingenmellomrom"/>
-      </w:pPr>
-      <w:r>
+        <w:rPr>
+          <w:lang w:val="en-US"/>
+        </w:rPr>
+      </w:pPr>
+      <w:r>
+        <w:rPr>
+          <w:lang w:val="en-US"/>
+        </w:rPr>
         <w:t>CJTF-82 HQ located at Ramat David Airbase</w:t>
+      </w:r>
+      <w:r>
+        <w:rPr>
+          <w:lang w:val="en-US"/>
+        </w:rPr>
+        <w:t>, Israel.</w:t>
       </w:r>
     </w:p>
     <w:p>
@@ -1015,11 +2103,13 @@
         </w:numPr>
       </w:pPr>
       <w:r>
-        <w:lastRenderedPageBreak/>
         <w:t>CJTF-82 Target list</w:t>
       </w:r>
       <w:r>
-        <w:t xml:space="preserve">  (master target list)</w:t>
+        <w:t xml:space="preserve"> </w:t>
+      </w:r>
+      <w:r>
+        <w:t>(master target list)</w:t>
       </w:r>
     </w:p>
     <w:sectPr>
@@ -1036,7 +2126,7 @@
 
 <file path=word/endnotes.xml><?xml version="1.0" encoding="utf-8"?>
 <w:endnotes xmlns:ve="http://schemas.openxmlformats.org/markup-compatibility/2006" xmlns:o="urn:schemas-microsoft-com:office:office" xmlns:r="http://schemas.openxmlformats.org/officeDocument/2006/relationships" xmlns:m="http://schemas.openxmlformats.org/officeDocument/2006/math" xmlns:v="urn:schemas-microsoft-com:vml" xmlns:wp="http://schemas.openxmlformats.org/drawingml/2006/wordprocessingDrawing" xmlns:w10="urn:schemas-microsoft-com:office:word" xmlns:w="http://schemas.openxmlformats.org/wordprocessingml/2006/main" xmlns:wne="http://schemas.microsoft.com/office/word/2006/wordml">
-  <w:endnote w:type="separator" w:id="0">
+  <w:endnote w:type="separator" w:id="-1">
     <w:p>
       <w:pPr>
         <w:spacing w:after="0" w:line="240" w:lineRule="auto"/>
@@ -1046,7 +2136,7 @@
       </w:r>
     </w:p>
   </w:endnote>
-  <w:endnote w:type="continuationSeparator" w:id="1">
+  <w:endnote w:type="continuationSeparator" w:id="0">
     <w:p>
       <w:pPr>
         <w:spacing w:after="0" w:line="240" w:lineRule="auto"/>
@@ -1067,6 +2157,7 @@
       <w:jc w:val="center"/>
       <w:rPr>
         <w:sz w:val="16"/>
+        <w:lang w:val="en-US"/>
       </w:rPr>
     </w:pPr>
     <w:r>
@@ -1074,6 +2165,7 @@
         <w:b/>
         <w:bCs/>
         <w:sz w:val="16"/>
+        <w:lang w:val="en-US"/>
       </w:rPr>
       <w:t>DISCLAIMER:</w:t>
     </w:r>
@@ -1084,6 +2176,7 @@
       <w:jc w:val="center"/>
       <w:rPr>
         <w:sz w:val="16"/>
+        <w:lang w:val="en-US"/>
       </w:rPr>
     </w:pPr>
     <w:r>
@@ -1097,6 +2190,9 @@
   <w:p>
     <w:pPr>
       <w:pStyle w:val="Bunntekst"/>
+      <w:rPr>
+        <w:lang w:val="en-US"/>
+      </w:rPr>
     </w:pPr>
   </w:p>
 </w:ftr>
@@ -1104,7 +2200,7 @@
 
 <file path=word/footnotes.xml><?xml version="1.0" encoding="utf-8"?>
 <w:footnotes xmlns:ve="http://schemas.openxmlformats.org/markup-compatibility/2006" xmlns:o="urn:schemas-microsoft-com:office:office" xmlns:r="http://schemas.openxmlformats.org/officeDocument/2006/relationships" xmlns:m="http://schemas.openxmlformats.org/officeDocument/2006/math" xmlns:v="urn:schemas-microsoft-com:vml" xmlns:wp="http://schemas.openxmlformats.org/drawingml/2006/wordprocessingDrawing" xmlns:w10="urn:schemas-microsoft-com:office:word" xmlns:w="http://schemas.openxmlformats.org/wordprocessingml/2006/main" xmlns:wne="http://schemas.microsoft.com/office/word/2006/wordml">
-  <w:footnote w:type="separator" w:id="0">
+  <w:footnote w:type="separator" w:id="-1">
     <w:p>
       <w:pPr>
         <w:spacing w:after="0" w:line="240" w:lineRule="auto"/>
@@ -1114,7 +2210,7 @@
       </w:r>
     </w:p>
   </w:footnote>
-  <w:footnote w:type="continuationSeparator" w:id="1">
+  <w:footnote w:type="continuationSeparator" w:id="0">
     <w:p>
       <w:pPr>
         <w:spacing w:after="0" w:line="240" w:lineRule="auto"/>
@@ -1135,6 +2231,7 @@
       <w:rPr>
         <w:sz w:val="18"/>
         <w:szCs w:val="30"/>
+        <w:lang w:val="en-US"/>
       </w:rPr>
     </w:pPr>
     <w:r>
@@ -1147,6 +2244,7 @@
       <w:rPr>
         <w:sz w:val="18"/>
         <w:szCs w:val="30"/>
+        <w:lang w:val="en-US"/>
       </w:rPr>
       <w:t>COM CJTF-82</w:t>
     </w:r>
@@ -1158,21 +2256,16 @@
       <w:rPr>
         <w:sz w:val="18"/>
         <w:szCs w:val="30"/>
+        <w:lang w:val="en-US"/>
       </w:rPr>
     </w:pPr>
     <w:r>
       <w:rPr>
         <w:sz w:val="18"/>
         <w:szCs w:val="30"/>
-      </w:rPr>
-      <w:t>Ramat-David</w:t>
-    </w:r>
-    <w:r>
-      <w:rPr>
-        <w:sz w:val="18"/>
-        <w:szCs w:val="30"/>
-      </w:rPr>
-      <w:t xml:space="preserve"> Airbase</w:t>
+        <w:lang w:val="en-US"/>
+      </w:rPr>
+      <w:t>Ramat-David Airbase</w:t>
     </w:r>
   </w:p>
   <w:p>
@@ -1182,12 +2275,14 @@
       <w:rPr>
         <w:sz w:val="18"/>
         <w:szCs w:val="30"/>
+        <w:lang w:val="en-US"/>
       </w:rPr>
     </w:pPr>
     <w:r>
       <w:rPr>
         <w:sz w:val="18"/>
         <w:szCs w:val="30"/>
+        <w:lang w:val="en-US"/>
       </w:rPr>
       <w:t xml:space="preserve"> </w:t>
     </w:r>
@@ -1195,6 +2290,7 @@
       <w:rPr>
         <w:sz w:val="18"/>
         <w:szCs w:val="30"/>
+        <w:lang w:val="en-US"/>
       </w:rPr>
       <w:t xml:space="preserve">OP ACTIVE RESOLVE </w:t>
     </w:r>
@@ -1430,6 +2526,92 @@
     </w:lvl>
   </w:abstractNum>
   <w:abstractNum w:abstractNumId="2">
+    <w:nsid w:val="07D11FDF"/>
+    <w:multiLevelType w:val="hybridMultilevel"/>
+    <w:tmpl w:val="D5E08842"/>
+    <w:lvl w:ilvl="0" w:tplc="0414000F">
+      <w:start w:val="1"/>
+      <w:numFmt w:val="decimal"/>
+      <w:lvlText w:val="%1."/>
+      <w:lvlJc w:val="left"/>
+      <w:pPr>
+        <w:ind w:left="720" w:hanging="360"/>
+      </w:pPr>
+    </w:lvl>
+    <w:lvl w:ilvl="1" w:tplc="04140019" w:tentative="1">
+      <w:start w:val="1"/>
+      <w:numFmt w:val="lowerLetter"/>
+      <w:lvlText w:val="%2."/>
+      <w:lvlJc w:val="left"/>
+      <w:pPr>
+        <w:ind w:left="1440" w:hanging="360"/>
+      </w:pPr>
+    </w:lvl>
+    <w:lvl w:ilvl="2" w:tplc="0414001B" w:tentative="1">
+      <w:start w:val="1"/>
+      <w:numFmt w:val="lowerRoman"/>
+      <w:lvlText w:val="%3."/>
+      <w:lvlJc w:val="right"/>
+      <w:pPr>
+        <w:ind w:left="2160" w:hanging="180"/>
+      </w:pPr>
+    </w:lvl>
+    <w:lvl w:ilvl="3" w:tplc="0414000F" w:tentative="1">
+      <w:start w:val="1"/>
+      <w:numFmt w:val="decimal"/>
+      <w:lvlText w:val="%4."/>
+      <w:lvlJc w:val="left"/>
+      <w:pPr>
+        <w:ind w:left="2880" w:hanging="360"/>
+      </w:pPr>
+    </w:lvl>
+    <w:lvl w:ilvl="4" w:tplc="04140019" w:tentative="1">
+      <w:start w:val="1"/>
+      <w:numFmt w:val="lowerLetter"/>
+      <w:lvlText w:val="%5."/>
+      <w:lvlJc w:val="left"/>
+      <w:pPr>
+        <w:ind w:left="3600" w:hanging="360"/>
+      </w:pPr>
+    </w:lvl>
+    <w:lvl w:ilvl="5" w:tplc="0414001B" w:tentative="1">
+      <w:start w:val="1"/>
+      <w:numFmt w:val="lowerRoman"/>
+      <w:lvlText w:val="%6."/>
+      <w:lvlJc w:val="right"/>
+      <w:pPr>
+        <w:ind w:left="4320" w:hanging="180"/>
+      </w:pPr>
+    </w:lvl>
+    <w:lvl w:ilvl="6" w:tplc="0414000F" w:tentative="1">
+      <w:start w:val="1"/>
+      <w:numFmt w:val="decimal"/>
+      <w:lvlText w:val="%7."/>
+      <w:lvlJc w:val="left"/>
+      <w:pPr>
+        <w:ind w:left="5040" w:hanging="360"/>
+      </w:pPr>
+    </w:lvl>
+    <w:lvl w:ilvl="7" w:tplc="04140019" w:tentative="1">
+      <w:start w:val="1"/>
+      <w:numFmt w:val="lowerLetter"/>
+      <w:lvlText w:val="%8."/>
+      <w:lvlJc w:val="left"/>
+      <w:pPr>
+        <w:ind w:left="5760" w:hanging="360"/>
+      </w:pPr>
+    </w:lvl>
+    <w:lvl w:ilvl="8" w:tplc="0414001B" w:tentative="1">
+      <w:start w:val="1"/>
+      <w:numFmt w:val="lowerRoman"/>
+      <w:lvlText w:val="%9."/>
+      <w:lvlJc w:val="right"/>
+      <w:pPr>
+        <w:ind w:left="6480" w:hanging="180"/>
+      </w:pPr>
+    </w:lvl>
+  </w:abstractNum>
+  <w:abstractNum w:abstractNumId="3">
     <w:nsid w:val="07EB6340"/>
     <w:multiLevelType w:val="multilevel"/>
     <w:tmpl w:val="227A2586"/>
@@ -1515,7 +2697,7 @@
       </w:pPr>
     </w:lvl>
   </w:abstractNum>
-  <w:abstractNum w:abstractNumId="3">
+  <w:abstractNum w:abstractNumId="4">
     <w:nsid w:val="2C8A72A3"/>
     <w:multiLevelType w:val="hybridMultilevel"/>
     <w:tmpl w:val="F7D0B292"/>
@@ -1531,7 +2713,7 @@
         <w:rFonts w:ascii="Arial" w:eastAsiaTheme="minorEastAsia" w:hAnsi="Arial" w:cs="Arial" w:hint="default"/>
       </w:rPr>
     </w:lvl>
-    <w:lvl w:ilvl="1" w:tplc="04140003" w:tentative="1">
+    <w:lvl w:ilvl="1" w:tplc="04140003">
       <w:start w:val="1"/>
       <w:numFmt w:val="bullet"/>
       <w:lvlText w:val="o"/>
@@ -1628,7 +2810,7 @@
       </w:rPr>
     </w:lvl>
   </w:abstractNum>
-  <w:abstractNum w:abstractNumId="4">
+  <w:abstractNum w:abstractNumId="5">
     <w:nsid w:val="2FA86E0D"/>
     <w:multiLevelType w:val="hybridMultilevel"/>
     <w:tmpl w:val="56A801DE"/>
@@ -1741,7 +2923,7 @@
       </w:rPr>
     </w:lvl>
   </w:abstractNum>
-  <w:abstractNum w:abstractNumId="5">
+  <w:abstractNum w:abstractNumId="6">
     <w:nsid w:val="420A3B66"/>
     <w:multiLevelType w:val="multilevel"/>
     <w:tmpl w:val="3E9AF27C"/>
@@ -1836,7 +3018,7 @@
       </w:pPr>
     </w:lvl>
   </w:abstractNum>
-  <w:abstractNum w:abstractNumId="6">
+  <w:abstractNum w:abstractNumId="7">
     <w:nsid w:val="4D811BA2"/>
     <w:multiLevelType w:val="hybridMultilevel"/>
     <w:tmpl w:val="35F084A4"/>
@@ -1949,7 +3131,7 @@
       </w:rPr>
     </w:lvl>
   </w:abstractNum>
-  <w:abstractNum w:abstractNumId="7">
+  <w:abstractNum w:abstractNumId="8">
     <w:nsid w:val="5FD95DF6"/>
     <w:multiLevelType w:val="hybridMultilevel"/>
     <w:tmpl w:val="B1A471F6"/>
@@ -2062,7 +3244,96 @@
       </w:rPr>
     </w:lvl>
   </w:abstractNum>
-  <w:abstractNum w:abstractNumId="8">
+  <w:abstractNum w:abstractNumId="9">
+    <w:nsid w:val="6776756D"/>
+    <w:multiLevelType w:val="hybridMultilevel"/>
+    <w:tmpl w:val="389ADED2"/>
+    <w:lvl w:ilvl="0" w:tplc="0414000F">
+      <w:start w:val="1"/>
+      <w:numFmt w:val="decimal"/>
+      <w:lvlText w:val="%1."/>
+      <w:lvlJc w:val="left"/>
+      <w:pPr>
+        <w:ind w:left="720" w:hanging="360"/>
+      </w:pPr>
+      <w:rPr>
+        <w:rFonts w:hint="default"/>
+      </w:rPr>
+    </w:lvl>
+    <w:lvl w:ilvl="1" w:tplc="04140019" w:tentative="1">
+      <w:start w:val="1"/>
+      <w:numFmt w:val="lowerLetter"/>
+      <w:lvlText w:val="%2."/>
+      <w:lvlJc w:val="left"/>
+      <w:pPr>
+        <w:ind w:left="1440" w:hanging="360"/>
+      </w:pPr>
+    </w:lvl>
+    <w:lvl w:ilvl="2" w:tplc="0414001B" w:tentative="1">
+      <w:start w:val="1"/>
+      <w:numFmt w:val="lowerRoman"/>
+      <w:lvlText w:val="%3."/>
+      <w:lvlJc w:val="right"/>
+      <w:pPr>
+        <w:ind w:left="2160" w:hanging="180"/>
+      </w:pPr>
+    </w:lvl>
+    <w:lvl w:ilvl="3" w:tplc="0414000F" w:tentative="1">
+      <w:start w:val="1"/>
+      <w:numFmt w:val="decimal"/>
+      <w:lvlText w:val="%4."/>
+      <w:lvlJc w:val="left"/>
+      <w:pPr>
+        <w:ind w:left="2880" w:hanging="360"/>
+      </w:pPr>
+    </w:lvl>
+    <w:lvl w:ilvl="4" w:tplc="04140019" w:tentative="1">
+      <w:start w:val="1"/>
+      <w:numFmt w:val="lowerLetter"/>
+      <w:lvlText w:val="%5."/>
+      <w:lvlJc w:val="left"/>
+      <w:pPr>
+        <w:ind w:left="3600" w:hanging="360"/>
+      </w:pPr>
+    </w:lvl>
+    <w:lvl w:ilvl="5" w:tplc="0414001B" w:tentative="1">
+      <w:start w:val="1"/>
+      <w:numFmt w:val="lowerRoman"/>
+      <w:lvlText w:val="%6."/>
+      <w:lvlJc w:val="right"/>
+      <w:pPr>
+        <w:ind w:left="4320" w:hanging="180"/>
+      </w:pPr>
+    </w:lvl>
+    <w:lvl w:ilvl="6" w:tplc="0414000F" w:tentative="1">
+      <w:start w:val="1"/>
+      <w:numFmt w:val="decimal"/>
+      <w:lvlText w:val="%7."/>
+      <w:lvlJc w:val="left"/>
+      <w:pPr>
+        <w:ind w:left="5040" w:hanging="360"/>
+      </w:pPr>
+    </w:lvl>
+    <w:lvl w:ilvl="7" w:tplc="04140019" w:tentative="1">
+      <w:start w:val="1"/>
+      <w:numFmt w:val="lowerLetter"/>
+      <w:lvlText w:val="%8."/>
+      <w:lvlJc w:val="left"/>
+      <w:pPr>
+        <w:ind w:left="5760" w:hanging="360"/>
+      </w:pPr>
+    </w:lvl>
+    <w:lvl w:ilvl="8" w:tplc="0414001B" w:tentative="1">
+      <w:start w:val="1"/>
+      <w:numFmt w:val="lowerRoman"/>
+      <w:lvlText w:val="%9."/>
+      <w:lvlJc w:val="right"/>
+      <w:pPr>
+        <w:ind w:left="6480" w:hanging="180"/>
+      </w:pPr>
+    </w:lvl>
+  </w:abstractNum>
+  <w:abstractNum w:abstractNumId="10">
     <w:nsid w:val="6887542B"/>
     <w:multiLevelType w:val="multilevel"/>
     <w:tmpl w:val="C9789F88"/>
@@ -2148,7 +3419,7 @@
       </w:pPr>
     </w:lvl>
   </w:abstractNum>
-  <w:abstractNum w:abstractNumId="9">
+  <w:abstractNum w:abstractNumId="11">
     <w:nsid w:val="7BF65D85"/>
     <w:multiLevelType w:val="hybridMultilevel"/>
     <w:tmpl w:val="CA20E9DA"/>
@@ -2265,31 +3536,37 @@
     <w:abstractNumId w:val="0"/>
   </w:num>
   <w:num w:numId="2">
+    <w:abstractNumId w:val="10"/>
+  </w:num>
+  <w:num w:numId="3">
+    <w:abstractNumId w:val="3"/>
+  </w:num>
+  <w:num w:numId="4">
+    <w:abstractNumId w:val="6"/>
+  </w:num>
+  <w:num w:numId="5">
+    <w:abstractNumId w:val="7"/>
+  </w:num>
+  <w:num w:numId="6">
     <w:abstractNumId w:val="8"/>
   </w:num>
-  <w:num w:numId="3">
-    <w:abstractNumId w:val="2"/>
-  </w:num>
-  <w:num w:numId="4">
-    <w:abstractNumId w:val="5"/>
-  </w:num>
-  <w:num w:numId="5">
-    <w:abstractNumId w:val="6"/>
-  </w:num>
-  <w:num w:numId="6">
-    <w:abstractNumId w:val="7"/>
-  </w:num>
   <w:num w:numId="7">
-    <w:abstractNumId w:val="3"/>
+    <w:abstractNumId w:val="4"/>
   </w:num>
   <w:num w:numId="8">
     <w:abstractNumId w:val="1"/>
   </w:num>
   <w:num w:numId="9">
-    <w:abstractNumId w:val="9"/>
+    <w:abstractNumId w:val="11"/>
   </w:num>
   <w:num w:numId="10">
-    <w:abstractNumId w:val="4"/>
+    <w:abstractNumId w:val="5"/>
+  </w:num>
+  <w:num w:numId="11">
+    <w:abstractNumId w:val="2"/>
+  </w:num>
+  <w:num w:numId="12">
+    <w:abstractNumId w:val="9"/>
   </w:num>
 </w:numbering>
 </file>
@@ -2702,6 +3979,7 @@
   <w:style w:type="character" w:default="1" w:styleId="Standardskriftforavsnitt">
     <w:name w:val="Default Paragraph Font"/>
     <w:uiPriority w:val="1"/>
+    <w:semiHidden/>
     <w:unhideWhenUsed/>
   </w:style>
   <w:style w:type="table" w:default="1" w:styleId="Vanligtabell">
@@ -3272,7 +4550,7 @@
 </file>
 
 <file path=customXml/itemProps1.xml><?xml version="1.0" encoding="utf-8"?>
-<ds:datastoreItem xmlns:ds="http://schemas.openxmlformats.org/officeDocument/2006/customXml" ds:itemID="{200C93F9-9083-43ED-9471-DBE166135C6A}">
+<ds:datastoreItem xmlns:ds="http://schemas.openxmlformats.org/officeDocument/2006/customXml" ds:itemID="{652B35DA-183A-42BB-BE6C-2247AEE96CF9}">
   <ds:schemaRefs>
     <ds:schemaRef ds:uri="http://schemas.openxmlformats.org/officeDocument/2006/bibliography"/>
   </ds:schemaRefs>

</xml_diff>

<commit_message>
chg: Added OPAR intro brief
</commit_message>
<xml_diff>
--- a/UNDER DEVELOPMENT/OPAR CJTF OPERATION ORDER.docx
+++ b/UNDER DEVELOPMENT/OPAR CJTF OPERATION ORDER.docx
@@ -131,6 +131,19 @@
       <w:pPr>
         <w:pStyle w:val="Overskrift2"/>
       </w:pPr>
+      <w:r>
+        <w:t xml:space="preserve">General </w:t>
+      </w:r>
+      <w:proofErr w:type="spellStart"/>
+      <w:r>
+        <w:t>Situation</w:t>
+      </w:r>
+      <w:proofErr w:type="spellEnd"/>
+    </w:p>
+    <w:p>
+      <w:pPr>
+        <w:pStyle w:val="Overskrift2"/>
+      </w:pPr>
       <w:proofErr w:type="spellStart"/>
       <w:r>
         <w:t>Friendly</w:t>
@@ -297,7 +310,25 @@
         <w:rPr>
           <w:lang w:val="en-US"/>
         </w:rPr>
-        <w:t>, details to follow in Joint Air Operations Plan (JAOP)</w:t>
+        <w:t xml:space="preserve">, </w:t>
+      </w:r>
+    </w:p>
+    <w:p>
+      <w:pPr>
+        <w:pStyle w:val="Ingenmellomrom"/>
+        <w:numPr>
+          <w:ilvl w:val="1"/>
+          <w:numId w:val="10"/>
+        </w:numPr>
+        <w:rPr>
+          <w:lang w:val="en-US"/>
+        </w:rPr>
+      </w:pPr>
+      <w:r>
+        <w:rPr>
+          <w:lang w:val="en-US"/>
+        </w:rPr>
+        <w:t>details to follow in Joint Air Operations Plan (JAOP)</w:t>
       </w:r>
     </w:p>
     <w:p>
@@ -425,7 +456,6 @@
         <w:pStyle w:val="Overskrift1"/>
       </w:pPr>
       <w:r>
-        <w:lastRenderedPageBreak/>
         <w:t xml:space="preserve">EXECUTION </w:t>
       </w:r>
     </w:p>
@@ -478,7 +508,19 @@
         <w:rPr>
           <w:lang w:val="en-US"/>
         </w:rPr>
-        <w:t xml:space="preserve"> is to support Turkey defeating the Syrian</w:t>
+        <w:t xml:space="preserve"> is to support Turkey </w:t>
+      </w:r>
+      <w:r>
+        <w:rPr>
+          <w:lang w:val="en-US"/>
+        </w:rPr>
+        <w:t xml:space="preserve">and Israel in </w:t>
+      </w:r>
+      <w:r>
+        <w:rPr>
+          <w:lang w:val="en-US"/>
+        </w:rPr>
+        <w:t>defeating the Syrian</w:t>
       </w:r>
       <w:r>
         <w:rPr>
@@ -1224,7 +1266,6 @@
         <w:rPr>
           <w:lang w:val="en-US"/>
         </w:rPr>
-        <w:lastRenderedPageBreak/>
         <w:t>Estab</w:t>
       </w:r>
       <w:r>
@@ -2057,7 +2098,6 @@
         <w:pStyle w:val="Overskrift1"/>
       </w:pPr>
       <w:r>
-        <w:lastRenderedPageBreak/>
         <w:t xml:space="preserve">COMMAND AND CONTROL </w:t>
       </w:r>
     </w:p>
@@ -2826,7 +2866,7 @@
         <w:rFonts w:ascii="Arial" w:eastAsiaTheme="minorEastAsia" w:hAnsi="Arial" w:cs="Arial" w:hint="default"/>
       </w:rPr>
     </w:lvl>
-    <w:lvl w:ilvl="1" w:tplc="04140003" w:tentative="1">
+    <w:lvl w:ilvl="1" w:tplc="04140003">
       <w:start w:val="1"/>
       <w:numFmt w:val="bullet"/>
       <w:lvlText w:val="o"/>
@@ -4550,7 +4590,7 @@
 </file>
 
 <file path=customXml/itemProps1.xml><?xml version="1.0" encoding="utf-8"?>
-<ds:datastoreItem xmlns:ds="http://schemas.openxmlformats.org/officeDocument/2006/customXml" ds:itemID="{652B35DA-183A-42BB-BE6C-2247AEE96CF9}">
+<ds:datastoreItem xmlns:ds="http://schemas.openxmlformats.org/officeDocument/2006/customXml" ds:itemID="{86E33DE6-064C-4C6B-8F2E-B3B9869C2BFC}">
   <ds:schemaRefs>
     <ds:schemaRef ds:uri="http://schemas.openxmlformats.org/officeDocument/2006/bibliography"/>
   </ds:schemaRefs>

</xml_diff>

<commit_message>
chg: Updated intro brief, CJTF OPORDER, target list
</commit_message>
<xml_diff>
--- a/UNDER DEVELOPMENT/OPAR CJTF OPERATION ORDER.docx
+++ b/UNDER DEVELOPMENT/OPAR CJTF OPERATION ORDER.docx
@@ -132,161 +132,182 @@
         <w:pStyle w:val="Overskrift2"/>
       </w:pPr>
       <w:r>
-        <w:t xml:space="preserve">General </w:t>
-      </w:r>
-      <w:proofErr w:type="spellStart"/>
-      <w:r>
-        <w:t>Situation</w:t>
-      </w:r>
-      <w:proofErr w:type="spellEnd"/>
+        <w:t>General Situation</w:t>
+      </w:r>
+    </w:p>
+    <w:p>
+      <w:pPr>
+        <w:pStyle w:val="Ingenmellomrom"/>
+      </w:pPr>
+      <w:r>
+        <w:t>July 1st, 2011, Syria conducted a surprise attack against Turkey and Israel. After a week of intense fighting the Syrian forces have in Turkey seized control of the Ataturk hydroelectric dam and the surrounding areas and the area of Iskendrun. In Israel Syrian forces have seized control of the Golan Heights. 10th of July, UN Security Council released resolution 3263 which calls the Syrian aggression unlawful, and that Syrian forces should be returned to its position before 1st of July 2011. 15th of July</w:t>
+      </w:r>
+      <w:r>
+        <w:t>,</w:t>
+      </w:r>
+      <w:r>
+        <w:t xml:space="preserve"> a coalition of the willing is formed to support Turkey and Israel. The military coalition have been given the name Combined Joint Task Force 82.</w:t>
+      </w:r>
+    </w:p>
+    <w:p>
+      <w:pPr>
+        <w:pStyle w:val="Ingenmellomrom"/>
+      </w:pPr>
+      <w:r>
+        <w:t>1st of August, UN security</w:t>
+      </w:r>
+      <w:r>
+        <w:t xml:space="preserve"> council resolution 3274 was released. This resolution gave Syria a deadline of 31st of August 2011 to compy with UNSCR 3263, and the resolution empowers states to use all necessary means to force Syria out of Turkey and Israel after the deadline.</w:t>
+      </w:r>
     </w:p>
     <w:p>
       <w:pPr>
         <w:pStyle w:val="Overskrift2"/>
       </w:pPr>
-      <w:proofErr w:type="spellStart"/>
-      <w:r>
-        <w:t>Friendly</w:t>
-      </w:r>
-      <w:proofErr w:type="spellEnd"/>
+      <w:r>
+        <w:t>Friendly situation</w:t>
+      </w:r>
       <w:r>
         <w:t xml:space="preserve"> </w:t>
       </w:r>
-      <w:proofErr w:type="spellStart"/>
-      <w:r>
-        <w:t>situation</w:t>
-      </w:r>
-      <w:proofErr w:type="spellEnd"/>
+    </w:p>
+    <w:p>
+      <w:pPr>
+        <w:pStyle w:val="Overskrift3"/>
+      </w:pPr>
+      <w:r>
+        <w:t>Land</w:t>
+      </w:r>
+      <w:r>
+        <w:t xml:space="preserve"> Component Command (LCC)</w:t>
+      </w:r>
+    </w:p>
+    <w:p>
+      <w:pPr>
+        <w:pStyle w:val="Ingenmellomrom"/>
+      </w:pPr>
+      <w:r>
+        <w:t>Land Component Command consist of 2 Corps: IV Corps and III Corps.</w:t>
+      </w:r>
+    </w:p>
+    <w:p>
+      <w:pPr>
+        <w:pStyle w:val="Ingenmellomrom"/>
+      </w:pPr>
+      <w:r>
+        <w:t>IV Corps is US led and are currently</w:t>
+      </w:r>
+      <w:r>
+        <w:t xml:space="preserve"> building combat power in Turkey and will be used to support Turkish forces to expell Syrian forces in Turkey.</w:t>
+      </w:r>
+    </w:p>
+    <w:p>
+      <w:pPr>
+        <w:pStyle w:val="Ingenmellomrom"/>
+      </w:pPr>
+      <w:r>
+        <w:t>III Corps is led by the United Kingdom</w:t>
+      </w:r>
+      <w:r>
+        <w:t>, and is building up combat power in Israel and will be used to support Israeli forces to expell Syrian forces in Israel.</w:t>
+      </w:r>
+    </w:p>
+    <w:p>
+      <w:pPr>
+        <w:pStyle w:val="Ingenmellomrom"/>
+      </w:pPr>
+    </w:p>
+    <w:p>
+      <w:pPr>
+        <w:pStyle w:val="Overskrift3"/>
+      </w:pPr>
+      <w:r>
+        <w:t>Maritime Component Command (MCC)</w:t>
+      </w:r>
+    </w:p>
+    <w:p>
+      <w:pPr>
+        <w:pStyle w:val="Ingenmellomrom"/>
+      </w:pPr>
+      <w:r>
+        <w:t>Maritime Component Command consist of a US Carrier Strike Group and two Surface Action Groups (SAGs) with Cruisers and Destroyers.</w:t>
+      </w:r>
+    </w:p>
+    <w:p>
+      <w:pPr>
+        <w:pStyle w:val="Overskrift3"/>
+      </w:pPr>
+      <w:r>
+        <w:t>Joint Force Air Component Command (JFACC)</w:t>
+      </w:r>
+    </w:p>
+    <w:p>
+      <w:pPr>
+        <w:pStyle w:val="Ingenmellomrom"/>
+      </w:pPr>
+      <w:r>
+        <w:t>Joint Force Air Component Command consist of the 132nd Virtual Wing split on Incerlick and Ramat David Airbase. E-3 and Tanker squadrons have also arrived in theater and are getting ready to support operations.</w:t>
+      </w:r>
+    </w:p>
+    <w:p>
+      <w:pPr>
+        <w:pStyle w:val="Overskrift3"/>
+      </w:pPr>
+      <w:r>
+        <w:t>Special Operations Component Command (SOCC)</w:t>
+      </w:r>
+    </w:p>
+    <w:p>
+      <w:pPr>
+        <w:pStyle w:val="Ingenmellomrom"/>
+      </w:pPr>
+      <w:r>
+        <w:t>Special Operations Component Command consist of 4 Special Operations Task Groups based both in Israel and Turkey.</w:t>
+      </w:r>
+    </w:p>
+    <w:p>
+      <w:pPr>
+        <w:pStyle w:val="Ingenmellomrom"/>
+      </w:pPr>
+    </w:p>
+    <w:p>
+      <w:pPr>
+        <w:pStyle w:val="Overskrift2"/>
+      </w:pPr>
+      <w:r>
+        <w:t>Enemy situation.</w:t>
+      </w:r>
       <w:r>
         <w:t xml:space="preserve"> </w:t>
       </w:r>
     </w:p>
     <w:p>
       <w:pPr>
-        <w:pStyle w:val="Ingenmellomrom"/>
-      </w:pPr>
-      <w:r>
-        <w:t>TBD</w:t>
-      </w:r>
-    </w:p>
-    <w:p>
-      <w:pPr>
-        <w:pStyle w:val="Ingenmellomrom"/>
-        <w:rPr>
-          <w:lang w:val="en-US"/>
-        </w:rPr>
-      </w:pPr>
-      <w:r>
-        <w:rPr>
-          <w:lang w:val="en-US"/>
-        </w:rPr>
-        <w:t>Briefly describe land, maritime, air and SOF</w:t>
-      </w:r>
-      <w:r>
-        <w:rPr>
-          <w:lang w:val="en-US"/>
-        </w:rPr>
-        <w:t>.</w:t>
-      </w:r>
-    </w:p>
-    <w:p>
-      <w:pPr>
-        <w:pStyle w:val="Overskrift2"/>
-      </w:pPr>
-      <w:r>
-        <w:rPr>
-          <w:lang w:val="en-US"/>
-        </w:rPr>
-        <w:t xml:space="preserve"> </w:t>
-      </w:r>
-      <w:proofErr w:type="spellStart"/>
-      <w:r>
-        <w:t>Enemy</w:t>
-      </w:r>
-      <w:proofErr w:type="spellEnd"/>
-      <w:r>
-        <w:t xml:space="preserve"> </w:t>
-      </w:r>
-      <w:proofErr w:type="spellStart"/>
-      <w:r>
-        <w:t>situation</w:t>
-      </w:r>
-      <w:proofErr w:type="spellEnd"/>
-      <w:r>
-        <w:t>.</w:t>
-      </w:r>
-      <w:r>
-        <w:t xml:space="preserve"> </w:t>
-      </w:r>
-    </w:p>
-    <w:p>
-      <w:pPr>
-        <w:pStyle w:val="Ingenmellomrom"/>
-      </w:pPr>
-      <w:r>
-        <w:t>TBD</w:t>
-      </w:r>
-    </w:p>
-    <w:p>
-      <w:pPr>
-        <w:pStyle w:val="Ingenmellomrom"/>
-      </w:pPr>
-      <w:r>
-        <w:t xml:space="preserve">Big </w:t>
-      </w:r>
-      <w:proofErr w:type="spellStart"/>
-      <w:r>
-        <w:t>picture</w:t>
-      </w:r>
-      <w:proofErr w:type="spellEnd"/>
-      <w:r>
-        <w:t xml:space="preserve"> </w:t>
-      </w:r>
-      <w:proofErr w:type="spellStart"/>
-      <w:r>
-        <w:t>enemy</w:t>
-      </w:r>
-      <w:proofErr w:type="spellEnd"/>
-      <w:r>
-        <w:t xml:space="preserve"> </w:t>
-      </w:r>
-      <w:proofErr w:type="spellStart"/>
-      <w:r>
-        <w:t>situation</w:t>
-      </w:r>
-      <w:proofErr w:type="spellEnd"/>
+        <w:pStyle w:val="Overskrift3"/>
+      </w:pPr>
+      <w:r>
+        <w:t>Syrian Army</w:t>
+      </w:r>
     </w:p>
     <w:p>
       <w:pPr>
         <w:pStyle w:val="Ingenmellomrom"/>
         <w:numPr>
           <w:ilvl w:val="0"/>
-          <w:numId w:val="10"/>
+          <w:numId w:val="14"/>
         </w:numPr>
       </w:pPr>
-      <w:proofErr w:type="spellStart"/>
-      <w:r>
-        <w:t>Syrian</w:t>
-      </w:r>
-      <w:proofErr w:type="spellEnd"/>
-      <w:r>
-        <w:t xml:space="preserve"> major </w:t>
-      </w:r>
-      <w:proofErr w:type="spellStart"/>
-      <w:r>
-        <w:t>units</w:t>
-      </w:r>
-      <w:proofErr w:type="spellEnd"/>
-      <w:r>
-        <w:t xml:space="preserve"> (</w:t>
-      </w:r>
-      <w:proofErr w:type="spellStart"/>
-      <w:r>
-        <w:t>corps</w:t>
-      </w:r>
-      <w:proofErr w:type="spellEnd"/>
-      <w:r>
-        <w:t>)</w:t>
+      <w:r>
+        <w:t xml:space="preserve">Syrian </w:t>
+      </w:r>
+      <w:r>
+        <w:t xml:space="preserve">1st Corps have seized the Iskendrun area and are in defensive positions to defend Syrias newly seized area of Iskendrun. 1st Corps have cut off the main road (O-52), protecting the Ataturk region from Turkish </w:t>
+      </w:r>
+      <w:r>
+        <w:t xml:space="preserve">counterattacks </w:t>
+      </w:r>
+      <w:r>
+        <w:t>.</w:t>
       </w:r>
     </w:p>
     <w:p>
@@ -294,41 +315,14 @@
         <w:pStyle w:val="Ingenmellomrom"/>
         <w:numPr>
           <w:ilvl w:val="0"/>
-          <w:numId w:val="10"/>
+          <w:numId w:val="14"/>
         </w:numPr>
-        <w:rPr>
-          <w:lang w:val="en-US"/>
-        </w:rPr>
-      </w:pPr>
-      <w:r>
-        <w:rPr>
-          <w:lang w:val="en-US"/>
-        </w:rPr>
-        <w:t>Syrian Air forces and Air defenses (Big picture)</w:t>
-      </w:r>
-      <w:r>
-        <w:rPr>
-          <w:lang w:val="en-US"/>
-        </w:rPr>
-        <w:t xml:space="preserve">, </w:t>
-      </w:r>
-    </w:p>
-    <w:p>
-      <w:pPr>
-        <w:pStyle w:val="Ingenmellomrom"/>
-        <w:numPr>
-          <w:ilvl w:val="1"/>
-          <w:numId w:val="10"/>
-        </w:numPr>
-        <w:rPr>
-          <w:lang w:val="en-US"/>
-        </w:rPr>
-      </w:pPr>
-      <w:r>
-        <w:rPr>
-          <w:lang w:val="en-US"/>
-        </w:rPr>
-        <w:t>details to follow in Joint Air Operations Plan (JAOP)</w:t>
+      </w:pPr>
+      <w:r>
+        <w:t xml:space="preserve">Syrian </w:t>
+      </w:r>
+      <w:r>
+        <w:t>2nd Corps have occupied the Ataturk region and function as a reserve for 1st Corps in case if a Turkish counterattack.</w:t>
       </w:r>
     </w:p>
     <w:p>
@@ -336,210 +330,55 @@
         <w:pStyle w:val="Ingenmellomrom"/>
         <w:numPr>
           <w:ilvl w:val="0"/>
-          <w:numId w:val="10"/>
+          <w:numId w:val="14"/>
         </w:numPr>
       </w:pPr>
       <w:r>
-        <w:t xml:space="preserve">Terror </w:t>
-      </w:r>
-      <w:proofErr w:type="spellStart"/>
-      <w:r>
-        <w:t>groups</w:t>
-      </w:r>
-      <w:proofErr w:type="spellEnd"/>
+        <w:t xml:space="preserve">Syrian </w:t>
+      </w:r>
+      <w:r>
+        <w:t>3rd Corps have seized the Golan Heights and are established in defensive positions.</w:t>
+      </w:r>
     </w:p>
     <w:p>
       <w:pPr>
         <w:pStyle w:val="Ingenmellomrom"/>
         <w:numPr>
           <w:ilvl w:val="0"/>
-          <w:numId w:val="10"/>
+          <w:numId w:val="14"/>
         </w:numPr>
       </w:pPr>
-      <w:proofErr w:type="spellStart"/>
-      <w:r>
-        <w:t>Insurgent</w:t>
-      </w:r>
-      <w:proofErr w:type="spellEnd"/>
-      <w:r>
-        <w:t xml:space="preserve"> </w:t>
-      </w:r>
-      <w:proofErr w:type="spellStart"/>
-      <w:r>
-        <w:t>groups</w:t>
-      </w:r>
-      <w:proofErr w:type="spellEnd"/>
-    </w:p>
-    <w:p>
-      <w:pPr>
-        <w:pStyle w:val="Overskrift1"/>
-      </w:pPr>
-      <w:r>
-        <w:t>MISSION</w:t>
-      </w:r>
-    </w:p>
-    <w:p>
-      <w:pPr>
-        <w:pStyle w:val="Ingenmellomrom"/>
-        <w:rPr>
-          <w:lang w:val="en-US"/>
-        </w:rPr>
-      </w:pPr>
-      <w:r>
-        <w:rPr>
-          <w:lang w:val="en-US"/>
-        </w:rPr>
-        <w:t>CJTF-82 will deploy to the area of op</w:t>
-      </w:r>
-      <w:r>
-        <w:rPr>
-          <w:lang w:val="en-US"/>
-        </w:rPr>
-        <w:t>erations (AO) and restore Turkish and Israeli</w:t>
-      </w:r>
-      <w:r>
-        <w:rPr>
-          <w:lang w:val="en-US"/>
-        </w:rPr>
-        <w:t xml:space="preserve"> territorial </w:t>
-      </w:r>
-      <w:r>
-        <w:rPr>
-          <w:lang w:val="en-US"/>
-        </w:rPr>
-        <w:t xml:space="preserve">integrity, once sufficient forces is </w:t>
-      </w:r>
-      <w:r>
-        <w:rPr>
-          <w:lang w:val="en-US"/>
-        </w:rPr>
-        <w:t>available</w:t>
-      </w:r>
-      <w:r>
-        <w:rPr>
-          <w:lang w:val="en-US"/>
-        </w:rPr>
-        <w:t xml:space="preserve"> CJTF-82 will neutralize Syrian offensive capability in order to (IOT) contribute to a secure and stable environment, which will facilitate a lasting peace and render future international military </w:t>
-      </w:r>
-      <w:r>
-        <w:rPr>
-          <w:lang w:val="en-US"/>
-        </w:rPr>
-        <w:t>presence</w:t>
-      </w:r>
-      <w:r>
-        <w:rPr>
-          <w:lang w:val="en-US"/>
-        </w:rPr>
-        <w:t xml:space="preserve"> unnecessary.</w:t>
-      </w:r>
-    </w:p>
-    <w:p>
-      <w:pPr>
-        <w:pStyle w:val="Ingenmellomrom"/>
-        <w:rPr>
-          <w:lang w:val="en-US"/>
-        </w:rPr>
-      </w:pPr>
-    </w:p>
-    <w:p>
-      <w:pPr>
-        <w:pStyle w:val="Ingenmellomrom"/>
-        <w:rPr>
-          <w:highlight w:val="yellow"/>
-          <w:lang w:val="en-US"/>
-        </w:rPr>
-      </w:pPr>
-    </w:p>
-    <w:p>
-      <w:pPr>
-        <w:pStyle w:val="Overskrift1"/>
-      </w:pPr>
-      <w:r>
-        <w:t xml:space="preserve">EXECUTION </w:t>
-      </w:r>
-    </w:p>
-    <w:p>
-      <w:pPr>
-        <w:pStyle w:val="Overskrift2"/>
-      </w:pPr>
-      <w:proofErr w:type="spellStart"/>
-      <w:r>
-        <w:t>Commander</w:t>
-      </w:r>
-      <w:proofErr w:type="spellEnd"/>
-      <w:r>
-        <w:t xml:space="preserve"> CJTF-82</w:t>
-      </w:r>
-      <w:r>
-        <w:t xml:space="preserve"> </w:t>
-      </w:r>
-      <w:proofErr w:type="spellStart"/>
-      <w:r>
-        <w:t>intent</w:t>
-      </w:r>
-      <w:proofErr w:type="spellEnd"/>
-      <w:r>
-        <w:t xml:space="preserve">. </w:t>
-      </w:r>
-    </w:p>
-    <w:p>
-      <w:pPr>
-        <w:pStyle w:val="Overskrift3"/>
-      </w:pPr>
-      <w:r>
-        <w:t xml:space="preserve">Purpose. </w:t>
-      </w:r>
-    </w:p>
-    <w:p>
-      <w:pPr>
-        <w:pStyle w:val="Ingenmellomrom"/>
-        <w:rPr>
-          <w:lang w:val="en-US"/>
-        </w:rPr>
-      </w:pPr>
-      <w:r>
-        <w:rPr>
-          <w:lang w:val="en-US"/>
-        </w:rPr>
-        <w:t>The purpose of this operation</w:t>
-      </w:r>
-      <w:r>
-        <w:rPr>
-          <w:lang w:val="en-US"/>
-        </w:rPr>
-        <w:t xml:space="preserve"> is to support Turkey </w:t>
-      </w:r>
-      <w:r>
-        <w:rPr>
-          <w:lang w:val="en-US"/>
-        </w:rPr>
-        <w:t xml:space="preserve">and Israel in </w:t>
-      </w:r>
-      <w:r>
-        <w:rPr>
-          <w:lang w:val="en-US"/>
-        </w:rPr>
-        <w:t>defeating the Syrian</w:t>
-      </w:r>
-      <w:r>
-        <w:rPr>
-          <w:lang w:val="en-US"/>
-        </w:rPr>
-        <w:t xml:space="preserve"> aggression.</w:t>
-      </w:r>
-    </w:p>
-    <w:p>
-      <w:pPr>
-        <w:pStyle w:val="Overskrift3"/>
+      <w:r>
+        <w:t xml:space="preserve">Syrian </w:t>
+      </w:r>
+      <w:r>
+        <w:t>4th Corps are conducting rear duty</w:t>
+      </w:r>
+      <w:r>
+        <w:t xml:space="preserve"> assi</w:t>
+      </w:r>
+      <w:r>
+        <w:t>gnments and protecting Damascus.</w:t>
+      </w:r>
+    </w:p>
+    <w:p>
+      <w:pPr>
+        <w:pStyle w:val="Ingenmellomrom"/>
         <w:numPr>
           <w:ilvl w:val="0"/>
-          <w:numId w:val="0"/>
+          <w:numId w:val="14"/>
         </w:numPr>
-        <w:ind w:left="720"/>
-        <w:rPr>
-          <w:lang w:val="en-US"/>
-        </w:rPr>
+      </w:pPr>
+      <w:r>
+        <w:t>Syrian 5th Corps a</w:t>
+      </w:r>
+      <w:r>
+        <w:t>re in their base in Palmyra, finishing their workup to be prepared for operations.</w:t>
+      </w:r>
+    </w:p>
+    <w:p>
+      <w:pPr>
+        <w:pStyle w:val="Ingenmellomrom"/>
       </w:pPr>
     </w:p>
     <w:p>
@@ -547,15 +386,175 @@
         <w:pStyle w:val="Overskrift3"/>
       </w:pPr>
       <w:r>
-        <w:t xml:space="preserve">End </w:t>
-      </w:r>
-      <w:proofErr w:type="spellStart"/>
-      <w:r>
-        <w:t>state</w:t>
-      </w:r>
-      <w:proofErr w:type="spellEnd"/>
-      <w:r>
-        <w:t xml:space="preserve">. </w:t>
+        <w:t>Syrian Air Force</w:t>
+      </w:r>
+    </w:p>
+    <w:p>
+      <w:pPr>
+        <w:pStyle w:val="Ingenmellomrom"/>
+      </w:pPr>
+      <w:r>
+        <w:t>Syrian aircrafts have been conducting CAP missions to protect the Army from airstrikes from Israel and Turkey. Syrian aircraft have also supported the Armys offensive by conducted strikes on critical targets in Turkey and Israel.</w:t>
+      </w:r>
+    </w:p>
+    <w:p>
+      <w:pPr>
+        <w:pStyle w:val="Ingenmellomrom"/>
+      </w:pPr>
+    </w:p>
+    <w:p>
+      <w:pPr>
+        <w:pStyle w:val="Overskrift1"/>
+      </w:pPr>
+      <w:r>
+        <w:t>MISSION</w:t>
+      </w:r>
+    </w:p>
+    <w:p>
+      <w:pPr>
+        <w:pStyle w:val="Ingenmellomrom"/>
+        <w:rPr>
+          <w:lang w:val="en-US"/>
+        </w:rPr>
+      </w:pPr>
+      <w:r>
+        <w:rPr>
+          <w:lang w:val="en-US"/>
+        </w:rPr>
+        <w:t>CJTF-82 will deploy to the area of op</w:t>
+      </w:r>
+      <w:r>
+        <w:rPr>
+          <w:lang w:val="en-US"/>
+        </w:rPr>
+        <w:t>erations (AO) and restore Turkish and Israeli</w:t>
+      </w:r>
+      <w:r>
+        <w:rPr>
+          <w:lang w:val="en-US"/>
+        </w:rPr>
+        <w:t xml:space="preserve"> territorial </w:t>
+      </w:r>
+      <w:r>
+        <w:rPr>
+          <w:lang w:val="en-US"/>
+        </w:rPr>
+        <w:t xml:space="preserve">integrity, once sufficient forces is </w:t>
+      </w:r>
+      <w:r>
+        <w:rPr>
+          <w:lang w:val="en-US"/>
+        </w:rPr>
+        <w:t>available</w:t>
+      </w:r>
+      <w:r>
+        <w:rPr>
+          <w:lang w:val="en-US"/>
+        </w:rPr>
+        <w:t xml:space="preserve"> CJTF-82 will neutralize Syrian offensive capability in order to (IOT) contribute to a secure and stable environment, which will facilitate a lasting peace and render future international military </w:t>
+      </w:r>
+      <w:r>
+        <w:rPr>
+          <w:lang w:val="en-US"/>
+        </w:rPr>
+        <w:t>presence</w:t>
+      </w:r>
+      <w:r>
+        <w:rPr>
+          <w:lang w:val="en-US"/>
+        </w:rPr>
+        <w:t xml:space="preserve"> unnecessary.</w:t>
+      </w:r>
+    </w:p>
+    <w:p>
+      <w:pPr>
+        <w:pStyle w:val="Ingenmellomrom"/>
+        <w:rPr>
+          <w:lang w:val="en-US"/>
+        </w:rPr>
+      </w:pPr>
+    </w:p>
+    <w:p>
+      <w:pPr>
+        <w:pStyle w:val="Ingenmellomrom"/>
+        <w:rPr>
+          <w:highlight w:val="yellow"/>
+          <w:lang w:val="en-US"/>
+        </w:rPr>
+      </w:pPr>
+    </w:p>
+    <w:p>
+      <w:pPr>
+        <w:pStyle w:val="Overskrift1"/>
+      </w:pPr>
+      <w:r>
+        <w:t xml:space="preserve">EXECUTION </w:t>
+      </w:r>
+    </w:p>
+    <w:p>
+      <w:pPr>
+        <w:pStyle w:val="Overskrift2"/>
+      </w:pPr>
+      <w:r>
+        <w:t>Commander CJTF-82</w:t>
+      </w:r>
+      <w:r>
+        <w:t xml:space="preserve"> intent. </w:t>
+      </w:r>
+    </w:p>
+    <w:p>
+      <w:pPr>
+        <w:pStyle w:val="Overskrift3"/>
+      </w:pPr>
+      <w:r>
+        <w:t xml:space="preserve">Purpose. </w:t>
+      </w:r>
+    </w:p>
+    <w:p>
+      <w:pPr>
+        <w:pStyle w:val="Ingenmellomrom"/>
+        <w:rPr>
+          <w:lang w:val="en-US"/>
+        </w:rPr>
+      </w:pPr>
+      <w:r>
+        <w:rPr>
+          <w:lang w:val="en-US"/>
+        </w:rPr>
+        <w:t>The purpose of this operation</w:t>
+      </w:r>
+      <w:r>
+        <w:rPr>
+          <w:lang w:val="en-US"/>
+        </w:rPr>
+        <w:t xml:space="preserve"> is to support Turkey </w:t>
+      </w:r>
+      <w:r>
+        <w:rPr>
+          <w:lang w:val="en-US"/>
+        </w:rPr>
+        <w:t xml:space="preserve">and Israel in </w:t>
+      </w:r>
+      <w:r>
+        <w:rPr>
+          <w:lang w:val="en-US"/>
+        </w:rPr>
+        <w:t>defeating the Syrian</w:t>
+      </w:r>
+      <w:r>
+        <w:rPr>
+          <w:lang w:val="en-US"/>
+        </w:rPr>
+        <w:t xml:space="preserve"> aggression.</w:t>
+      </w:r>
+    </w:p>
+    <w:p>
+      <w:pPr>
+        <w:pStyle w:val="Overskrift3"/>
+      </w:pPr>
+      <w:r>
+        <w:lastRenderedPageBreak/>
+        <w:t xml:space="preserve">End state. </w:t>
       </w:r>
     </w:p>
     <w:p>
@@ -762,120 +761,181 @@
       <w:pPr>
         <w:pStyle w:val="Overskrift3"/>
       </w:pPr>
-      <w:proofErr w:type="spellStart"/>
-      <w:r>
+      <w:r>
+        <w:t>Phase 1:</w:t>
+      </w:r>
+      <w:r>
+        <w:t xml:space="preserve"> Shaping</w:t>
+      </w:r>
+    </w:p>
+    <w:p>
+      <w:pPr>
+        <w:pStyle w:val="Ingenmellomrom"/>
+        <w:rPr>
+          <w:lang w:val="en-US"/>
+        </w:rPr>
+      </w:pPr>
+      <w:r>
+        <w:rPr>
+          <w:lang w:val="en-US"/>
+        </w:rPr>
+        <w:t>Deploy forces to the region, building situational awareness (SA) of</w:t>
+      </w:r>
+      <w:r>
+        <w:rPr>
+          <w:lang w:val="en-US"/>
+        </w:rPr>
+        <w:t xml:space="preserve"> the situation and defend Turkey and Israel</w:t>
+      </w:r>
+      <w:r>
+        <w:rPr>
+          <w:lang w:val="en-US"/>
+        </w:rPr>
+        <w:t xml:space="preserve"> against S</w:t>
+      </w:r>
+      <w:r>
+        <w:rPr>
+          <w:lang w:val="en-US"/>
+        </w:rPr>
+        <w:t>yrian</w:t>
+      </w:r>
+      <w:r>
+        <w:rPr>
+          <w:lang w:val="en-US"/>
+        </w:rPr>
+        <w:t xml:space="preserve"> aggression.</w:t>
+      </w:r>
+    </w:p>
+    <w:p>
+      <w:pPr>
+        <w:pStyle w:val="Ingenmellomrom"/>
+        <w:rPr>
+          <w:lang w:val="en-US"/>
+        </w:rPr>
+      </w:pPr>
+      <w:r>
+        <w:rPr>
+          <w:lang w:val="en-US"/>
+        </w:rPr>
+        <w:t xml:space="preserve">Set conditions for CJTF land offensive into Syrian to destroy Syrian offensive capability. </w:t>
+      </w:r>
+    </w:p>
+    <w:p>
+      <w:pPr>
+        <w:pStyle w:val="Ingenmellomrom"/>
+        <w:rPr>
+          <w:lang w:val="en-US"/>
+        </w:rPr>
+      </w:pPr>
+      <w:r>
+        <w:rPr>
+          <w:lang w:val="en-US"/>
+        </w:rPr>
         <w:t>Phase</w:t>
       </w:r>
-      <w:proofErr w:type="spellEnd"/>
-      <w:r>
-        <w:t xml:space="preserve"> 1:</w:t>
-      </w:r>
-      <w:r>
+      <w:r>
+        <w:rPr>
+          <w:lang w:val="en-US"/>
+        </w:rPr>
+        <w:t xml:space="preserve"> ends when Syrian forces in Turkey and Israel have been defeated and Turkey and Israeli </w:t>
+      </w:r>
+      <w:r>
+        <w:rPr>
+          <w:lang w:val="en-US"/>
+        </w:rPr>
+        <w:t>territorial integrity have been restored.</w:t>
+      </w:r>
+    </w:p>
+    <w:p>
+      <w:pPr>
+        <w:pStyle w:val="Ingenmellomrom"/>
+        <w:rPr>
+          <w:lang w:val="en-US"/>
+        </w:rPr>
+      </w:pPr>
+      <w:r>
+        <w:rPr>
+          <w:lang w:val="en-US"/>
+        </w:rPr>
+        <w:t xml:space="preserve">In this phase </w:t>
+      </w:r>
+      <w:r>
+        <w:rPr>
+          <w:lang w:val="en-US"/>
+        </w:rPr>
+        <w:t xml:space="preserve">JFACC </w:t>
+      </w:r>
+      <w:r>
+        <w:rPr>
+          <w:lang w:val="en-US"/>
+        </w:rPr>
+        <w:t xml:space="preserve">will be the </w:t>
+      </w:r>
+      <w:r>
+        <w:rPr>
+          <w:lang w:val="en-US"/>
+        </w:rPr>
+        <w:t>supported commander</w:t>
+      </w:r>
+      <w:r>
+        <w:rPr>
+          <w:lang w:val="en-US"/>
+        </w:rPr>
+        <w:t>.</w:t>
+      </w:r>
+    </w:p>
+    <w:p>
+      <w:pPr>
+        <w:pStyle w:val="Ingenmellomrom"/>
+        <w:rPr>
+          <w:lang w:val="en-US"/>
+        </w:rPr>
+      </w:pPr>
+    </w:p>
+    <w:p>
+      <w:pPr>
+        <w:pStyle w:val="Overskrift3"/>
+      </w:pPr>
+      <w:r>
+        <w:t>Phase 2:</w:t>
+      </w:r>
+      <w:r>
+        <w:t xml:space="preserve"> Decisive action</w:t>
+      </w:r>
+    </w:p>
+    <w:p>
+      <w:pPr>
+        <w:pStyle w:val="Ingenmellomrom"/>
+        <w:rPr>
+          <w:lang w:val="en-US"/>
+        </w:rPr>
+      </w:pPr>
+      <w:r>
+        <w:rPr>
+          <w:lang w:val="en-US"/>
+        </w:rPr>
+        <w:t>Attack Syrian forces within Syria in order to neutralize Syrian offensive capability</w:t>
+      </w:r>
+    </w:p>
+    <w:p>
+      <w:pPr>
+        <w:pStyle w:val="Ingenmellomrom"/>
+        <w:rPr>
+          <w:lang w:val="en-US"/>
+        </w:rPr>
+      </w:pPr>
+      <w:r>
+        <w:rPr>
+          <w:lang w:val="en-US"/>
+        </w:rPr>
+        <w:t>In this phase LCC</w:t>
+      </w:r>
+      <w:r>
+        <w:rPr>
+          <w:lang w:val="en-US"/>
+        </w:rPr>
         <w:t xml:space="preserve"> </w:t>
       </w:r>
-      <w:proofErr w:type="spellStart"/>
-      <w:r>
-        <w:t>Shaping</w:t>
-      </w:r>
-      <w:proofErr w:type="spellEnd"/>
-    </w:p>
-    <w:p>
-      <w:pPr>
-        <w:pStyle w:val="Ingenmellomrom"/>
-        <w:rPr>
-          <w:lang w:val="en-US"/>
-        </w:rPr>
-      </w:pPr>
-      <w:r>
-        <w:rPr>
-          <w:lang w:val="en-US"/>
-        </w:rPr>
-        <w:t>Deploy forces to the region, building situational awareness (SA) of</w:t>
-      </w:r>
-      <w:r>
-        <w:rPr>
-          <w:lang w:val="en-US"/>
-        </w:rPr>
-        <w:t xml:space="preserve"> the situation and defend Turkey and Israel</w:t>
-      </w:r>
-      <w:r>
-        <w:rPr>
-          <w:lang w:val="en-US"/>
-        </w:rPr>
-        <w:t xml:space="preserve"> against S</w:t>
-      </w:r>
-      <w:r>
-        <w:rPr>
-          <w:lang w:val="en-US"/>
-        </w:rPr>
-        <w:t>yrian</w:t>
-      </w:r>
-      <w:r>
-        <w:rPr>
-          <w:lang w:val="en-US"/>
-        </w:rPr>
-        <w:t xml:space="preserve"> aggression.</w:t>
-      </w:r>
-    </w:p>
-    <w:p>
-      <w:pPr>
-        <w:pStyle w:val="Ingenmellomrom"/>
-        <w:rPr>
-          <w:lang w:val="en-US"/>
-        </w:rPr>
-      </w:pPr>
-      <w:r>
-        <w:rPr>
-          <w:lang w:val="en-US"/>
-        </w:rPr>
-        <w:t xml:space="preserve">Set conditions for CJTF land offensive into Syrian to destroy Syrian offensive capability. </w:t>
-      </w:r>
-    </w:p>
-    <w:p>
-      <w:pPr>
-        <w:pStyle w:val="Ingenmellomrom"/>
-        <w:rPr>
-          <w:lang w:val="en-US"/>
-        </w:rPr>
-      </w:pPr>
-      <w:r>
-        <w:rPr>
-          <w:lang w:val="en-US"/>
-        </w:rPr>
-        <w:t>Phase</w:t>
-      </w:r>
-      <w:r>
-        <w:rPr>
-          <w:lang w:val="en-US"/>
-        </w:rPr>
-        <w:t xml:space="preserve"> ends when Syrian forces in Turkey and Israel have been defeated and Turkey and Israeli </w:t>
-      </w:r>
-      <w:r>
-        <w:rPr>
-          <w:lang w:val="en-US"/>
-        </w:rPr>
-        <w:t>territorial integrity have been restored.</w:t>
-      </w:r>
-    </w:p>
-    <w:p>
-      <w:pPr>
-        <w:pStyle w:val="Ingenmellomrom"/>
-        <w:rPr>
-          <w:lang w:val="en-US"/>
-        </w:rPr>
-      </w:pPr>
-      <w:r>
-        <w:rPr>
-          <w:lang w:val="en-US"/>
-        </w:rPr>
-        <w:t xml:space="preserve">In this phase </w:t>
-      </w:r>
-      <w:r>
-        <w:rPr>
-          <w:lang w:val="en-US"/>
-        </w:rPr>
-        <w:t xml:space="preserve">JFACC </w:t>
-      </w:r>
       <w:r>
         <w:rPr>
           <w:lang w:val="en-US"/>
@@ -905,119 +965,17 @@
     </w:p>
     <w:p>
       <w:pPr>
-        <w:pStyle w:val="Ingenmellomrom"/>
-        <w:rPr>
-          <w:lang w:val="en-US"/>
-        </w:rPr>
-      </w:pPr>
-    </w:p>
-    <w:p>
-      <w:pPr>
         <w:pStyle w:val="Overskrift3"/>
       </w:pPr>
-      <w:proofErr w:type="spellStart"/>
-      <w:r>
-        <w:t>Phase</w:t>
-      </w:r>
-      <w:proofErr w:type="spellEnd"/>
-      <w:r>
-        <w:t xml:space="preserve"> 2:</w:t>
-      </w:r>
-      <w:r>
-        <w:t xml:space="preserve"> </w:t>
-      </w:r>
-      <w:proofErr w:type="spellStart"/>
-      <w:r>
-        <w:t>Decisive</w:t>
-      </w:r>
-      <w:proofErr w:type="spellEnd"/>
-      <w:r>
-        <w:t xml:space="preserve"> action</w:t>
-      </w:r>
-    </w:p>
-    <w:p>
-      <w:pPr>
-        <w:pStyle w:val="Ingenmellomrom"/>
-        <w:rPr>
-          <w:lang w:val="en-US"/>
-        </w:rPr>
-      </w:pPr>
-      <w:r>
-        <w:rPr>
-          <w:lang w:val="en-US"/>
-        </w:rPr>
-        <w:t>Attack Syrian forces within Syria in order to neutralize Syrian offensive capability</w:t>
-      </w:r>
-    </w:p>
-    <w:p>
-      <w:pPr>
-        <w:pStyle w:val="Ingenmellomrom"/>
-        <w:rPr>
-          <w:lang w:val="en-US"/>
-        </w:rPr>
-      </w:pPr>
-      <w:r>
-        <w:rPr>
-          <w:lang w:val="en-US"/>
-        </w:rPr>
-        <w:t>In this phase LCC</w:t>
-      </w:r>
-      <w:r>
-        <w:rPr>
-          <w:lang w:val="en-US"/>
-        </w:rPr>
-        <w:t xml:space="preserve"> </w:t>
-      </w:r>
-      <w:r>
-        <w:rPr>
-          <w:lang w:val="en-US"/>
-        </w:rPr>
-        <w:t xml:space="preserve">will be the </w:t>
-      </w:r>
-      <w:r>
-        <w:rPr>
-          <w:lang w:val="en-US"/>
-        </w:rPr>
-        <w:t>supported commander</w:t>
-      </w:r>
-      <w:r>
-        <w:rPr>
-          <w:lang w:val="en-US"/>
-        </w:rPr>
-        <w:t>.</w:t>
-      </w:r>
-    </w:p>
-    <w:p>
-      <w:pPr>
-        <w:pStyle w:val="Ingenmellomrom"/>
-        <w:rPr>
-          <w:lang w:val="en-US"/>
-        </w:rPr>
-      </w:pPr>
-    </w:p>
-    <w:p>
-      <w:pPr>
-        <w:pStyle w:val="Overskrift3"/>
-      </w:pPr>
-      <w:proofErr w:type="spellStart"/>
-      <w:r>
-        <w:t>Phase</w:t>
-      </w:r>
-      <w:proofErr w:type="spellEnd"/>
-      <w:r>
-        <w:t xml:space="preserve"> 3</w:t>
+      <w:r>
+        <w:t>Phase 3</w:t>
       </w:r>
       <w:r>
         <w:t>:</w:t>
       </w:r>
       <w:r>
-        <w:t xml:space="preserve"> </w:t>
-      </w:r>
-      <w:proofErr w:type="spellStart"/>
-      <w:r>
-        <w:t>Stabilization</w:t>
-      </w:r>
-      <w:proofErr w:type="spellEnd"/>
+        <w:t xml:space="preserve"> Stabilization</w:t>
+      </w:r>
       <w:r>
         <w:t xml:space="preserve"> </w:t>
       </w:r>
@@ -1156,21 +1114,7 @@
         <w:rPr>
           <w:lang w:val="en-US"/>
         </w:rPr>
-        <w:t xml:space="preserve">CJTF-82 </w:t>
-      </w:r>
-      <w:proofErr w:type="gramStart"/>
-      <w:r>
-        <w:rPr>
-          <w:lang w:val="en-US"/>
-        </w:rPr>
-        <w:t>have</w:t>
-      </w:r>
-      <w:proofErr w:type="gramEnd"/>
-      <w:r>
-        <w:rPr>
-          <w:lang w:val="en-US"/>
-        </w:rPr>
-        <w:t xml:space="preserve"> the following objectives:</w:t>
+        <w:t>CJTF-82 have the following objectives:</w:t>
       </w:r>
     </w:p>
     <w:p>
@@ -1405,6 +1349,7 @@
         <w:pStyle w:val="Overskrift2"/>
       </w:pPr>
       <w:r>
+        <w:lastRenderedPageBreak/>
         <w:t>TASKS:</w:t>
       </w:r>
     </w:p>
@@ -1415,37 +1360,19 @@
       <w:r>
         <w:t xml:space="preserve">Land </w:t>
       </w:r>
-      <w:proofErr w:type="spellStart"/>
       <w:r>
         <w:t>Component</w:t>
       </w:r>
-      <w:proofErr w:type="spellEnd"/>
-      <w:r>
-        <w:t xml:space="preserve"> </w:t>
-      </w:r>
-      <w:proofErr w:type="spellStart"/>
-      <w:r>
-        <w:t>Command</w:t>
-      </w:r>
-      <w:proofErr w:type="spellEnd"/>
-      <w:r>
-        <w:t xml:space="preserve"> (LCC):</w:t>
-      </w:r>
-    </w:p>
-    <w:p>
-      <w:pPr>
-        <w:pStyle w:val="Ingenmellomrom"/>
-      </w:pPr>
-      <w:r>
-        <w:t xml:space="preserve">COM LCC </w:t>
-      </w:r>
-      <w:proofErr w:type="spellStart"/>
-      <w:r>
-        <w:t>will</w:t>
-      </w:r>
-      <w:proofErr w:type="spellEnd"/>
-      <w:r>
-        <w:t>:</w:t>
+      <w:r>
+        <w:t xml:space="preserve"> Command (LCC):</w:t>
+      </w:r>
+    </w:p>
+    <w:p>
+      <w:pPr>
+        <w:pStyle w:val="Ingenmellomrom"/>
+      </w:pPr>
+      <w:r>
+        <w:t>COM LCC will:</w:t>
       </w:r>
     </w:p>
     <w:p>
@@ -1456,19 +1383,9 @@
           <w:numId w:val="9"/>
         </w:numPr>
       </w:pPr>
-      <w:proofErr w:type="spellStart"/>
-      <w:r>
-        <w:t>Build</w:t>
-      </w:r>
-      <w:proofErr w:type="spellEnd"/>
-      <w:r>
-        <w:t xml:space="preserve"> up </w:t>
-      </w:r>
-      <w:proofErr w:type="spellStart"/>
-      <w:r>
-        <w:t>forces</w:t>
-      </w:r>
-      <w:proofErr w:type="spellEnd"/>
+      <w:r>
+        <w:t>Build up forces</w:t>
+      </w:r>
       <w:r>
         <w:t xml:space="preserve"> </w:t>
       </w:r>
@@ -1546,39 +1463,15 @@
         <w:pStyle w:val="Overskrift3"/>
       </w:pPr>
       <w:r>
-        <w:t xml:space="preserve">Maritime </w:t>
-      </w:r>
-      <w:proofErr w:type="spellStart"/>
-      <w:r>
-        <w:t>Component</w:t>
-      </w:r>
-      <w:proofErr w:type="spellEnd"/>
-      <w:r>
-        <w:t xml:space="preserve"> </w:t>
-      </w:r>
-      <w:proofErr w:type="spellStart"/>
-      <w:r>
-        <w:t>Command</w:t>
-      </w:r>
-      <w:proofErr w:type="spellEnd"/>
-      <w:r>
-        <w:t xml:space="preserve"> (MCC):</w:t>
-      </w:r>
-    </w:p>
-    <w:p>
-      <w:pPr>
-        <w:pStyle w:val="Ingenmellomrom"/>
-      </w:pPr>
-      <w:r>
-        <w:t xml:space="preserve">COM MCC </w:t>
-      </w:r>
-      <w:proofErr w:type="spellStart"/>
-      <w:r>
-        <w:t>will</w:t>
-      </w:r>
-      <w:proofErr w:type="spellEnd"/>
-      <w:r>
-        <w:t>:</w:t>
+        <w:t>Maritime Component Command (MCC):</w:t>
+      </w:r>
+    </w:p>
+    <w:p>
+      <w:pPr>
+        <w:pStyle w:val="Ingenmellomrom"/>
+      </w:pPr>
+      <w:r>
+        <w:t>COM MCC will:</w:t>
       </w:r>
     </w:p>
     <w:p>
@@ -1692,15 +1585,7 @@
         <w:pStyle w:val="Ingenmellomrom"/>
       </w:pPr>
       <w:r>
-        <w:t xml:space="preserve">COM JFACC </w:t>
-      </w:r>
-      <w:proofErr w:type="spellStart"/>
-      <w:r>
-        <w:t>will</w:t>
-      </w:r>
-      <w:proofErr w:type="spellEnd"/>
-      <w:r>
-        <w:t>:</w:t>
+        <w:t>COM JFACC will:</w:t>
       </w:r>
     </w:p>
     <w:p>
@@ -1876,14 +1761,7 @@
         <w:rPr>
           <w:lang w:val="en-US"/>
         </w:rPr>
-        <w:t xml:space="preserve">COM SOCC will conduct full spectrum special operations in order </w:t>
-      </w:r>
-      <w:proofErr w:type="gramStart"/>
-      <w:r>
-        <w:rPr>
-          <w:lang w:val="en-US"/>
-        </w:rPr>
-        <w:t xml:space="preserve">to </w:t>
+        <w:t xml:space="preserve">COM SOCC will conduct full spectrum special operations in order to </w:t>
       </w:r>
       <w:r>
         <w:rPr>
@@ -1891,7 +1769,6 @@
         </w:rPr>
         <w:t>:</w:t>
       </w:r>
-      <w:proofErr w:type="gramEnd"/>
     </w:p>
     <w:p>
       <w:pPr>
@@ -2153,8 +2030,12 @@
       </w:r>
     </w:p>
     <w:sectPr>
-      <w:headerReference w:type="default" r:id="rId9"/>
-      <w:footerReference w:type="default" r:id="rId10"/>
+      <w:headerReference w:type="even" r:id="rId9"/>
+      <w:headerReference w:type="default" r:id="rId10"/>
+      <w:footerReference w:type="even" r:id="rId11"/>
+      <w:footerReference w:type="default" r:id="rId12"/>
+      <w:headerReference w:type="first" r:id="rId13"/>
+      <w:footerReference w:type="first" r:id="rId14"/>
       <w:pgSz w:w="11906" w:h="16838"/>
       <w:pgMar w:top="1417" w:right="1417" w:bottom="1417" w:left="1417" w:header="708" w:footer="708" w:gutter="0"/>
       <w:cols w:space="708"/>
@@ -2166,7 +2047,7 @@
 
 <file path=word/endnotes.xml><?xml version="1.0" encoding="utf-8"?>
 <w:endnotes xmlns:ve="http://schemas.openxmlformats.org/markup-compatibility/2006" xmlns:o="urn:schemas-microsoft-com:office:office" xmlns:r="http://schemas.openxmlformats.org/officeDocument/2006/relationships" xmlns:m="http://schemas.openxmlformats.org/officeDocument/2006/math" xmlns:v="urn:schemas-microsoft-com:vml" xmlns:wp="http://schemas.openxmlformats.org/drawingml/2006/wordprocessingDrawing" xmlns:w10="urn:schemas-microsoft-com:office:word" xmlns:w="http://schemas.openxmlformats.org/wordprocessingml/2006/main" xmlns:wne="http://schemas.microsoft.com/office/word/2006/wordml">
-  <w:endnote w:type="separator" w:id="-1">
+  <w:endnote w:type="separator" w:id="0">
     <w:p>
       <w:pPr>
         <w:spacing w:after="0" w:line="240" w:lineRule="auto"/>
@@ -2176,7 +2057,7 @@
       </w:r>
     </w:p>
   </w:endnote>
-  <w:endnote w:type="continuationSeparator" w:id="0">
+  <w:endnote w:type="continuationSeparator" w:id="1">
     <w:p>
       <w:pPr>
         <w:spacing w:after="0" w:line="240" w:lineRule="auto"/>
@@ -2194,6 +2075,16 @@
   <w:p>
     <w:pPr>
       <w:pStyle w:val="Bunntekst"/>
+    </w:pPr>
+  </w:p>
+</w:ftr>
+</file>
+
+<file path=word/footer2.xml><?xml version="1.0" encoding="utf-8"?>
+<w:ftr xmlns:ve="http://schemas.openxmlformats.org/markup-compatibility/2006" xmlns:o="urn:schemas-microsoft-com:office:office" xmlns:r="http://schemas.openxmlformats.org/officeDocument/2006/relationships" xmlns:m="http://schemas.openxmlformats.org/officeDocument/2006/math" xmlns:v="urn:schemas-microsoft-com:vml" xmlns:wp="http://schemas.openxmlformats.org/drawingml/2006/wordprocessingDrawing" xmlns:w10="urn:schemas-microsoft-com:office:word" xmlns:w="http://schemas.openxmlformats.org/wordprocessingml/2006/main" xmlns:wne="http://schemas.microsoft.com/office/word/2006/wordml">
+  <w:p>
+    <w:pPr>
+      <w:pStyle w:val="Bunntekst"/>
       <w:jc w:val="center"/>
       <w:rPr>
         <w:sz w:val="16"/>
@@ -2238,9 +2129,19 @@
 </w:ftr>
 </file>
 
+<file path=word/footer3.xml><?xml version="1.0" encoding="utf-8"?>
+<w:ftr xmlns:ve="http://schemas.openxmlformats.org/markup-compatibility/2006" xmlns:o="urn:schemas-microsoft-com:office:office" xmlns:r="http://schemas.openxmlformats.org/officeDocument/2006/relationships" xmlns:m="http://schemas.openxmlformats.org/officeDocument/2006/math" xmlns:v="urn:schemas-microsoft-com:vml" xmlns:wp="http://schemas.openxmlformats.org/drawingml/2006/wordprocessingDrawing" xmlns:w10="urn:schemas-microsoft-com:office:word" xmlns:w="http://schemas.openxmlformats.org/wordprocessingml/2006/main" xmlns:wne="http://schemas.microsoft.com/office/word/2006/wordml">
+  <w:p>
+    <w:pPr>
+      <w:pStyle w:val="Bunntekst"/>
+    </w:pPr>
+  </w:p>
+</w:ftr>
+</file>
+
 <file path=word/footnotes.xml><?xml version="1.0" encoding="utf-8"?>
 <w:footnotes xmlns:ve="http://schemas.openxmlformats.org/markup-compatibility/2006" xmlns:o="urn:schemas-microsoft-com:office:office" xmlns:r="http://schemas.openxmlformats.org/officeDocument/2006/relationships" xmlns:m="http://schemas.openxmlformats.org/officeDocument/2006/math" xmlns:v="urn:schemas-microsoft-com:vml" xmlns:wp="http://schemas.openxmlformats.org/drawingml/2006/wordprocessingDrawing" xmlns:w10="urn:schemas-microsoft-com:office:word" xmlns:w="http://schemas.openxmlformats.org/wordprocessingml/2006/main" xmlns:wne="http://schemas.microsoft.com/office/word/2006/wordml">
-  <w:footnote w:type="separator" w:id="-1">
+  <w:footnote w:type="separator" w:id="0">
     <w:p>
       <w:pPr>
         <w:spacing w:after="0" w:line="240" w:lineRule="auto"/>
@@ -2250,7 +2151,7 @@
       </w:r>
     </w:p>
   </w:footnote>
-  <w:footnote w:type="continuationSeparator" w:id="0">
+  <w:footnote w:type="continuationSeparator" w:id="1">
     <w:p>
       <w:pPr>
         <w:spacing w:after="0" w:line="240" w:lineRule="auto"/>
@@ -2268,12 +2169,92 @@
   <w:p>
     <w:pPr>
       <w:pStyle w:val="Topptekst"/>
+    </w:pPr>
+    <w:r>
+      <w:rPr>
+        <w:noProof/>
+      </w:rPr>
+      <w:pict>
+        <v:shapetype id="_x0000_t136" coordsize="21600,21600" o:spt="136" adj="10800" path="m@7,l@8,m@5,21600l@6,21600e">
+          <v:formulas>
+            <v:f eqn="sum #0 0 10800"/>
+            <v:f eqn="prod #0 2 1"/>
+            <v:f eqn="sum 21600 0 @1"/>
+            <v:f eqn="sum 0 0 @2"/>
+            <v:f eqn="sum 21600 0 @3"/>
+            <v:f eqn="if @0 @3 0"/>
+            <v:f eqn="if @0 21600 @1"/>
+            <v:f eqn="if @0 0 @2"/>
+            <v:f eqn="if @0 @4 21600"/>
+            <v:f eqn="mid @5 @6"/>
+            <v:f eqn="mid @8 @5"/>
+            <v:f eqn="mid @7 @8"/>
+            <v:f eqn="mid @6 @7"/>
+            <v:f eqn="sum @6 0 @5"/>
+          </v:formulas>
+          <v:path textpathok="t" o:connecttype="custom" o:connectlocs="@9,0;@10,10800;@11,21600;@12,10800" o:connectangles="270,180,90,0"/>
+          <v:textpath on="t" fitshape="t"/>
+          <v:handles>
+            <v:h position="#0,bottomRight" xrange="6629,14971"/>
+          </v:handles>
+          <o:lock v:ext="edit" text="t" shapetype="t"/>
+        </v:shapetype>
+        <v:shape id="PowerPlusWaterMarkObject78267907" o:spid="_x0000_s23554" type="#_x0000_t136" style="position:absolute;margin-left:0;margin-top:0;width:456.8pt;height:182.7pt;rotation:315;z-index:-251654144;mso-position-horizontal:center;mso-position-horizontal-relative:margin;mso-position-vertical:center;mso-position-vertical-relative:margin" o:allowincell="f" fillcolor="silver" stroked="f">
+          <v:fill opacity=".5"/>
+          <v:textpath style="font-family:&quot;Arial&quot;;font-size:1pt" string="DRAFT"/>
+        </v:shape>
+      </w:pict>
+    </w:r>
+  </w:p>
+</w:hdr>
+</file>
+
+<file path=word/header2.xml><?xml version="1.0" encoding="utf-8"?>
+<w:hdr xmlns:ve="http://schemas.openxmlformats.org/markup-compatibility/2006" xmlns:o="urn:schemas-microsoft-com:office:office" xmlns:r="http://schemas.openxmlformats.org/officeDocument/2006/relationships" xmlns:m="http://schemas.openxmlformats.org/officeDocument/2006/math" xmlns:v="urn:schemas-microsoft-com:vml" xmlns:wp="http://schemas.openxmlformats.org/drawingml/2006/wordprocessingDrawing" xmlns:w10="urn:schemas-microsoft-com:office:word" xmlns:w="http://schemas.openxmlformats.org/wordprocessingml/2006/main" xmlns:wne="http://schemas.microsoft.com/office/word/2006/wordml">
+  <w:p>
+    <w:pPr>
+      <w:pStyle w:val="Topptekst"/>
       <w:rPr>
         <w:sz w:val="18"/>
         <w:szCs w:val="30"/>
         <w:lang w:val="en-US"/>
       </w:rPr>
     </w:pPr>
+    <w:r>
+      <w:rPr>
+        <w:noProof/>
+      </w:rPr>
+      <w:pict>
+        <v:shapetype id="_x0000_t136" coordsize="21600,21600" o:spt="136" adj="10800" path="m@7,l@8,m@5,21600l@6,21600e">
+          <v:formulas>
+            <v:f eqn="sum #0 0 10800"/>
+            <v:f eqn="prod #0 2 1"/>
+            <v:f eqn="sum 21600 0 @1"/>
+            <v:f eqn="sum 0 0 @2"/>
+            <v:f eqn="sum 21600 0 @3"/>
+            <v:f eqn="if @0 @3 0"/>
+            <v:f eqn="if @0 21600 @1"/>
+            <v:f eqn="if @0 0 @2"/>
+            <v:f eqn="if @0 @4 21600"/>
+            <v:f eqn="mid @5 @6"/>
+            <v:f eqn="mid @8 @5"/>
+            <v:f eqn="mid @7 @8"/>
+            <v:f eqn="mid @6 @7"/>
+            <v:f eqn="sum @6 0 @5"/>
+          </v:formulas>
+          <v:path textpathok="t" o:connecttype="custom" o:connectlocs="@9,0;@10,10800;@11,21600;@12,10800" o:connectangles="270,180,90,0"/>
+          <v:textpath on="t" fitshape="t"/>
+          <v:handles>
+            <v:h position="#0,bottomRight" xrange="6629,14971"/>
+          </v:handles>
+          <o:lock v:ext="edit" text="t" shapetype="t"/>
+        </v:shapetype>
+        <v:shape id="PowerPlusWaterMarkObject78267908" o:spid="_x0000_s23555" type="#_x0000_t136" style="position:absolute;margin-left:0;margin-top:0;width:456.8pt;height:182.7pt;rotation:315;z-index:-251652096;mso-position-horizontal:center;mso-position-horizontal-relative:margin;mso-position-vertical:center;mso-position-vertical-relative:margin" o:allowincell="f" fillcolor="silver" stroked="f">
+          <v:fill opacity=".5"/>
+          <v:textpath style="font-family:&quot;Arial&quot;;font-size:1pt" string="DRAFT"/>
+        </v:shape>
+      </w:pict>
+    </w:r>
     <w:r>
       <w:tab/>
     </w:r>
@@ -2360,6 +2341,51 @@
         <w:sz w:val="12"/>
       </w:rPr>
     </w:pPr>
+  </w:p>
+</w:hdr>
+</file>
+
+<file path=word/header3.xml><?xml version="1.0" encoding="utf-8"?>
+<w:hdr xmlns:ve="http://schemas.openxmlformats.org/markup-compatibility/2006" xmlns:o="urn:schemas-microsoft-com:office:office" xmlns:r="http://schemas.openxmlformats.org/officeDocument/2006/relationships" xmlns:m="http://schemas.openxmlformats.org/officeDocument/2006/math" xmlns:v="urn:schemas-microsoft-com:vml" xmlns:wp="http://schemas.openxmlformats.org/drawingml/2006/wordprocessingDrawing" xmlns:w10="urn:schemas-microsoft-com:office:word" xmlns:w="http://schemas.openxmlformats.org/wordprocessingml/2006/main" xmlns:wne="http://schemas.microsoft.com/office/word/2006/wordml">
+  <w:p>
+    <w:pPr>
+      <w:pStyle w:val="Topptekst"/>
+    </w:pPr>
+    <w:r>
+      <w:rPr>
+        <w:noProof/>
+      </w:rPr>
+      <w:pict>
+        <v:shapetype id="_x0000_t136" coordsize="21600,21600" o:spt="136" adj="10800" path="m@7,l@8,m@5,21600l@6,21600e">
+          <v:formulas>
+            <v:f eqn="sum #0 0 10800"/>
+            <v:f eqn="prod #0 2 1"/>
+            <v:f eqn="sum 21600 0 @1"/>
+            <v:f eqn="sum 0 0 @2"/>
+            <v:f eqn="sum 21600 0 @3"/>
+            <v:f eqn="if @0 @3 0"/>
+            <v:f eqn="if @0 21600 @1"/>
+            <v:f eqn="if @0 0 @2"/>
+            <v:f eqn="if @0 @4 21600"/>
+            <v:f eqn="mid @5 @6"/>
+            <v:f eqn="mid @8 @5"/>
+            <v:f eqn="mid @7 @8"/>
+            <v:f eqn="mid @6 @7"/>
+            <v:f eqn="sum @6 0 @5"/>
+          </v:formulas>
+          <v:path textpathok="t" o:connecttype="custom" o:connectlocs="@9,0;@10,10800;@11,21600;@12,10800" o:connectangles="270,180,90,0"/>
+          <v:textpath on="t" fitshape="t"/>
+          <v:handles>
+            <v:h position="#0,bottomRight" xrange="6629,14971"/>
+          </v:handles>
+          <o:lock v:ext="edit" text="t" shapetype="t"/>
+        </v:shapetype>
+        <v:shape id="PowerPlusWaterMarkObject78267906" o:spid="_x0000_s23553" type="#_x0000_t136" style="position:absolute;margin-left:0;margin-top:0;width:456.8pt;height:182.7pt;rotation:315;z-index:-251656192;mso-position-horizontal:center;mso-position-horizontal-relative:margin;mso-position-vertical:center;mso-position-vertical-relative:margin" o:allowincell="f" fillcolor="silver" stroked="f">
+          <v:fill opacity=".5"/>
+          <v:textpath style="font-family:&quot;Arial&quot;;font-size:1pt" string="DRAFT"/>
+        </v:shape>
+      </w:pict>
+    </w:r>
   </w:p>
 </w:hdr>
 </file>
@@ -2738,6 +2764,146 @@
     </w:lvl>
   </w:abstractNum>
   <w:abstractNum w:abstractNumId="4">
+    <w:nsid w:val="20657828"/>
+    <w:multiLevelType w:val="hybridMultilevel"/>
+    <w:tmpl w:val="E0942C4C"/>
+    <w:lvl w:ilvl="0" w:tplc="A7CCD8FE">
+      <w:start w:val="1"/>
+      <w:numFmt w:val="bullet"/>
+      <w:lvlText w:val="–"/>
+      <w:lvlJc w:val="left"/>
+      <w:pPr>
+        <w:tabs>
+          <w:tab w:val="num" w:pos="720"/>
+        </w:tabs>
+        <w:ind w:left="720" w:hanging="360"/>
+      </w:pPr>
+      <w:rPr>
+        <w:rFonts w:ascii="Arial" w:hAnsi="Arial" w:hint="default"/>
+      </w:rPr>
+    </w:lvl>
+    <w:lvl w:ilvl="1" w:tplc="3C7E3ADA">
+      <w:start w:val="1"/>
+      <w:numFmt w:val="bullet"/>
+      <w:lvlText w:val="–"/>
+      <w:lvlJc w:val="left"/>
+      <w:pPr>
+        <w:tabs>
+          <w:tab w:val="num" w:pos="1440"/>
+        </w:tabs>
+        <w:ind w:left="1440" w:hanging="360"/>
+      </w:pPr>
+      <w:rPr>
+        <w:rFonts w:ascii="Arial" w:hAnsi="Arial" w:hint="default"/>
+      </w:rPr>
+    </w:lvl>
+    <w:lvl w:ilvl="2" w:tplc="2640AB84" w:tentative="1">
+      <w:start w:val="1"/>
+      <w:numFmt w:val="bullet"/>
+      <w:lvlText w:val="–"/>
+      <w:lvlJc w:val="left"/>
+      <w:pPr>
+        <w:tabs>
+          <w:tab w:val="num" w:pos="2160"/>
+        </w:tabs>
+        <w:ind w:left="2160" w:hanging="360"/>
+      </w:pPr>
+      <w:rPr>
+        <w:rFonts w:ascii="Arial" w:hAnsi="Arial" w:hint="default"/>
+      </w:rPr>
+    </w:lvl>
+    <w:lvl w:ilvl="3" w:tplc="77CADBDE" w:tentative="1">
+      <w:start w:val="1"/>
+      <w:numFmt w:val="bullet"/>
+      <w:lvlText w:val="–"/>
+      <w:lvlJc w:val="left"/>
+      <w:pPr>
+        <w:tabs>
+          <w:tab w:val="num" w:pos="2880"/>
+        </w:tabs>
+        <w:ind w:left="2880" w:hanging="360"/>
+      </w:pPr>
+      <w:rPr>
+        <w:rFonts w:ascii="Arial" w:hAnsi="Arial" w:hint="default"/>
+      </w:rPr>
+    </w:lvl>
+    <w:lvl w:ilvl="4" w:tplc="8B3011C4" w:tentative="1">
+      <w:start w:val="1"/>
+      <w:numFmt w:val="bullet"/>
+      <w:lvlText w:val="–"/>
+      <w:lvlJc w:val="left"/>
+      <w:pPr>
+        <w:tabs>
+          <w:tab w:val="num" w:pos="3600"/>
+        </w:tabs>
+        <w:ind w:left="3600" w:hanging="360"/>
+      </w:pPr>
+      <w:rPr>
+        <w:rFonts w:ascii="Arial" w:hAnsi="Arial" w:hint="default"/>
+      </w:rPr>
+    </w:lvl>
+    <w:lvl w:ilvl="5" w:tplc="F9EA5026" w:tentative="1">
+      <w:start w:val="1"/>
+      <w:numFmt w:val="bullet"/>
+      <w:lvlText w:val="–"/>
+      <w:lvlJc w:val="left"/>
+      <w:pPr>
+        <w:tabs>
+          <w:tab w:val="num" w:pos="4320"/>
+        </w:tabs>
+        <w:ind w:left="4320" w:hanging="360"/>
+      </w:pPr>
+      <w:rPr>
+        <w:rFonts w:ascii="Arial" w:hAnsi="Arial" w:hint="default"/>
+      </w:rPr>
+    </w:lvl>
+    <w:lvl w:ilvl="6" w:tplc="3334B964" w:tentative="1">
+      <w:start w:val="1"/>
+      <w:numFmt w:val="bullet"/>
+      <w:lvlText w:val="–"/>
+      <w:lvlJc w:val="left"/>
+      <w:pPr>
+        <w:tabs>
+          <w:tab w:val="num" w:pos="5040"/>
+        </w:tabs>
+        <w:ind w:left="5040" w:hanging="360"/>
+      </w:pPr>
+      <w:rPr>
+        <w:rFonts w:ascii="Arial" w:hAnsi="Arial" w:hint="default"/>
+      </w:rPr>
+    </w:lvl>
+    <w:lvl w:ilvl="7" w:tplc="B016B5FC" w:tentative="1">
+      <w:start w:val="1"/>
+      <w:numFmt w:val="bullet"/>
+      <w:lvlText w:val="–"/>
+      <w:lvlJc w:val="left"/>
+      <w:pPr>
+        <w:tabs>
+          <w:tab w:val="num" w:pos="5760"/>
+        </w:tabs>
+        <w:ind w:left="5760" w:hanging="360"/>
+      </w:pPr>
+      <w:rPr>
+        <w:rFonts w:ascii="Arial" w:hAnsi="Arial" w:hint="default"/>
+      </w:rPr>
+    </w:lvl>
+    <w:lvl w:ilvl="8" w:tplc="FA400B5A" w:tentative="1">
+      <w:start w:val="1"/>
+      <w:numFmt w:val="bullet"/>
+      <w:lvlText w:val="–"/>
+      <w:lvlJc w:val="left"/>
+      <w:pPr>
+        <w:tabs>
+          <w:tab w:val="num" w:pos="6480"/>
+        </w:tabs>
+        <w:ind w:left="6480" w:hanging="360"/>
+      </w:pPr>
+      <w:rPr>
+        <w:rFonts w:ascii="Arial" w:hAnsi="Arial" w:hint="default"/>
+      </w:rPr>
+    </w:lvl>
+  </w:abstractNum>
+  <w:abstractNum w:abstractNumId="5">
     <w:nsid w:val="2C8A72A3"/>
     <w:multiLevelType w:val="hybridMultilevel"/>
     <w:tmpl w:val="F7D0B292"/>
@@ -2850,7 +3016,7 @@
       </w:rPr>
     </w:lvl>
   </w:abstractNum>
-  <w:abstractNum w:abstractNumId="5">
+  <w:abstractNum w:abstractNumId="6">
     <w:nsid w:val="2FA86E0D"/>
     <w:multiLevelType w:val="hybridMultilevel"/>
     <w:tmpl w:val="56A801DE"/>
@@ -2963,7 +3129,7 @@
       </w:rPr>
     </w:lvl>
   </w:abstractNum>
-  <w:abstractNum w:abstractNumId="6">
+  <w:abstractNum w:abstractNumId="7">
     <w:nsid w:val="420A3B66"/>
     <w:multiLevelType w:val="multilevel"/>
     <w:tmpl w:val="3E9AF27C"/>
@@ -3058,7 +3224,7 @@
       </w:pPr>
     </w:lvl>
   </w:abstractNum>
-  <w:abstractNum w:abstractNumId="7">
+  <w:abstractNum w:abstractNumId="8">
     <w:nsid w:val="4D811BA2"/>
     <w:multiLevelType w:val="hybridMultilevel"/>
     <w:tmpl w:val="35F084A4"/>
@@ -3171,7 +3337,7 @@
       </w:rPr>
     </w:lvl>
   </w:abstractNum>
-  <w:abstractNum w:abstractNumId="8">
+  <w:abstractNum w:abstractNumId="9">
     <w:nsid w:val="5FD95DF6"/>
     <w:multiLevelType w:val="hybridMultilevel"/>
     <w:tmpl w:val="B1A471F6"/>
@@ -3284,7 +3450,7 @@
       </w:rPr>
     </w:lvl>
   </w:abstractNum>
-  <w:abstractNum w:abstractNumId="9">
+  <w:abstractNum w:abstractNumId="10">
     <w:nsid w:val="6776756D"/>
     <w:multiLevelType w:val="hybridMultilevel"/>
     <w:tmpl w:val="389ADED2"/>
@@ -3373,7 +3539,7 @@
       </w:pPr>
     </w:lvl>
   </w:abstractNum>
-  <w:abstractNum w:abstractNumId="10">
+  <w:abstractNum w:abstractNumId="11">
     <w:nsid w:val="6887542B"/>
     <w:multiLevelType w:val="multilevel"/>
     <w:tmpl w:val="C9789F88"/>
@@ -3459,7 +3625,120 @@
       </w:pPr>
     </w:lvl>
   </w:abstractNum>
-  <w:abstractNum w:abstractNumId="11">
+  <w:abstractNum w:abstractNumId="12">
+    <w:nsid w:val="715C2943"/>
+    <w:multiLevelType w:val="hybridMultilevel"/>
+    <w:tmpl w:val="39364502"/>
+    <w:lvl w:ilvl="0" w:tplc="8558E8C4">
+      <w:start w:val="4"/>
+      <w:numFmt w:val="bullet"/>
+      <w:lvlText w:val="-"/>
+      <w:lvlJc w:val="left"/>
+      <w:pPr>
+        <w:ind w:left="720" w:hanging="360"/>
+      </w:pPr>
+      <w:rPr>
+        <w:rFonts w:ascii="Arial" w:eastAsiaTheme="minorEastAsia" w:hAnsi="Arial" w:cs="Arial" w:hint="default"/>
+      </w:rPr>
+    </w:lvl>
+    <w:lvl w:ilvl="1" w:tplc="04140003" w:tentative="1">
+      <w:start w:val="1"/>
+      <w:numFmt w:val="bullet"/>
+      <w:lvlText w:val="o"/>
+      <w:lvlJc w:val="left"/>
+      <w:pPr>
+        <w:ind w:left="1440" w:hanging="360"/>
+      </w:pPr>
+      <w:rPr>
+        <w:rFonts w:ascii="Courier New" w:hAnsi="Courier New" w:cs="Courier New" w:hint="default"/>
+      </w:rPr>
+    </w:lvl>
+    <w:lvl w:ilvl="2" w:tplc="04140005" w:tentative="1">
+      <w:start w:val="1"/>
+      <w:numFmt w:val="bullet"/>
+      <w:lvlText w:val=""/>
+      <w:lvlJc w:val="left"/>
+      <w:pPr>
+        <w:ind w:left="2160" w:hanging="360"/>
+      </w:pPr>
+      <w:rPr>
+        <w:rFonts w:ascii="Wingdings" w:hAnsi="Wingdings" w:hint="default"/>
+      </w:rPr>
+    </w:lvl>
+    <w:lvl w:ilvl="3" w:tplc="04140001" w:tentative="1">
+      <w:start w:val="1"/>
+      <w:numFmt w:val="bullet"/>
+      <w:lvlText w:val=""/>
+      <w:lvlJc w:val="left"/>
+      <w:pPr>
+        <w:ind w:left="2880" w:hanging="360"/>
+      </w:pPr>
+      <w:rPr>
+        <w:rFonts w:ascii="Symbol" w:hAnsi="Symbol" w:hint="default"/>
+      </w:rPr>
+    </w:lvl>
+    <w:lvl w:ilvl="4" w:tplc="04140003" w:tentative="1">
+      <w:start w:val="1"/>
+      <w:numFmt w:val="bullet"/>
+      <w:lvlText w:val="o"/>
+      <w:lvlJc w:val="left"/>
+      <w:pPr>
+        <w:ind w:left="3600" w:hanging="360"/>
+      </w:pPr>
+      <w:rPr>
+        <w:rFonts w:ascii="Courier New" w:hAnsi="Courier New" w:cs="Courier New" w:hint="default"/>
+      </w:rPr>
+    </w:lvl>
+    <w:lvl w:ilvl="5" w:tplc="04140005" w:tentative="1">
+      <w:start w:val="1"/>
+      <w:numFmt w:val="bullet"/>
+      <w:lvlText w:val=""/>
+      <w:lvlJc w:val="left"/>
+      <w:pPr>
+        <w:ind w:left="4320" w:hanging="360"/>
+      </w:pPr>
+      <w:rPr>
+        <w:rFonts w:ascii="Wingdings" w:hAnsi="Wingdings" w:hint="default"/>
+      </w:rPr>
+    </w:lvl>
+    <w:lvl w:ilvl="6" w:tplc="04140001" w:tentative="1">
+      <w:start w:val="1"/>
+      <w:numFmt w:val="bullet"/>
+      <w:lvlText w:val=""/>
+      <w:lvlJc w:val="left"/>
+      <w:pPr>
+        <w:ind w:left="5040" w:hanging="360"/>
+      </w:pPr>
+      <w:rPr>
+        <w:rFonts w:ascii="Symbol" w:hAnsi="Symbol" w:hint="default"/>
+      </w:rPr>
+    </w:lvl>
+    <w:lvl w:ilvl="7" w:tplc="04140003" w:tentative="1">
+      <w:start w:val="1"/>
+      <w:numFmt w:val="bullet"/>
+      <w:lvlText w:val="o"/>
+      <w:lvlJc w:val="left"/>
+      <w:pPr>
+        <w:ind w:left="5760" w:hanging="360"/>
+      </w:pPr>
+      <w:rPr>
+        <w:rFonts w:ascii="Courier New" w:hAnsi="Courier New" w:cs="Courier New" w:hint="default"/>
+      </w:rPr>
+    </w:lvl>
+    <w:lvl w:ilvl="8" w:tplc="04140005" w:tentative="1">
+      <w:start w:val="1"/>
+      <w:numFmt w:val="bullet"/>
+      <w:lvlText w:val=""/>
+      <w:lvlJc w:val="left"/>
+      <w:pPr>
+        <w:ind w:left="6480" w:hanging="360"/>
+      </w:pPr>
+      <w:rPr>
+        <w:rFonts w:ascii="Wingdings" w:hAnsi="Wingdings" w:hint="default"/>
+      </w:rPr>
+    </w:lvl>
+  </w:abstractNum>
+  <w:abstractNum w:abstractNumId="13">
     <w:nsid w:val="7BF65D85"/>
     <w:multiLevelType w:val="hybridMultilevel"/>
     <w:tmpl w:val="CA20E9DA"/>
@@ -3576,37 +3855,43 @@
     <w:abstractNumId w:val="0"/>
   </w:num>
   <w:num w:numId="2">
-    <w:abstractNumId w:val="10"/>
+    <w:abstractNumId w:val="11"/>
   </w:num>
   <w:num w:numId="3">
     <w:abstractNumId w:val="3"/>
   </w:num>
   <w:num w:numId="4">
-    <w:abstractNumId w:val="6"/>
+    <w:abstractNumId w:val="7"/>
   </w:num>
   <w:num w:numId="5">
-    <w:abstractNumId w:val="7"/>
+    <w:abstractNumId w:val="8"/>
   </w:num>
   <w:num w:numId="6">
-    <w:abstractNumId w:val="8"/>
+    <w:abstractNumId w:val="9"/>
   </w:num>
   <w:num w:numId="7">
-    <w:abstractNumId w:val="4"/>
+    <w:abstractNumId w:val="5"/>
   </w:num>
   <w:num w:numId="8">
     <w:abstractNumId w:val="1"/>
   </w:num>
   <w:num w:numId="9">
-    <w:abstractNumId w:val="11"/>
+    <w:abstractNumId w:val="13"/>
   </w:num>
   <w:num w:numId="10">
-    <w:abstractNumId w:val="5"/>
+    <w:abstractNumId w:val="6"/>
   </w:num>
   <w:num w:numId="11">
     <w:abstractNumId w:val="2"/>
   </w:num>
   <w:num w:numId="12">
-    <w:abstractNumId w:val="9"/>
+    <w:abstractNumId w:val="10"/>
+  </w:num>
+  <w:num w:numId="13">
+    <w:abstractNumId w:val="4"/>
+  </w:num>
+  <w:num w:numId="14">
+    <w:abstractNumId w:val="12"/>
   </w:num>
 </w:numbering>
 </file>
@@ -4019,7 +4304,6 @@
   <w:style w:type="character" w:default="1" w:styleId="Standardskriftforavsnitt">
     <w:name w:val="Default Paragraph Font"/>
     <w:uiPriority w:val="1"/>
-    <w:semiHidden/>
     <w:unhideWhenUsed/>
   </w:style>
   <w:style w:type="table" w:default="1" w:styleId="Vanligtabell">
@@ -4590,7 +4874,7 @@
 </file>
 
 <file path=customXml/itemProps1.xml><?xml version="1.0" encoding="utf-8"?>
-<ds:datastoreItem xmlns:ds="http://schemas.openxmlformats.org/officeDocument/2006/customXml" ds:itemID="{86E33DE6-064C-4C6B-8F2E-B3B9869C2BFC}">
+<ds:datastoreItem xmlns:ds="http://schemas.openxmlformats.org/officeDocument/2006/customXml" ds:itemID="{1C992A2D-002E-4DC9-B695-B126F3B40C4E}">
   <ds:schemaRefs>
     <ds:schemaRef ds:uri="http://schemas.openxmlformats.org/officeDocument/2006/bibliography"/>
   </ds:schemaRefs>

</xml_diff>

<commit_message>
chg: Update Intro brief, CJTF oporder
</commit_message>
<xml_diff>
--- a/UNDER DEVELOPMENT/OPAR CJTF OPERATION ORDER.docx
+++ b/UNDER DEVELOPMENT/OPAR CJTF OPERATION ORDER.docx
@@ -132,44 +132,129 @@
         <w:pStyle w:val="Overskrift2"/>
       </w:pPr>
       <w:r>
-        <w:t>General Situation</w:t>
-      </w:r>
-    </w:p>
-    <w:p>
-      <w:pPr>
-        <w:pStyle w:val="Ingenmellomrom"/>
-      </w:pPr>
-      <w:r>
-        <w:t>July 1st, 2011, Syria conducted a surprise attack against Turkey and Israel. After a week of intense fighting the Syrian forces have in Turkey seized control of the Ataturk hydroelectric dam and the surrounding areas and the area of Iskendrun. In Israel Syrian forces have seized control of the Golan Heights. 10th of July, UN Security Council released resolution 3263 which calls the Syrian aggression unlawful, and that Syrian forces should be returned to its position before 1st of July 2011. 15th of July</w:t>
-      </w:r>
-      <w:r>
+        <w:t xml:space="preserve">General </w:t>
+      </w:r>
+      <w:proofErr w:type="spellStart"/>
+      <w:r>
+        <w:t>s</w:t>
+      </w:r>
+      <w:r>
+        <w:t>ituation</w:t>
+      </w:r>
+      <w:proofErr w:type="spellEnd"/>
+    </w:p>
+    <w:p>
+      <w:pPr>
+        <w:pStyle w:val="Ingenmellomrom"/>
+        <w:rPr>
+          <w:lang w:val="en-US"/>
+        </w:rPr>
+      </w:pPr>
+      <w:r>
+        <w:rPr>
+          <w:lang w:val="en-US"/>
+        </w:rPr>
+        <w:t xml:space="preserve">July 1st, 2011, Syria conducted a surprise attack against Turkey and Israel. </w:t>
+      </w:r>
+      <w:proofErr w:type="gramStart"/>
+      <w:r>
+        <w:rPr>
+          <w:lang w:val="en-US"/>
+        </w:rPr>
+        <w:t xml:space="preserve">After a week of intense fighting the Syrian forces have in Turkey seized control of the area of </w:t>
+      </w:r>
+      <w:proofErr w:type="spellStart"/>
+      <w:r>
+        <w:rPr>
+          <w:lang w:val="en-US"/>
+        </w:rPr>
+        <w:t>Iskendrun</w:t>
+      </w:r>
+      <w:proofErr w:type="spellEnd"/>
+      <w:r>
+        <w:rPr>
+          <w:lang w:val="en-US"/>
+        </w:rPr>
+        <w:t>.</w:t>
+      </w:r>
+      <w:proofErr w:type="gramEnd"/>
+      <w:r>
+        <w:rPr>
+          <w:lang w:val="en-US"/>
+        </w:rPr>
+        <w:t xml:space="preserve"> In Israel Syrian forces have seized control of the Golan Heights. 10th of July, UN Security Council released resolution 3263 which calls the Syrian aggression unlawful, and that Syrian forces should be returned to its position before 1st of July 2011. 15th of July</w:t>
+      </w:r>
+      <w:r>
+        <w:rPr>
+          <w:lang w:val="en-US"/>
+        </w:rPr>
         <w:t>,</w:t>
       </w:r>
       <w:r>
+        <w:rPr>
+          <w:lang w:val="en-US"/>
+        </w:rPr>
         <w:t xml:space="preserve"> a coalition of the willing is formed to support Turkey and Israel. The military coalition have been given the name Combined Joint Task Force 82.</w:t>
       </w:r>
     </w:p>
     <w:p>
       <w:pPr>
         <w:pStyle w:val="Ingenmellomrom"/>
-      </w:pPr>
-      <w:r>
-        <w:t>1st of August, UN security</w:t>
-      </w:r>
-      <w:r>
-        <w:t xml:space="preserve"> council resolution 3274 was released. This resolution gave Syria a deadline of 31st of August 2011 to compy with UNSCR 3263, and the resolution empowers states to use all necessary means to force Syria out of Turkey and Israel after the deadline.</w:t>
+        <w:rPr>
+          <w:lang w:val="en-US"/>
+        </w:rPr>
+      </w:pPr>
+      <w:r>
+        <w:rPr>
+          <w:lang w:val="en-US"/>
+        </w:rPr>
+        <w:t xml:space="preserve">1st of August, UN </w:t>
+      </w:r>
+      <w:r>
+        <w:rPr>
+          <w:lang w:val="en-US"/>
+        </w:rPr>
+        <w:t>Security Council</w:t>
+      </w:r>
+      <w:r>
+        <w:rPr>
+          <w:lang w:val="en-US"/>
+        </w:rPr>
+        <w:t xml:space="preserve"> resolution 3274 was released. This resolution gave Syria a deadline of 31st of August 2011 to </w:t>
+      </w:r>
+      <w:r>
+        <w:rPr>
+          <w:lang w:val="en-US"/>
+        </w:rPr>
+        <w:t>comply</w:t>
+      </w:r>
+      <w:r>
+        <w:rPr>
+          <w:lang w:val="en-US"/>
+        </w:rPr>
+        <w:t xml:space="preserve"> with UNSCR 3263, and the resolution empowers states to use all necessary means to force Syria out of Turkey and Israel after the deadline.</w:t>
       </w:r>
     </w:p>
     <w:p>
       <w:pPr>
         <w:pStyle w:val="Overskrift2"/>
       </w:pPr>
-      <w:r>
-        <w:t>Friendly situation</w:t>
-      </w:r>
+      <w:proofErr w:type="spellStart"/>
+      <w:r>
+        <w:t>Friendly</w:t>
+      </w:r>
+      <w:proofErr w:type="spellEnd"/>
       <w:r>
         <w:t xml:space="preserve"> </w:t>
       </w:r>
+      <w:proofErr w:type="spellStart"/>
+      <w:r>
+        <w:t>situation</w:t>
+      </w:r>
+      <w:proofErr w:type="spellEnd"/>
+      <w:r>
+        <w:t xml:space="preserve"> </w:t>
+      </w:r>
     </w:p>
     <w:p>
       <w:pPr>
@@ -179,42 +264,121 @@
         <w:t>Land</w:t>
       </w:r>
       <w:r>
-        <w:t xml:space="preserve"> Component Command (LCC)</w:t>
-      </w:r>
-    </w:p>
-    <w:p>
-      <w:pPr>
-        <w:pStyle w:val="Ingenmellomrom"/>
-      </w:pPr>
-      <w:r>
-        <w:t>Land Component Command consist of 2 Corps: IV Corps and III Corps.</w:t>
-      </w:r>
-    </w:p>
-    <w:p>
-      <w:pPr>
-        <w:pStyle w:val="Ingenmellomrom"/>
-      </w:pPr>
-      <w:r>
+        <w:t xml:space="preserve"> </w:t>
+      </w:r>
+      <w:proofErr w:type="spellStart"/>
+      <w:r>
+        <w:t>Component</w:t>
+      </w:r>
+      <w:proofErr w:type="spellEnd"/>
+      <w:r>
+        <w:t xml:space="preserve"> </w:t>
+      </w:r>
+      <w:proofErr w:type="spellStart"/>
+      <w:r>
+        <w:t>Command</w:t>
+      </w:r>
+      <w:proofErr w:type="spellEnd"/>
+      <w:r>
+        <w:t xml:space="preserve"> (LCC)</w:t>
+      </w:r>
+    </w:p>
+    <w:p>
+      <w:pPr>
+        <w:pStyle w:val="Ingenmellomrom"/>
+        <w:rPr>
+          <w:lang w:val="en-US"/>
+        </w:rPr>
+      </w:pPr>
+      <w:r>
+        <w:rPr>
+          <w:lang w:val="en-US"/>
+        </w:rPr>
+        <w:t xml:space="preserve">Land Component Command </w:t>
+      </w:r>
+      <w:r>
+        <w:rPr>
+          <w:lang w:val="en-US"/>
+        </w:rPr>
+        <w:t>consists</w:t>
+      </w:r>
+      <w:r>
+        <w:rPr>
+          <w:lang w:val="en-US"/>
+        </w:rPr>
+        <w:t xml:space="preserve"> of 2 Corps: IV Corps and III Corps.</w:t>
+      </w:r>
+    </w:p>
+    <w:p>
+      <w:pPr>
+        <w:pStyle w:val="Ingenmellomrom"/>
+        <w:rPr>
+          <w:lang w:val="en-US"/>
+        </w:rPr>
+      </w:pPr>
+      <w:r>
+        <w:rPr>
+          <w:lang w:val="en-US"/>
+        </w:rPr>
         <w:t>IV Corps is US led and are currently</w:t>
       </w:r>
       <w:r>
-        <w:t xml:space="preserve"> building combat power in Turkey and will be used to support Turkish forces to expell Syrian forces in Turkey.</w:t>
-      </w:r>
-    </w:p>
-    <w:p>
-      <w:pPr>
-        <w:pStyle w:val="Ingenmellomrom"/>
-      </w:pPr>
-      <w:r>
+        <w:rPr>
+          <w:lang w:val="en-US"/>
+        </w:rPr>
+        <w:t xml:space="preserve"> building combat power in Turkey and will be used to support Turkish forces to </w:t>
+      </w:r>
+      <w:r>
+        <w:rPr>
+          <w:lang w:val="en-US"/>
+        </w:rPr>
+        <w:t>expel</w:t>
+      </w:r>
+      <w:r>
+        <w:rPr>
+          <w:lang w:val="en-US"/>
+        </w:rPr>
+        <w:t xml:space="preserve"> Syrian forces in Turkey.</w:t>
+      </w:r>
+    </w:p>
+    <w:p>
+      <w:pPr>
+        <w:pStyle w:val="Ingenmellomrom"/>
+        <w:rPr>
+          <w:lang w:val="en-US"/>
+        </w:rPr>
+      </w:pPr>
+      <w:r>
+        <w:rPr>
+          <w:lang w:val="en-US"/>
+        </w:rPr>
         <w:t>III Corps is led by the United Kingdom</w:t>
       </w:r>
       <w:r>
-        <w:t>, and is building up combat power in Israel and will be used to support Israeli forces to expell Syrian forces in Israel.</w:t>
-      </w:r>
-    </w:p>
-    <w:p>
-      <w:pPr>
-        <w:pStyle w:val="Ingenmellomrom"/>
+        <w:rPr>
+          <w:lang w:val="en-US"/>
+        </w:rPr>
+        <w:t xml:space="preserve">, and is building up combat power in Israel and will be used to support Israeli forces to </w:t>
+      </w:r>
+      <w:r>
+        <w:rPr>
+          <w:lang w:val="en-US"/>
+        </w:rPr>
+        <w:t>expel</w:t>
+      </w:r>
+      <w:r>
+        <w:rPr>
+          <w:lang w:val="en-US"/>
+        </w:rPr>
+        <w:t xml:space="preserve"> Syrian forces in Israel.</w:t>
+      </w:r>
+    </w:p>
+    <w:p>
+      <w:pPr>
+        <w:pStyle w:val="Ingenmellomrom"/>
+        <w:rPr>
+          <w:lang w:val="en-US"/>
+        </w:rPr>
       </w:pPr>
     </w:p>
     <w:p>
@@ -222,72 +386,198 @@
         <w:pStyle w:val="Overskrift3"/>
       </w:pPr>
       <w:r>
-        <w:t>Maritime Component Command (MCC)</w:t>
-      </w:r>
-    </w:p>
-    <w:p>
-      <w:pPr>
-        <w:pStyle w:val="Ingenmellomrom"/>
-      </w:pPr>
-      <w:r>
-        <w:t>Maritime Component Command consist of a US Carrier Strike Group and two Surface Action Groups (SAGs) with Cruisers and Destroyers.</w:t>
+        <w:t xml:space="preserve">Maritime </w:t>
+      </w:r>
+      <w:proofErr w:type="spellStart"/>
+      <w:r>
+        <w:t>Component</w:t>
+      </w:r>
+      <w:proofErr w:type="spellEnd"/>
+      <w:r>
+        <w:t xml:space="preserve"> </w:t>
+      </w:r>
+      <w:proofErr w:type="spellStart"/>
+      <w:r>
+        <w:t>Command</w:t>
+      </w:r>
+      <w:proofErr w:type="spellEnd"/>
+      <w:r>
+        <w:t xml:space="preserve"> (MCC)</w:t>
+      </w:r>
+    </w:p>
+    <w:p>
+      <w:pPr>
+        <w:pStyle w:val="Ingenmellomrom"/>
+        <w:rPr>
+          <w:lang w:val="en-US"/>
+        </w:rPr>
+      </w:pPr>
+      <w:r>
+        <w:rPr>
+          <w:lang w:val="en-US"/>
+        </w:rPr>
+        <w:t xml:space="preserve">Maritime Component Command </w:t>
+      </w:r>
+      <w:proofErr w:type="gramStart"/>
+      <w:r>
+        <w:rPr>
+          <w:lang w:val="en-US"/>
+        </w:rPr>
+        <w:t>consist</w:t>
+      </w:r>
+      <w:proofErr w:type="gramEnd"/>
+      <w:r>
+        <w:rPr>
+          <w:lang w:val="en-US"/>
+        </w:rPr>
+        <w:t xml:space="preserve"> of a US Carrier Strike Group and two Surface Action Groups (SAGs) with Cruisers and Destroyers.</w:t>
       </w:r>
     </w:p>
     <w:p>
       <w:pPr>
         <w:pStyle w:val="Overskrift3"/>
-      </w:pPr>
-      <w:r>
+        <w:rPr>
+          <w:lang w:val="en-US"/>
+        </w:rPr>
+      </w:pPr>
+      <w:r>
+        <w:rPr>
+          <w:lang w:val="en-US"/>
+        </w:rPr>
         <w:t>Joint Force Air Component Command (JFACC)</w:t>
       </w:r>
     </w:p>
     <w:p>
       <w:pPr>
         <w:pStyle w:val="Ingenmellomrom"/>
-      </w:pPr>
-      <w:r>
-        <w:t>Joint Force Air Component Command consist of the 132nd Virtual Wing split on Incerlick and Ramat David Airbase. E-3 and Tanker squadrons have also arrived in theater and are getting ready to support operations.</w:t>
+        <w:rPr>
+          <w:lang w:val="en-US"/>
+        </w:rPr>
+      </w:pPr>
+      <w:r>
+        <w:rPr>
+          <w:lang w:val="en-US"/>
+        </w:rPr>
+        <w:t xml:space="preserve">Joint Force Air Component Command </w:t>
+      </w:r>
+      <w:r>
+        <w:rPr>
+          <w:lang w:val="en-US"/>
+        </w:rPr>
+        <w:t>consists</w:t>
+      </w:r>
+      <w:r>
+        <w:rPr>
+          <w:lang w:val="en-US"/>
+        </w:rPr>
+        <w:t xml:space="preserve"> of the 132nd Virtual Wing split on </w:t>
+      </w:r>
+      <w:proofErr w:type="spellStart"/>
+      <w:r>
+        <w:rPr>
+          <w:lang w:val="en-US"/>
+        </w:rPr>
+        <w:t>Incerlick</w:t>
+      </w:r>
+      <w:proofErr w:type="spellEnd"/>
+      <w:r>
+        <w:rPr>
+          <w:lang w:val="en-US"/>
+        </w:rPr>
+        <w:t xml:space="preserve"> and Ramat David Airbase. E-3 and Tanker squadrons have also arrived in theater and are getting ready to support operations.</w:t>
       </w:r>
     </w:p>
     <w:p>
       <w:pPr>
         <w:pStyle w:val="Overskrift3"/>
-      </w:pPr>
-      <w:r>
+        <w:rPr>
+          <w:lang w:val="en-US"/>
+        </w:rPr>
+      </w:pPr>
+      <w:r>
+        <w:rPr>
+          <w:lang w:val="en-US"/>
+        </w:rPr>
         <w:t>Special Operations Component Command (SOCC)</w:t>
       </w:r>
     </w:p>
     <w:p>
       <w:pPr>
         <w:pStyle w:val="Ingenmellomrom"/>
-      </w:pPr>
-      <w:r>
-        <w:t>Special Operations Component Command consist of 4 Special Operations Task Groups based both in Israel and Turkey.</w:t>
-      </w:r>
-    </w:p>
-    <w:p>
-      <w:pPr>
-        <w:pStyle w:val="Ingenmellomrom"/>
+        <w:rPr>
+          <w:lang w:val="en-US"/>
+        </w:rPr>
+      </w:pPr>
+      <w:r>
+        <w:rPr>
+          <w:lang w:val="en-US"/>
+        </w:rPr>
+        <w:t xml:space="preserve">Special Operations Component Command </w:t>
+      </w:r>
+      <w:proofErr w:type="gramStart"/>
+      <w:r>
+        <w:rPr>
+          <w:lang w:val="en-US"/>
+        </w:rPr>
+        <w:t>consist</w:t>
+      </w:r>
+      <w:proofErr w:type="gramEnd"/>
+      <w:r>
+        <w:rPr>
+          <w:lang w:val="en-US"/>
+        </w:rPr>
+        <w:t xml:space="preserve"> of 4 Special Operations Task Groups based both in Israel and Turkey.</w:t>
+      </w:r>
+    </w:p>
+    <w:p>
+      <w:pPr>
+        <w:pStyle w:val="Ingenmellomrom"/>
+        <w:rPr>
+          <w:lang w:val="en-US"/>
+        </w:rPr>
       </w:pPr>
     </w:p>
     <w:p>
       <w:pPr>
         <w:pStyle w:val="Overskrift2"/>
       </w:pPr>
-      <w:r>
-        <w:t>Enemy situation.</w:t>
-      </w:r>
+      <w:proofErr w:type="spellStart"/>
+      <w:r>
+        <w:t>Enemy</w:t>
+      </w:r>
+      <w:proofErr w:type="spellEnd"/>
       <w:r>
         <w:t xml:space="preserve"> </w:t>
       </w:r>
+      <w:proofErr w:type="spellStart"/>
+      <w:r>
+        <w:t>situation</w:t>
+      </w:r>
+      <w:proofErr w:type="spellEnd"/>
+      <w:r>
+        <w:t>.</w:t>
+      </w:r>
+      <w:r>
+        <w:t xml:space="preserve"> </w:t>
+      </w:r>
     </w:p>
     <w:p>
       <w:pPr>
         <w:pStyle w:val="Overskrift3"/>
       </w:pPr>
-      <w:r>
-        <w:t>Syrian Army</w:t>
-      </w:r>
+      <w:proofErr w:type="spellStart"/>
+      <w:r>
+        <w:t>Syrian</w:t>
+      </w:r>
+      <w:proofErr w:type="spellEnd"/>
+      <w:r>
+        <w:t xml:space="preserve"> </w:t>
+      </w:r>
+      <w:proofErr w:type="spellStart"/>
+      <w:r>
+        <w:t>Army</w:t>
+      </w:r>
+      <w:proofErr w:type="spellEnd"/>
     </w:p>
     <w:p>
       <w:pPr>
@@ -296,18 +586,99 @@
           <w:ilvl w:val="0"/>
           <w:numId w:val="14"/>
         </w:numPr>
-      </w:pPr>
-      <w:r>
+        <w:rPr>
+          <w:lang w:val="en-US"/>
+        </w:rPr>
+      </w:pPr>
+      <w:r>
+        <w:rPr>
+          <w:lang w:val="en-US"/>
+        </w:rPr>
         <w:t xml:space="preserve">Syrian </w:t>
       </w:r>
       <w:r>
-        <w:t xml:space="preserve">1st Corps have seized the Iskendrun area and are in defensive positions to defend Syrias newly seized area of Iskendrun. 1st Corps have cut off the main road (O-52), protecting the Ataturk region from Turkish </w:t>
-      </w:r>
-      <w:r>
-        <w:t xml:space="preserve">counterattacks </w:t>
-      </w:r>
-      <w:r>
+        <w:rPr>
+          <w:lang w:val="en-US"/>
+        </w:rPr>
+        <w:t xml:space="preserve">1st Corps have seized the </w:t>
+      </w:r>
+      <w:proofErr w:type="spellStart"/>
+      <w:r>
+        <w:rPr>
+          <w:lang w:val="en-US"/>
+        </w:rPr>
+        <w:t>Iskendrun</w:t>
+      </w:r>
+      <w:proofErr w:type="spellEnd"/>
+      <w:r>
+        <w:rPr>
+          <w:lang w:val="en-US"/>
+        </w:rPr>
+        <w:t xml:space="preserve"> area and are in defensive positions to defend </w:t>
+      </w:r>
+      <w:r>
+        <w:rPr>
+          <w:lang w:val="en-US"/>
+        </w:rPr>
+        <w:t>Syria’s</w:t>
+      </w:r>
+      <w:r>
+        <w:rPr>
+          <w:lang w:val="en-US"/>
+        </w:rPr>
+        <w:t xml:space="preserve"> newly seized area of </w:t>
+      </w:r>
+      <w:proofErr w:type="spellStart"/>
+      <w:r>
+        <w:rPr>
+          <w:lang w:val="en-US"/>
+        </w:rPr>
+        <w:t>Iskendrun</w:t>
+      </w:r>
+      <w:proofErr w:type="spellEnd"/>
+      <w:r>
+        <w:rPr>
+          <w:lang w:val="en-US"/>
+        </w:rPr>
         <w:t>.</w:t>
+      </w:r>
+      <w:r>
+        <w:rPr>
+          <w:lang w:val="en-US"/>
+        </w:rPr>
+        <w:t xml:space="preserve"> 1</w:t>
+      </w:r>
+      <w:r>
+        <w:rPr>
+          <w:vertAlign w:val="superscript"/>
+          <w:lang w:val="en-US"/>
+        </w:rPr>
+        <w:t>st</w:t>
+      </w:r>
+      <w:r>
+        <w:rPr>
+          <w:lang w:val="en-US"/>
+        </w:rPr>
+        <w:t xml:space="preserve"> Corps is likely preparing to continue the offensive north to cut off main highways to facilitate for 2</w:t>
+      </w:r>
+      <w:r>
+        <w:rPr>
+          <w:vertAlign w:val="superscript"/>
+          <w:lang w:val="en-US"/>
+        </w:rPr>
+        <w:t>nd</w:t>
+      </w:r>
+      <w:r>
+        <w:rPr>
+          <w:lang w:val="en-US"/>
+        </w:rPr>
+        <w:t xml:space="preserve"> Corps offensive.</w:t>
+      </w:r>
+      <w:r>
+        <w:rPr>
+          <w:lang w:val="en-US"/>
+        </w:rPr>
+        <w:t xml:space="preserve"> </w:t>
       </w:r>
     </w:p>
     <w:p>
@@ -317,12 +688,27 @@
           <w:ilvl w:val="0"/>
           <w:numId w:val="14"/>
         </w:numPr>
-      </w:pPr>
-      <w:r>
+        <w:rPr>
+          <w:lang w:val="en-US"/>
+        </w:rPr>
+      </w:pPr>
+      <w:r>
+        <w:rPr>
+          <w:lang w:val="en-US"/>
+        </w:rPr>
         <w:t xml:space="preserve">Syrian </w:t>
       </w:r>
       <w:r>
-        <w:t>2nd Corps have occupied the Ataturk region and function as a reserve for 1st Corps in case if a Turkish counterattack.</w:t>
+        <w:rPr>
+          <w:lang w:val="en-US"/>
+        </w:rPr>
+        <w:t xml:space="preserve">2nd Corps have </w:t>
+      </w:r>
+      <w:r>
+        <w:rPr>
+          <w:lang w:val="en-US"/>
+        </w:rPr>
+        <w:t xml:space="preserve">occupied the border region north of its bases, and is likely preparing an offensive into Turkey to seize control of the Ataturk dam and surrounding region. </w:t>
       </w:r>
     </w:p>
     <w:p>
@@ -332,11 +718,20 @@
           <w:ilvl w:val="0"/>
           <w:numId w:val="14"/>
         </w:numPr>
-      </w:pPr>
-      <w:r>
+        <w:rPr>
+          <w:lang w:val="en-US"/>
+        </w:rPr>
+      </w:pPr>
+      <w:r>
+        <w:rPr>
+          <w:lang w:val="en-US"/>
+        </w:rPr>
         <w:t xml:space="preserve">Syrian </w:t>
       </w:r>
       <w:r>
+        <w:rPr>
+          <w:lang w:val="en-US"/>
+        </w:rPr>
         <w:t>3rd Corps have seized the Golan Heights and are established in defensive positions.</w:t>
       </w:r>
     </w:p>
@@ -347,17 +742,26 @@
           <w:ilvl w:val="0"/>
           <w:numId w:val="14"/>
         </w:numPr>
-      </w:pPr>
-      <w:r>
+        <w:rPr>
+          <w:lang w:val="en-US"/>
+        </w:rPr>
+      </w:pPr>
+      <w:r>
+        <w:rPr>
+          <w:lang w:val="en-US"/>
+        </w:rPr>
         <w:t xml:space="preserve">Syrian </w:t>
       </w:r>
       <w:r>
-        <w:t>4th Corps are conducting rear duty</w:t>
-      </w:r>
-      <w:r>
-        <w:t xml:space="preserve"> assi</w:t>
-      </w:r>
-      <w:r>
+        <w:rPr>
+          <w:lang w:val="en-US"/>
+        </w:rPr>
+        <w:t>4th Corps are conducting rear duty assi</w:t>
+      </w:r>
+      <w:r>
+        <w:rPr>
+          <w:lang w:val="en-US"/>
+        </w:rPr>
         <w:t>gnments and protecting Damascus.</w:t>
       </w:r>
     </w:p>
@@ -368,38 +772,159 @@
           <w:ilvl w:val="0"/>
           <w:numId w:val="14"/>
         </w:numPr>
-      </w:pPr>
-      <w:r>
+        <w:rPr>
+          <w:lang w:val="en-US"/>
+        </w:rPr>
+      </w:pPr>
+      <w:r>
+        <w:rPr>
+          <w:lang w:val="en-US"/>
+        </w:rPr>
         <w:t>Syrian 5th Corps a</w:t>
       </w:r>
       <w:r>
+        <w:rPr>
+          <w:lang w:val="en-US"/>
+        </w:rPr>
         <w:t>re in their base in Palmyra, finishing their workup to be prepared for operations.</w:t>
       </w:r>
     </w:p>
     <w:p>
       <w:pPr>
         <w:pStyle w:val="Ingenmellomrom"/>
+        <w:rPr>
+          <w:lang w:val="en-US"/>
+        </w:rPr>
       </w:pPr>
     </w:p>
     <w:p>
       <w:pPr>
         <w:pStyle w:val="Overskrift3"/>
       </w:pPr>
-      <w:r>
-        <w:t>Syrian Air Force</w:t>
-      </w:r>
-    </w:p>
-    <w:p>
-      <w:pPr>
-        <w:pStyle w:val="Ingenmellomrom"/>
-      </w:pPr>
-      <w:r>
-        <w:t>Syrian aircrafts have been conducting CAP missions to protect the Army from airstrikes from Israel and Turkey. Syrian aircraft have also supported the Armys offensive by conducted strikes on critical targets in Turkey and Israel.</w:t>
-      </w:r>
-    </w:p>
-    <w:p>
-      <w:pPr>
-        <w:pStyle w:val="Ingenmellomrom"/>
+      <w:proofErr w:type="spellStart"/>
+      <w:r>
+        <w:t>Syrian</w:t>
+      </w:r>
+      <w:proofErr w:type="spellEnd"/>
+      <w:r>
+        <w:t xml:space="preserve"> Air Force</w:t>
+      </w:r>
+    </w:p>
+    <w:p>
+      <w:pPr>
+        <w:pStyle w:val="Ingenmellomrom"/>
+        <w:rPr>
+          <w:lang w:val="en-US"/>
+        </w:rPr>
+      </w:pPr>
+      <w:r>
+        <w:rPr>
+          <w:lang w:val="en-US"/>
+        </w:rPr>
+        <w:t xml:space="preserve">Syrian aircrafts have been conducting CAP missions to protect the Army from airstrikes from Israel and Turkey. Syrian aircraft have also supported the </w:t>
+      </w:r>
+      <w:r>
+        <w:rPr>
+          <w:lang w:val="en-US"/>
+        </w:rPr>
+        <w:t>Army’s</w:t>
+      </w:r>
+      <w:r>
+        <w:rPr>
+          <w:lang w:val="en-US"/>
+        </w:rPr>
+        <w:t xml:space="preserve"> offensive by conducting</w:t>
+      </w:r>
+      <w:r>
+        <w:rPr>
+          <w:lang w:val="en-US"/>
+        </w:rPr>
+        <w:t xml:space="preserve"> strikes on critical targets in Turkey and Israel.</w:t>
+      </w:r>
+    </w:p>
+    <w:p>
+      <w:pPr>
+        <w:pStyle w:val="Ingenmellomrom"/>
+        <w:rPr>
+          <w:lang w:val="en-US"/>
+        </w:rPr>
+      </w:pPr>
+    </w:p>
+    <w:p>
+      <w:pPr>
+        <w:pStyle w:val="Overskrift3"/>
+        <w:rPr>
+          <w:lang w:val="en-US"/>
+        </w:rPr>
+      </w:pPr>
+      <w:r>
+        <w:rPr>
+          <w:lang w:val="en-US"/>
+        </w:rPr>
+        <w:t>Syrian Naval Forces</w:t>
+      </w:r>
+    </w:p>
+    <w:p>
+      <w:pPr>
+        <w:pStyle w:val="Ingenmellomrom"/>
+        <w:rPr>
+          <w:lang w:val="en-US"/>
+        </w:rPr>
+      </w:pPr>
+      <w:r>
+        <w:rPr>
+          <w:lang w:val="en-US"/>
+        </w:rPr>
+        <w:t>1</w:t>
+      </w:r>
+      <w:r>
+        <w:rPr>
+          <w:vertAlign w:val="superscript"/>
+          <w:lang w:val="en-US"/>
+        </w:rPr>
+        <w:t>st</w:t>
+      </w:r>
+      <w:r>
+        <w:rPr>
+          <w:lang w:val="en-US"/>
+        </w:rPr>
+        <w:t xml:space="preserve"> Patrol Boat Squadron, based in </w:t>
+      </w:r>
+      <w:proofErr w:type="spellStart"/>
+      <w:r>
+        <w:rPr>
+          <w:lang w:val="en-US"/>
+        </w:rPr>
+        <w:t>Latakia</w:t>
+      </w:r>
+      <w:proofErr w:type="spellEnd"/>
+      <w:r>
+        <w:rPr>
+          <w:lang w:val="en-US"/>
+        </w:rPr>
+        <w:t>, with 5x</w:t>
+      </w:r>
+      <w:r>
+        <w:rPr>
+          <w:lang w:val="en-US"/>
+        </w:rPr>
+        <w:t xml:space="preserve">FSG 1241.1MP </w:t>
+      </w:r>
+      <w:proofErr w:type="spellStart"/>
+      <w:r>
+        <w:rPr>
+          <w:lang w:val="en-US"/>
+        </w:rPr>
+        <w:t>Molniya</w:t>
+      </w:r>
+      <w:proofErr w:type="spellEnd"/>
+    </w:p>
+    <w:p>
+      <w:pPr>
+        <w:pStyle w:val="Ingenmellomrom"/>
+        <w:rPr>
+          <w:lang w:val="en-US"/>
+        </w:rPr>
       </w:pPr>
     </w:p>
     <w:p>
@@ -488,6 +1013,7 @@
         <w:pStyle w:val="Overskrift1"/>
       </w:pPr>
       <w:r>
+        <w:lastRenderedPageBreak/>
         <w:t xml:space="preserve">EXECUTION </w:t>
       </w:r>
     </w:p>
@@ -495,11 +1021,24 @@
       <w:pPr>
         <w:pStyle w:val="Overskrift2"/>
       </w:pPr>
-      <w:r>
-        <w:t>Commander CJTF-82</w:t>
-      </w:r>
-      <w:r>
-        <w:t xml:space="preserve"> intent. </w:t>
+      <w:proofErr w:type="spellStart"/>
+      <w:r>
+        <w:t>Commander</w:t>
+      </w:r>
+      <w:proofErr w:type="spellEnd"/>
+      <w:r>
+        <w:t xml:space="preserve"> CJTF-82</w:t>
+      </w:r>
+      <w:r>
+        <w:t xml:space="preserve"> </w:t>
+      </w:r>
+      <w:proofErr w:type="spellStart"/>
+      <w:r>
+        <w:t>intent</w:t>
+      </w:r>
+      <w:proofErr w:type="spellEnd"/>
+      <w:r>
+        <w:t xml:space="preserve">. </w:t>
       </w:r>
     </w:p>
     <w:p>
@@ -552,9 +1091,13 @@
       <w:pPr>
         <w:pStyle w:val="Overskrift3"/>
       </w:pPr>
-      <w:r>
-        <w:lastRenderedPageBreak/>
-        <w:t xml:space="preserve">End state. </w:t>
+      <w:proofErr w:type="spellStart"/>
+      <w:r>
+        <w:t>Endstate</w:t>
+      </w:r>
+      <w:proofErr w:type="spellEnd"/>
+      <w:r>
+        <w:t xml:space="preserve">. </w:t>
       </w:r>
     </w:p>
     <w:p>
@@ -751,22 +1294,24 @@
     </w:p>
     <w:p>
       <w:pPr>
-        <w:pStyle w:val="Ingenmellomrom"/>
-        <w:rPr>
-          <w:lang w:val="en-US"/>
-        </w:rPr>
-      </w:pPr>
-    </w:p>
-    <w:p>
-      <w:pPr>
         <w:pStyle w:val="Overskrift3"/>
       </w:pPr>
-      <w:r>
-        <w:t>Phase 1:</w:t>
-      </w:r>
-      <w:r>
-        <w:t xml:space="preserve"> Shaping</w:t>
-      </w:r>
+      <w:proofErr w:type="spellStart"/>
+      <w:r>
+        <w:t>Phase</w:t>
+      </w:r>
+      <w:proofErr w:type="spellEnd"/>
+      <w:r>
+        <w:t xml:space="preserve"> 1:</w:t>
+      </w:r>
+      <w:r>
+        <w:t xml:space="preserve"> </w:t>
+      </w:r>
+      <w:proofErr w:type="spellStart"/>
+      <w:r>
+        <w:t>Shaping</w:t>
+      </w:r>
+      <w:proofErr w:type="spellEnd"/>
     </w:p>
     <w:p>
       <w:pPr>
@@ -886,21 +1431,26 @@
     </w:p>
     <w:p>
       <w:pPr>
-        <w:pStyle w:val="Ingenmellomrom"/>
-        <w:rPr>
-          <w:lang w:val="en-US"/>
-        </w:rPr>
-      </w:pPr>
-    </w:p>
-    <w:p>
-      <w:pPr>
         <w:pStyle w:val="Overskrift3"/>
       </w:pPr>
-      <w:r>
-        <w:t>Phase 2:</w:t>
-      </w:r>
-      <w:r>
-        <w:t xml:space="preserve"> Decisive action</w:t>
+      <w:proofErr w:type="spellStart"/>
+      <w:r>
+        <w:t>Phase</w:t>
+      </w:r>
+      <w:proofErr w:type="spellEnd"/>
+      <w:r>
+        <w:t xml:space="preserve"> 2:</w:t>
+      </w:r>
+      <w:r>
+        <w:t xml:space="preserve"> </w:t>
+      </w:r>
+      <w:proofErr w:type="spellStart"/>
+      <w:r>
+        <w:t>Decisive</w:t>
+      </w:r>
+      <w:proofErr w:type="spellEnd"/>
+      <w:r>
+        <w:t xml:space="preserve"> action</w:t>
       </w:r>
     </w:p>
     <w:p>
@@ -957,28 +1507,30 @@
     </w:p>
     <w:p>
       <w:pPr>
-        <w:pStyle w:val="Ingenmellomrom"/>
-        <w:rPr>
-          <w:lang w:val="en-US"/>
-        </w:rPr>
-      </w:pPr>
-    </w:p>
-    <w:p>
-      <w:pPr>
         <w:pStyle w:val="Overskrift3"/>
       </w:pPr>
-      <w:r>
-        <w:t>Phase 3</w:t>
+      <w:proofErr w:type="spellStart"/>
+      <w:r>
+        <w:t>Phase</w:t>
+      </w:r>
+      <w:proofErr w:type="spellEnd"/>
+      <w:r>
+        <w:t xml:space="preserve"> 3</w:t>
       </w:r>
       <w:r>
         <w:t>:</w:t>
       </w:r>
       <w:r>
-        <w:t xml:space="preserve"> Stabilization</w:t>
-      </w:r>
-      <w:r>
         <w:t xml:space="preserve"> </w:t>
       </w:r>
+      <w:proofErr w:type="spellStart"/>
+      <w:r>
+        <w:t>Stabilization</w:t>
+      </w:r>
+      <w:proofErr w:type="spellEnd"/>
+      <w:r>
+        <w:t xml:space="preserve"> </w:t>
+      </w:r>
     </w:p>
     <w:p>
       <w:pPr>
@@ -1061,26 +1613,6 @@
         </w:rPr>
         <w:t>.</w:t>
       </w:r>
-    </w:p>
-    <w:p>
-      <w:pPr>
-        <w:pStyle w:val="Ingenmellomrom"/>
-        <w:rPr>
-          <w:lang w:val="en-US"/>
-        </w:rPr>
-      </w:pPr>
-    </w:p>
-    <w:p>
-      <w:pPr>
-        <w:pStyle w:val="Overskrift3"/>
-        <w:numPr>
-          <w:ilvl w:val="0"/>
-          <w:numId w:val="0"/>
-        </w:numPr>
-        <w:rPr>
-          <w:lang w:val="en-US"/>
-        </w:rPr>
-      </w:pPr>
     </w:p>
     <w:p>
       <w:pPr>
@@ -1089,7 +1621,6 @@
           <w:ilvl w:val="0"/>
           <w:numId w:val="0"/>
         </w:numPr>
-        <w:ind w:left="576"/>
         <w:rPr>
           <w:lang w:val="en-US"/>
         </w:rPr>
@@ -1114,7 +1645,19 @@
         <w:rPr>
           <w:lang w:val="en-US"/>
         </w:rPr>
-        <w:t>CJTF-82 have the following objectives:</w:t>
+        <w:t xml:space="preserve">CJTF-82 </w:t>
+      </w:r>
+      <w:r>
+        <w:rPr>
+          <w:lang w:val="en-US"/>
+        </w:rPr>
+        <w:t>has</w:t>
+      </w:r>
+      <w:r>
+        <w:rPr>
+          <w:lang w:val="en-US"/>
+        </w:rPr>
+        <w:t xml:space="preserve"> the following objectives:</w:t>
       </w:r>
     </w:p>
     <w:p>
@@ -1349,7 +1892,6 @@
         <w:pStyle w:val="Overskrift2"/>
       </w:pPr>
       <w:r>
-        <w:lastRenderedPageBreak/>
         <w:t>TASKS:</w:t>
       </w:r>
     </w:p>
@@ -1360,19 +1902,37 @@
       <w:r>
         <w:t xml:space="preserve">Land </w:t>
       </w:r>
+      <w:proofErr w:type="spellStart"/>
       <w:r>
         <w:t>Component</w:t>
       </w:r>
-      <w:r>
-        <w:t xml:space="preserve"> Command (LCC):</w:t>
-      </w:r>
-    </w:p>
-    <w:p>
-      <w:pPr>
-        <w:pStyle w:val="Ingenmellomrom"/>
-      </w:pPr>
-      <w:r>
-        <w:t>COM LCC will:</w:t>
+      <w:proofErr w:type="spellEnd"/>
+      <w:r>
+        <w:t xml:space="preserve"> </w:t>
+      </w:r>
+      <w:proofErr w:type="spellStart"/>
+      <w:r>
+        <w:t>Command</w:t>
+      </w:r>
+      <w:proofErr w:type="spellEnd"/>
+      <w:r>
+        <w:t xml:space="preserve"> (LCC):</w:t>
+      </w:r>
+    </w:p>
+    <w:p>
+      <w:pPr>
+        <w:pStyle w:val="Ingenmellomrom"/>
+      </w:pPr>
+      <w:r>
+        <w:t xml:space="preserve">COM LCC </w:t>
+      </w:r>
+      <w:proofErr w:type="spellStart"/>
+      <w:r>
+        <w:t>will</w:t>
+      </w:r>
+      <w:proofErr w:type="spellEnd"/>
+      <w:r>
+        <w:t>:</w:t>
       </w:r>
     </w:p>
     <w:p>
@@ -1383,9 +1943,19 @@
           <w:numId w:val="9"/>
         </w:numPr>
       </w:pPr>
-      <w:r>
-        <w:t>Build up forces</w:t>
-      </w:r>
+      <w:proofErr w:type="spellStart"/>
+      <w:r>
+        <w:t>Build</w:t>
+      </w:r>
+      <w:proofErr w:type="spellEnd"/>
+      <w:r>
+        <w:t xml:space="preserve"> up </w:t>
+      </w:r>
+      <w:proofErr w:type="spellStart"/>
+      <w:r>
+        <w:t>forces</w:t>
+      </w:r>
+      <w:proofErr w:type="spellEnd"/>
       <w:r>
         <w:t xml:space="preserve"> </w:t>
       </w:r>
@@ -1463,15 +2033,39 @@
         <w:pStyle w:val="Overskrift3"/>
       </w:pPr>
       <w:r>
-        <w:t>Maritime Component Command (MCC):</w:t>
-      </w:r>
-    </w:p>
-    <w:p>
-      <w:pPr>
-        <w:pStyle w:val="Ingenmellomrom"/>
-      </w:pPr>
-      <w:r>
-        <w:t>COM MCC will:</w:t>
+        <w:t xml:space="preserve">Maritime </w:t>
+      </w:r>
+      <w:proofErr w:type="spellStart"/>
+      <w:r>
+        <w:t>Component</w:t>
+      </w:r>
+      <w:proofErr w:type="spellEnd"/>
+      <w:r>
+        <w:t xml:space="preserve"> </w:t>
+      </w:r>
+      <w:proofErr w:type="spellStart"/>
+      <w:r>
+        <w:t>Command</w:t>
+      </w:r>
+      <w:proofErr w:type="spellEnd"/>
+      <w:r>
+        <w:t xml:space="preserve"> (MCC):</w:t>
+      </w:r>
+    </w:p>
+    <w:p>
+      <w:pPr>
+        <w:pStyle w:val="Ingenmellomrom"/>
+      </w:pPr>
+      <w:r>
+        <w:t xml:space="preserve">COM MCC </w:t>
+      </w:r>
+      <w:proofErr w:type="spellStart"/>
+      <w:r>
+        <w:t>will</w:t>
+      </w:r>
+      <w:proofErr w:type="spellEnd"/>
+      <w:r>
+        <w:t>:</w:t>
       </w:r>
     </w:p>
     <w:p>
@@ -1585,7 +2179,15 @@
         <w:pStyle w:val="Ingenmellomrom"/>
       </w:pPr>
       <w:r>
-        <w:t>COM JFACC will:</w:t>
+        <w:t xml:space="preserve">COM JFACC </w:t>
+      </w:r>
+      <w:proofErr w:type="spellStart"/>
+      <w:r>
+        <w:t>will</w:t>
+      </w:r>
+      <w:proofErr w:type="spellEnd"/>
+      <w:r>
+        <w:t>:</w:t>
       </w:r>
     </w:p>
     <w:p>
@@ -1761,7 +2363,14 @@
         <w:rPr>
           <w:lang w:val="en-US"/>
         </w:rPr>
-        <w:t xml:space="preserve">COM SOCC will conduct full spectrum special operations in order to </w:t>
+        <w:t xml:space="preserve">COM SOCC will conduct full spectrum special operations in order </w:t>
+      </w:r>
+      <w:proofErr w:type="gramStart"/>
+      <w:r>
+        <w:rPr>
+          <w:lang w:val="en-US"/>
+        </w:rPr>
+        <w:t xml:space="preserve">to </w:t>
       </w:r>
       <w:r>
         <w:rPr>
@@ -1769,6 +2378,7 @@
         </w:rPr>
         <w:t>:</w:t>
       </w:r>
+      <w:proofErr w:type="gramEnd"/>
     </w:p>
     <w:p>
       <w:pPr>
@@ -1896,14 +2506,6 @@
     </w:p>
     <w:p>
       <w:pPr>
-        <w:pStyle w:val="Ingenmellomrom"/>
-        <w:rPr>
-          <w:lang w:val="en-US"/>
-        </w:rPr>
-      </w:pPr>
-    </w:p>
-    <w:p>
-      <w:pPr>
         <w:pStyle w:val="Overskrift1"/>
       </w:pPr>
       <w:r>
@@ -2000,34 +2602,8 @@
     </w:p>
     <w:p>
       <w:pPr>
-        <w:pStyle w:val="Overskrift1"/>
-      </w:pPr>
-      <w:r>
-        <w:t xml:space="preserve">ANNEXES </w:t>
-      </w:r>
-    </w:p>
-    <w:p>
-      <w:pPr>
-        <w:pStyle w:val="Ingenmellomrom"/>
-      </w:pPr>
-    </w:p>
-    <w:p>
-      <w:pPr>
-        <w:pStyle w:val="Ingenmellomrom"/>
-        <w:numPr>
-          <w:ilvl w:val="0"/>
-          <w:numId w:val="5"/>
-        </w:numPr>
-      </w:pPr>
-      <w:r>
-        <w:t>CJTF-82 Target list</w:t>
-      </w:r>
-      <w:r>
-        <w:t xml:space="preserve"> </w:t>
-      </w:r>
-      <w:r>
-        <w:t>(master target list)</w:t>
-      </w:r>
+        <w:pStyle w:val="Ingenmellomrom"/>
+      </w:pPr>
     </w:p>
     <w:sectPr>
       <w:headerReference w:type="even" r:id="rId9"/>
@@ -2047,7 +2623,7 @@
 
 <file path=word/endnotes.xml><?xml version="1.0" encoding="utf-8"?>
 <w:endnotes xmlns:ve="http://schemas.openxmlformats.org/markup-compatibility/2006" xmlns:o="urn:schemas-microsoft-com:office:office" xmlns:r="http://schemas.openxmlformats.org/officeDocument/2006/relationships" xmlns:m="http://schemas.openxmlformats.org/officeDocument/2006/math" xmlns:v="urn:schemas-microsoft-com:vml" xmlns:wp="http://schemas.openxmlformats.org/drawingml/2006/wordprocessingDrawing" xmlns:w10="urn:schemas-microsoft-com:office:word" xmlns:w="http://schemas.openxmlformats.org/wordprocessingml/2006/main" xmlns:wne="http://schemas.microsoft.com/office/word/2006/wordml">
-  <w:endnote w:type="separator" w:id="0">
+  <w:endnote w:type="separator" w:id="-1">
     <w:p>
       <w:pPr>
         <w:spacing w:after="0" w:line="240" w:lineRule="auto"/>
@@ -2057,7 +2633,7 @@
       </w:r>
     </w:p>
   </w:endnote>
-  <w:endnote w:type="continuationSeparator" w:id="1">
+  <w:endnote w:type="continuationSeparator" w:id="0">
     <w:p>
       <w:pPr>
         <w:spacing w:after="0" w:line="240" w:lineRule="auto"/>
@@ -2141,7 +2717,7 @@
 
 <file path=word/footnotes.xml><?xml version="1.0" encoding="utf-8"?>
 <w:footnotes xmlns:ve="http://schemas.openxmlformats.org/markup-compatibility/2006" xmlns:o="urn:schemas-microsoft-com:office:office" xmlns:r="http://schemas.openxmlformats.org/officeDocument/2006/relationships" xmlns:m="http://schemas.openxmlformats.org/officeDocument/2006/math" xmlns:v="urn:schemas-microsoft-com:vml" xmlns:wp="http://schemas.openxmlformats.org/drawingml/2006/wordprocessingDrawing" xmlns:w10="urn:schemas-microsoft-com:office:word" xmlns:w="http://schemas.openxmlformats.org/wordprocessingml/2006/main" xmlns:wne="http://schemas.microsoft.com/office/word/2006/wordml">
-  <w:footnote w:type="separator" w:id="0">
+  <w:footnote w:type="separator" w:id="-1">
     <w:p>
       <w:pPr>
         <w:spacing w:after="0" w:line="240" w:lineRule="auto"/>
@@ -2151,7 +2727,7 @@
       </w:r>
     </w:p>
   </w:footnote>
-  <w:footnote w:type="continuationSeparator" w:id="1">
+  <w:footnote w:type="continuationSeparator" w:id="0">
     <w:p>
       <w:pPr>
         <w:spacing w:after="0" w:line="240" w:lineRule="auto"/>
@@ -2170,41 +2746,6 @@
     <w:pPr>
       <w:pStyle w:val="Topptekst"/>
     </w:pPr>
-    <w:r>
-      <w:rPr>
-        <w:noProof/>
-      </w:rPr>
-      <w:pict>
-        <v:shapetype id="_x0000_t136" coordsize="21600,21600" o:spt="136" adj="10800" path="m@7,l@8,m@5,21600l@6,21600e">
-          <v:formulas>
-            <v:f eqn="sum #0 0 10800"/>
-            <v:f eqn="prod #0 2 1"/>
-            <v:f eqn="sum 21600 0 @1"/>
-            <v:f eqn="sum 0 0 @2"/>
-            <v:f eqn="sum 21600 0 @3"/>
-            <v:f eqn="if @0 @3 0"/>
-            <v:f eqn="if @0 21600 @1"/>
-            <v:f eqn="if @0 0 @2"/>
-            <v:f eqn="if @0 @4 21600"/>
-            <v:f eqn="mid @5 @6"/>
-            <v:f eqn="mid @8 @5"/>
-            <v:f eqn="mid @7 @8"/>
-            <v:f eqn="mid @6 @7"/>
-            <v:f eqn="sum @6 0 @5"/>
-          </v:formulas>
-          <v:path textpathok="t" o:connecttype="custom" o:connectlocs="@9,0;@10,10800;@11,21600;@12,10800" o:connectangles="270,180,90,0"/>
-          <v:textpath on="t" fitshape="t"/>
-          <v:handles>
-            <v:h position="#0,bottomRight" xrange="6629,14971"/>
-          </v:handles>
-          <o:lock v:ext="edit" text="t" shapetype="t"/>
-        </v:shapetype>
-        <v:shape id="PowerPlusWaterMarkObject78267907" o:spid="_x0000_s23554" type="#_x0000_t136" style="position:absolute;margin-left:0;margin-top:0;width:456.8pt;height:182.7pt;rotation:315;z-index:-251654144;mso-position-horizontal:center;mso-position-horizontal-relative:margin;mso-position-vertical:center;mso-position-vertical-relative:margin" o:allowincell="f" fillcolor="silver" stroked="f">
-          <v:fill opacity=".5"/>
-          <v:textpath style="font-family:&quot;Arial&quot;;font-size:1pt" string="DRAFT"/>
-        </v:shape>
-      </w:pict>
-    </w:r>
   </w:p>
 </w:hdr>
 </file>
@@ -2222,43 +2763,14 @@
     </w:pPr>
     <w:r>
       <w:rPr>
-        <w:noProof/>
-      </w:rPr>
-      <w:pict>
-        <v:shapetype id="_x0000_t136" coordsize="21600,21600" o:spt="136" adj="10800" path="m@7,l@8,m@5,21600l@6,21600e">
-          <v:formulas>
-            <v:f eqn="sum #0 0 10800"/>
-            <v:f eqn="prod #0 2 1"/>
-            <v:f eqn="sum 21600 0 @1"/>
-            <v:f eqn="sum 0 0 @2"/>
-            <v:f eqn="sum 21600 0 @3"/>
-            <v:f eqn="if @0 @3 0"/>
-            <v:f eqn="if @0 21600 @1"/>
-            <v:f eqn="if @0 0 @2"/>
-            <v:f eqn="if @0 @4 21600"/>
-            <v:f eqn="mid @5 @6"/>
-            <v:f eqn="mid @8 @5"/>
-            <v:f eqn="mid @7 @8"/>
-            <v:f eqn="mid @6 @7"/>
-            <v:f eqn="sum @6 0 @5"/>
-          </v:formulas>
-          <v:path textpathok="t" o:connecttype="custom" o:connectlocs="@9,0;@10,10800;@11,21600;@12,10800" o:connectangles="270,180,90,0"/>
-          <v:textpath on="t" fitshape="t"/>
-          <v:handles>
-            <v:h position="#0,bottomRight" xrange="6629,14971"/>
-          </v:handles>
-          <o:lock v:ext="edit" text="t" shapetype="t"/>
-        </v:shapetype>
-        <v:shape id="PowerPlusWaterMarkObject78267908" o:spid="_x0000_s23555" type="#_x0000_t136" style="position:absolute;margin-left:0;margin-top:0;width:456.8pt;height:182.7pt;rotation:315;z-index:-251652096;mso-position-horizontal:center;mso-position-horizontal-relative:margin;mso-position-vertical:center;mso-position-vertical-relative:margin" o:allowincell="f" fillcolor="silver" stroked="f">
-          <v:fill opacity=".5"/>
-          <v:textpath style="font-family:&quot;Arial&quot;;font-size:1pt" string="DRAFT"/>
-        </v:shape>
-      </w:pict>
-    </w:r>
-    <w:r>
+        <w:lang w:val="en-US"/>
+      </w:rPr>
       <w:tab/>
     </w:r>
     <w:r>
+      <w:rPr>
+        <w:lang w:val="en-US"/>
+      </w:rPr>
       <w:tab/>
     </w:r>
     <w:r>
@@ -2351,41 +2863,6 @@
     <w:pPr>
       <w:pStyle w:val="Topptekst"/>
     </w:pPr>
-    <w:r>
-      <w:rPr>
-        <w:noProof/>
-      </w:rPr>
-      <w:pict>
-        <v:shapetype id="_x0000_t136" coordsize="21600,21600" o:spt="136" adj="10800" path="m@7,l@8,m@5,21600l@6,21600e">
-          <v:formulas>
-            <v:f eqn="sum #0 0 10800"/>
-            <v:f eqn="prod #0 2 1"/>
-            <v:f eqn="sum 21600 0 @1"/>
-            <v:f eqn="sum 0 0 @2"/>
-            <v:f eqn="sum 21600 0 @3"/>
-            <v:f eqn="if @0 @3 0"/>
-            <v:f eqn="if @0 21600 @1"/>
-            <v:f eqn="if @0 0 @2"/>
-            <v:f eqn="if @0 @4 21600"/>
-            <v:f eqn="mid @5 @6"/>
-            <v:f eqn="mid @8 @5"/>
-            <v:f eqn="mid @7 @8"/>
-            <v:f eqn="mid @6 @7"/>
-            <v:f eqn="sum @6 0 @5"/>
-          </v:formulas>
-          <v:path textpathok="t" o:connecttype="custom" o:connectlocs="@9,0;@10,10800;@11,21600;@12,10800" o:connectangles="270,180,90,0"/>
-          <v:textpath on="t" fitshape="t"/>
-          <v:handles>
-            <v:h position="#0,bottomRight" xrange="6629,14971"/>
-          </v:handles>
-          <o:lock v:ext="edit" text="t" shapetype="t"/>
-        </v:shapetype>
-        <v:shape id="PowerPlusWaterMarkObject78267906" o:spid="_x0000_s23553" type="#_x0000_t136" style="position:absolute;margin-left:0;margin-top:0;width:456.8pt;height:182.7pt;rotation:315;z-index:-251656192;mso-position-horizontal:center;mso-position-horizontal-relative:margin;mso-position-vertical:center;mso-position-vertical-relative:margin" o:allowincell="f" fillcolor="silver" stroked="f">
-          <v:fill opacity=".5"/>
-          <v:textpath style="font-family:&quot;Arial&quot;;font-size:1pt" string="DRAFT"/>
-        </v:shape>
-      </w:pict>
-    </w:r>
   </w:p>
 </w:hdr>
 </file>
@@ -4304,6 +4781,7 @@
   <w:style w:type="character" w:default="1" w:styleId="Standardskriftforavsnitt">
     <w:name w:val="Default Paragraph Font"/>
     <w:uiPriority w:val="1"/>
+    <w:semiHidden/>
     <w:unhideWhenUsed/>
   </w:style>
   <w:style w:type="table" w:default="1" w:styleId="Vanligtabell">
@@ -4874,7 +5352,7 @@
 </file>
 
 <file path=customXml/itemProps1.xml><?xml version="1.0" encoding="utf-8"?>
-<ds:datastoreItem xmlns:ds="http://schemas.openxmlformats.org/officeDocument/2006/customXml" ds:itemID="{1C992A2D-002E-4DC9-B695-B126F3B40C4E}">
+<ds:datastoreItem xmlns:ds="http://schemas.openxmlformats.org/officeDocument/2006/customXml" ds:itemID="{D9CF6824-E997-421E-9EE2-240985581367}">
   <ds:schemaRefs>
     <ds:schemaRef ds:uri="http://schemas.openxmlformats.org/officeDocument/2006/bibliography"/>
   </ds:schemaRefs>

</xml_diff>

<commit_message>
chg: Updated orders and briefing page
</commit_message>
<xml_diff>
--- a/UNDER DEVELOPMENT/OPAR CJTF OPERATION ORDER.docx
+++ b/UNDER DEVELOPMENT/OPAR CJTF OPERATION ORDER.docx
@@ -472,14 +472,12 @@
         </w:rPr>
         <w:t xml:space="preserve"> of the 132nd Virtual Wing split on </w:t>
       </w:r>
-      <w:proofErr w:type="spellStart"/>
-      <w:r>
-        <w:rPr>
-          <w:lang w:val="en-US"/>
-        </w:rPr>
-        <w:t>Incerlick</w:t>
-      </w:r>
-      <w:proofErr w:type="spellEnd"/>
+      <w:r>
+        <w:rPr>
+          <w:lang w:val="en-US"/>
+        </w:rPr>
+        <w:t>Incirlick</w:t>
+      </w:r>
       <w:r>
         <w:rPr>
           <w:lang w:val="en-US"/>
@@ -5352,7 +5350,7 @@
 </file>
 
 <file path=customXml/itemProps1.xml><?xml version="1.0" encoding="utf-8"?>
-<ds:datastoreItem xmlns:ds="http://schemas.openxmlformats.org/officeDocument/2006/customXml" ds:itemID="{D9CF6824-E997-421E-9EE2-240985581367}">
+<ds:datastoreItem xmlns:ds="http://schemas.openxmlformats.org/officeDocument/2006/customXml" ds:itemID="{FEEC7084-42DE-4F37-89B5-3010D58F6243}">
   <ds:schemaRefs>
     <ds:schemaRef ds:uri="http://schemas.openxmlformats.org/officeDocument/2006/bibliography"/>
   </ds:schemaRefs>

</xml_diff>

<commit_message>
chg: Updated operations order with maritime assets
</commit_message>
<xml_diff>
--- a/UNDER DEVELOPMENT/OPAR CJTF OPERATION ORDER.docx
+++ b/UNDER DEVELOPMENT/OPAR CJTF OPERATION ORDER.docx
@@ -416,22 +416,80 @@
         <w:rPr>
           <w:lang w:val="en-US"/>
         </w:rPr>
-        <w:t xml:space="preserve">Maritime Component Command </w:t>
-      </w:r>
-      <w:proofErr w:type="gramStart"/>
-      <w:r>
-        <w:rPr>
-          <w:lang w:val="en-US"/>
-        </w:rPr>
-        <w:t>consist</w:t>
-      </w:r>
-      <w:proofErr w:type="gramEnd"/>
-      <w:r>
-        <w:rPr>
-          <w:lang w:val="en-US"/>
-        </w:rPr>
-        <w:t xml:space="preserve"> of a US Carrier Strike Group and two Surface Action Groups (SAGs) with Cruisers and Destroyers.</w:t>
-      </w:r>
+        <w:t xml:space="preserve">Maritime Component Command consist of </w:t>
+      </w:r>
+    </w:p>
+    <w:p>
+      <w:pPr>
+        <w:pStyle w:val="Ingenmellomrom"/>
+        <w:numPr>
+          <w:ilvl w:val="0"/>
+          <w:numId w:val="15"/>
+        </w:numPr>
+        <w:rPr>
+          <w:lang w:val="en-US"/>
+        </w:rPr>
+      </w:pPr>
+      <w:r>
+        <w:rPr>
+          <w:lang w:val="en-US"/>
+        </w:rPr>
+        <w:t xml:space="preserve">Carrier Strike Group-73 (CSG-73): USS George Washington + 1x </w:t>
+      </w:r>
+      <w:proofErr w:type="spellStart"/>
+      <w:r>
+        <w:rPr>
+          <w:lang w:val="en-US"/>
+        </w:rPr>
+        <w:t>Arleigh</w:t>
+      </w:r>
+      <w:proofErr w:type="spellEnd"/>
+      <w:r>
+        <w:rPr>
+          <w:lang w:val="en-US"/>
+        </w:rPr>
+        <w:t xml:space="preserve"> Burke </w:t>
+      </w:r>
+    </w:p>
+    <w:p>
+      <w:pPr>
+        <w:pStyle w:val="Ingenmellomrom"/>
+        <w:numPr>
+          <w:ilvl w:val="0"/>
+          <w:numId w:val="15"/>
+        </w:numPr>
+        <w:rPr>
+          <w:lang w:val="en-US"/>
+        </w:rPr>
+      </w:pPr>
+      <w:r>
+        <w:rPr>
+          <w:lang w:val="en-US"/>
+        </w:rPr>
+        <w:t xml:space="preserve">Surface Action Group 1 (SAG-1): 1x Oliver </w:t>
+      </w:r>
+      <w:proofErr w:type="spellStart"/>
+      <w:r>
+        <w:rPr>
+          <w:lang w:val="en-US"/>
+        </w:rPr>
+        <w:t>Hazzard</w:t>
+      </w:r>
+      <w:proofErr w:type="spellEnd"/>
+      <w:r>
+        <w:rPr>
+          <w:lang w:val="en-US"/>
+        </w:rPr>
+        <w:t xml:space="preserve"> Perry + 1x </w:t>
+      </w:r>
+      <w:proofErr w:type="spellStart"/>
+      <w:r>
+        <w:rPr>
+          <w:lang w:val="en-US"/>
+        </w:rPr>
+        <w:t>Ticondoroga</w:t>
+      </w:r>
+      <w:proofErr w:type="spellEnd"/>
     </w:p>
     <w:p>
       <w:pPr>
@@ -2604,12 +2662,8 @@
       </w:pPr>
     </w:p>
     <w:sectPr>
-      <w:headerReference w:type="even" r:id="rId9"/>
-      <w:headerReference w:type="default" r:id="rId10"/>
-      <w:footerReference w:type="even" r:id="rId11"/>
-      <w:footerReference w:type="default" r:id="rId12"/>
-      <w:headerReference w:type="first" r:id="rId13"/>
-      <w:footerReference w:type="first" r:id="rId14"/>
+      <w:headerReference w:type="default" r:id="rId9"/>
+      <w:footerReference w:type="default" r:id="rId10"/>
       <w:pgSz w:w="11906" w:h="16838"/>
       <w:pgMar w:top="1417" w:right="1417" w:bottom="1417" w:left="1417" w:header="708" w:footer="708" w:gutter="0"/>
       <w:cols w:space="708"/>
@@ -2649,18 +2703,9 @@
   <w:p>
     <w:pPr>
       <w:pStyle w:val="Bunntekst"/>
-    </w:pPr>
-  </w:p>
-</w:ftr>
-</file>
-
-<file path=word/footer2.xml><?xml version="1.0" encoding="utf-8"?>
-<w:ftr xmlns:ve="http://schemas.openxmlformats.org/markup-compatibility/2006" xmlns:o="urn:schemas-microsoft-com:office:office" xmlns:r="http://schemas.openxmlformats.org/officeDocument/2006/relationships" xmlns:m="http://schemas.openxmlformats.org/officeDocument/2006/math" xmlns:v="urn:schemas-microsoft-com:vml" xmlns:wp="http://schemas.openxmlformats.org/drawingml/2006/wordprocessingDrawing" xmlns:w10="urn:schemas-microsoft-com:office:word" xmlns:w="http://schemas.openxmlformats.org/wordprocessingml/2006/main" xmlns:wne="http://schemas.microsoft.com/office/word/2006/wordml">
-  <w:p>
-    <w:pPr>
-      <w:pStyle w:val="Bunntekst"/>
       <w:jc w:val="center"/>
       <w:rPr>
+        <w:color w:val="808080" w:themeColor="background1" w:themeShade="80"/>
         <w:sz w:val="16"/>
         <w:lang w:val="en-US"/>
       </w:rPr>
@@ -2669,6 +2714,7 @@
       <w:rPr>
         <w:b/>
         <w:bCs/>
+        <w:color w:val="808080" w:themeColor="background1" w:themeShade="80"/>
         <w:sz w:val="16"/>
         <w:lang w:val="en-US"/>
       </w:rPr>
@@ -2680,12 +2726,14 @@
       <w:pStyle w:val="Bunntekst"/>
       <w:jc w:val="center"/>
       <w:rPr>
+        <w:color w:val="808080" w:themeColor="background1" w:themeShade="80"/>
         <w:sz w:val="16"/>
         <w:lang w:val="en-US"/>
       </w:rPr>
     </w:pPr>
     <w:r>
       <w:rPr>
+        <w:color w:val="808080" w:themeColor="background1" w:themeShade="80"/>
         <w:sz w:val="16"/>
         <w:lang w:val="en-US"/>
       </w:rPr>
@@ -2698,16 +2746,6 @@
       <w:rPr>
         <w:lang w:val="en-US"/>
       </w:rPr>
-    </w:pPr>
-  </w:p>
-</w:ftr>
-</file>
-
-<file path=word/footer3.xml><?xml version="1.0" encoding="utf-8"?>
-<w:ftr xmlns:ve="http://schemas.openxmlformats.org/markup-compatibility/2006" xmlns:o="urn:schemas-microsoft-com:office:office" xmlns:r="http://schemas.openxmlformats.org/officeDocument/2006/relationships" xmlns:m="http://schemas.openxmlformats.org/officeDocument/2006/math" xmlns:v="urn:schemas-microsoft-com:vml" xmlns:wp="http://schemas.openxmlformats.org/drawingml/2006/wordprocessingDrawing" xmlns:w10="urn:schemas-microsoft-com:office:word" xmlns:w="http://schemas.openxmlformats.org/wordprocessingml/2006/main" xmlns:wne="http://schemas.microsoft.com/office/word/2006/wordml">
-  <w:p>
-    <w:pPr>
-      <w:pStyle w:val="Bunntekst"/>
     </w:pPr>
   </w:p>
 </w:ftr>
@@ -2743,16 +2781,6 @@
   <w:p>
     <w:pPr>
       <w:pStyle w:val="Topptekst"/>
-    </w:pPr>
-  </w:p>
-</w:hdr>
-</file>
-
-<file path=word/header2.xml><?xml version="1.0" encoding="utf-8"?>
-<w:hdr xmlns:ve="http://schemas.openxmlformats.org/markup-compatibility/2006" xmlns:o="urn:schemas-microsoft-com:office:office" xmlns:r="http://schemas.openxmlformats.org/officeDocument/2006/relationships" xmlns:m="http://schemas.openxmlformats.org/officeDocument/2006/math" xmlns:v="urn:schemas-microsoft-com:vml" xmlns:wp="http://schemas.openxmlformats.org/drawingml/2006/wordprocessingDrawing" xmlns:w10="urn:schemas-microsoft-com:office:word" xmlns:w="http://schemas.openxmlformats.org/wordprocessingml/2006/main" xmlns:wne="http://schemas.microsoft.com/office/word/2006/wordml">
-  <w:p>
-    <w:pPr>
-      <w:pStyle w:val="Topptekst"/>
       <w:rPr>
         <w:sz w:val="18"/>
         <w:szCs w:val="30"/>
@@ -2850,16 +2878,6 @@
       <w:rPr>
         <w:sz w:val="12"/>
       </w:rPr>
-    </w:pPr>
-  </w:p>
-</w:hdr>
-</file>
-
-<file path=word/header3.xml><?xml version="1.0" encoding="utf-8"?>
-<w:hdr xmlns:ve="http://schemas.openxmlformats.org/markup-compatibility/2006" xmlns:o="urn:schemas-microsoft-com:office:office" xmlns:r="http://schemas.openxmlformats.org/officeDocument/2006/relationships" xmlns:m="http://schemas.openxmlformats.org/officeDocument/2006/math" xmlns:v="urn:schemas-microsoft-com:vml" xmlns:wp="http://schemas.openxmlformats.org/drawingml/2006/wordprocessingDrawing" xmlns:w10="urn:schemas-microsoft-com:office:word" xmlns:w="http://schemas.openxmlformats.org/wordprocessingml/2006/main" xmlns:wne="http://schemas.microsoft.com/office/word/2006/wordml">
-  <w:p>
-    <w:pPr>
-      <w:pStyle w:val="Topptekst"/>
     </w:pPr>
   </w:p>
 </w:hdr>
@@ -3605,6 +3623,118 @@
     </w:lvl>
   </w:abstractNum>
   <w:abstractNum w:abstractNumId="7">
+    <w:nsid w:val="3B7D7506"/>
+    <w:multiLevelType w:val="hybridMultilevel"/>
+    <w:tmpl w:val="93B40306"/>
+    <w:lvl w:ilvl="0" w:tplc="C8D086D8">
+      <w:numFmt w:val="bullet"/>
+      <w:lvlText w:val="-"/>
+      <w:lvlJc w:val="left"/>
+      <w:pPr>
+        <w:ind w:left="720" w:hanging="360"/>
+      </w:pPr>
+      <w:rPr>
+        <w:rFonts w:ascii="Arial" w:eastAsiaTheme="minorEastAsia" w:hAnsi="Arial" w:cs="Arial" w:hint="default"/>
+      </w:rPr>
+    </w:lvl>
+    <w:lvl w:ilvl="1" w:tplc="04140003" w:tentative="1">
+      <w:start w:val="1"/>
+      <w:numFmt w:val="bullet"/>
+      <w:lvlText w:val="o"/>
+      <w:lvlJc w:val="left"/>
+      <w:pPr>
+        <w:ind w:left="1440" w:hanging="360"/>
+      </w:pPr>
+      <w:rPr>
+        <w:rFonts w:ascii="Courier New" w:hAnsi="Courier New" w:cs="Courier New" w:hint="default"/>
+      </w:rPr>
+    </w:lvl>
+    <w:lvl w:ilvl="2" w:tplc="04140005" w:tentative="1">
+      <w:start w:val="1"/>
+      <w:numFmt w:val="bullet"/>
+      <w:lvlText w:val=""/>
+      <w:lvlJc w:val="left"/>
+      <w:pPr>
+        <w:ind w:left="2160" w:hanging="360"/>
+      </w:pPr>
+      <w:rPr>
+        <w:rFonts w:ascii="Wingdings" w:hAnsi="Wingdings" w:hint="default"/>
+      </w:rPr>
+    </w:lvl>
+    <w:lvl w:ilvl="3" w:tplc="04140001" w:tentative="1">
+      <w:start w:val="1"/>
+      <w:numFmt w:val="bullet"/>
+      <w:lvlText w:val=""/>
+      <w:lvlJc w:val="left"/>
+      <w:pPr>
+        <w:ind w:left="2880" w:hanging="360"/>
+      </w:pPr>
+      <w:rPr>
+        <w:rFonts w:ascii="Symbol" w:hAnsi="Symbol" w:hint="default"/>
+      </w:rPr>
+    </w:lvl>
+    <w:lvl w:ilvl="4" w:tplc="04140003" w:tentative="1">
+      <w:start w:val="1"/>
+      <w:numFmt w:val="bullet"/>
+      <w:lvlText w:val="o"/>
+      <w:lvlJc w:val="left"/>
+      <w:pPr>
+        <w:ind w:left="3600" w:hanging="360"/>
+      </w:pPr>
+      <w:rPr>
+        <w:rFonts w:ascii="Courier New" w:hAnsi="Courier New" w:cs="Courier New" w:hint="default"/>
+      </w:rPr>
+    </w:lvl>
+    <w:lvl w:ilvl="5" w:tplc="04140005" w:tentative="1">
+      <w:start w:val="1"/>
+      <w:numFmt w:val="bullet"/>
+      <w:lvlText w:val=""/>
+      <w:lvlJc w:val="left"/>
+      <w:pPr>
+        <w:ind w:left="4320" w:hanging="360"/>
+      </w:pPr>
+      <w:rPr>
+        <w:rFonts w:ascii="Wingdings" w:hAnsi="Wingdings" w:hint="default"/>
+      </w:rPr>
+    </w:lvl>
+    <w:lvl w:ilvl="6" w:tplc="04140001" w:tentative="1">
+      <w:start w:val="1"/>
+      <w:numFmt w:val="bullet"/>
+      <w:lvlText w:val=""/>
+      <w:lvlJc w:val="left"/>
+      <w:pPr>
+        <w:ind w:left="5040" w:hanging="360"/>
+      </w:pPr>
+      <w:rPr>
+        <w:rFonts w:ascii="Symbol" w:hAnsi="Symbol" w:hint="default"/>
+      </w:rPr>
+    </w:lvl>
+    <w:lvl w:ilvl="7" w:tplc="04140003" w:tentative="1">
+      <w:start w:val="1"/>
+      <w:numFmt w:val="bullet"/>
+      <w:lvlText w:val="o"/>
+      <w:lvlJc w:val="left"/>
+      <w:pPr>
+        <w:ind w:left="5760" w:hanging="360"/>
+      </w:pPr>
+      <w:rPr>
+        <w:rFonts w:ascii="Courier New" w:hAnsi="Courier New" w:cs="Courier New" w:hint="default"/>
+      </w:rPr>
+    </w:lvl>
+    <w:lvl w:ilvl="8" w:tplc="04140005" w:tentative="1">
+      <w:start w:val="1"/>
+      <w:numFmt w:val="bullet"/>
+      <w:lvlText w:val=""/>
+      <w:lvlJc w:val="left"/>
+      <w:pPr>
+        <w:ind w:left="6480" w:hanging="360"/>
+      </w:pPr>
+      <w:rPr>
+        <w:rFonts w:ascii="Wingdings" w:hAnsi="Wingdings" w:hint="default"/>
+      </w:rPr>
+    </w:lvl>
+  </w:abstractNum>
+  <w:abstractNum w:abstractNumId="8">
     <w:nsid w:val="420A3B66"/>
     <w:multiLevelType w:val="multilevel"/>
     <w:tmpl w:val="3E9AF27C"/>
@@ -3699,7 +3829,7 @@
       </w:pPr>
     </w:lvl>
   </w:abstractNum>
-  <w:abstractNum w:abstractNumId="8">
+  <w:abstractNum w:abstractNumId="9">
     <w:nsid w:val="4D811BA2"/>
     <w:multiLevelType w:val="hybridMultilevel"/>
     <w:tmpl w:val="35F084A4"/>
@@ -3812,7 +3942,7 @@
       </w:rPr>
     </w:lvl>
   </w:abstractNum>
-  <w:abstractNum w:abstractNumId="9">
+  <w:abstractNum w:abstractNumId="10">
     <w:nsid w:val="5FD95DF6"/>
     <w:multiLevelType w:val="hybridMultilevel"/>
     <w:tmpl w:val="B1A471F6"/>
@@ -3925,7 +4055,7 @@
       </w:rPr>
     </w:lvl>
   </w:abstractNum>
-  <w:abstractNum w:abstractNumId="10">
+  <w:abstractNum w:abstractNumId="11">
     <w:nsid w:val="6776756D"/>
     <w:multiLevelType w:val="hybridMultilevel"/>
     <w:tmpl w:val="389ADED2"/>
@@ -4014,7 +4144,7 @@
       </w:pPr>
     </w:lvl>
   </w:abstractNum>
-  <w:abstractNum w:abstractNumId="11">
+  <w:abstractNum w:abstractNumId="12">
     <w:nsid w:val="6887542B"/>
     <w:multiLevelType w:val="multilevel"/>
     <w:tmpl w:val="C9789F88"/>
@@ -4100,7 +4230,7 @@
       </w:pPr>
     </w:lvl>
   </w:abstractNum>
-  <w:abstractNum w:abstractNumId="12">
+  <w:abstractNum w:abstractNumId="13">
     <w:nsid w:val="715C2943"/>
     <w:multiLevelType w:val="hybridMultilevel"/>
     <w:tmpl w:val="39364502"/>
@@ -4213,7 +4343,7 @@
       </w:rPr>
     </w:lvl>
   </w:abstractNum>
-  <w:abstractNum w:abstractNumId="13">
+  <w:abstractNum w:abstractNumId="14">
     <w:nsid w:val="7BF65D85"/>
     <w:multiLevelType w:val="hybridMultilevel"/>
     <w:tmpl w:val="CA20E9DA"/>
@@ -4330,19 +4460,19 @@
     <w:abstractNumId w:val="0"/>
   </w:num>
   <w:num w:numId="2">
-    <w:abstractNumId w:val="11"/>
+    <w:abstractNumId w:val="12"/>
   </w:num>
   <w:num w:numId="3">
     <w:abstractNumId w:val="3"/>
   </w:num>
   <w:num w:numId="4">
-    <w:abstractNumId w:val="7"/>
+    <w:abstractNumId w:val="8"/>
   </w:num>
   <w:num w:numId="5">
-    <w:abstractNumId w:val="8"/>
+    <w:abstractNumId w:val="9"/>
   </w:num>
   <w:num w:numId="6">
-    <w:abstractNumId w:val="9"/>
+    <w:abstractNumId w:val="10"/>
   </w:num>
   <w:num w:numId="7">
     <w:abstractNumId w:val="5"/>
@@ -4351,7 +4481,7 @@
     <w:abstractNumId w:val="1"/>
   </w:num>
   <w:num w:numId="9">
-    <w:abstractNumId w:val="13"/>
+    <w:abstractNumId w:val="14"/>
   </w:num>
   <w:num w:numId="10">
     <w:abstractNumId w:val="6"/>
@@ -4360,13 +4490,16 @@
     <w:abstractNumId w:val="2"/>
   </w:num>
   <w:num w:numId="12">
-    <w:abstractNumId w:val="10"/>
+    <w:abstractNumId w:val="11"/>
   </w:num>
   <w:num w:numId="13">
     <w:abstractNumId w:val="4"/>
   </w:num>
   <w:num w:numId="14">
-    <w:abstractNumId w:val="12"/>
+    <w:abstractNumId w:val="13"/>
+  </w:num>
+  <w:num w:numId="15">
+    <w:abstractNumId w:val="7"/>
   </w:num>
 </w:numbering>
 </file>
@@ -5350,7 +5483,7 @@
 </file>
 
 <file path=customXml/itemProps1.xml><?xml version="1.0" encoding="utf-8"?>
-<ds:datastoreItem xmlns:ds="http://schemas.openxmlformats.org/officeDocument/2006/customXml" ds:itemID="{FEEC7084-42DE-4F37-89B5-3010D58F6243}">
+<ds:datastoreItem xmlns:ds="http://schemas.openxmlformats.org/officeDocument/2006/customXml" ds:itemID="{4D5AE672-A89E-4ED3-ACAF-0399442F3161}">
   <ds:schemaRefs>
     <ds:schemaRef ds:uri="http://schemas.openxmlformats.org/officeDocument/2006/bibliography"/>
   </ds:schemaRefs>

</xml_diff>

<commit_message>
chg: Updated Operations order with CSG-72 USS Abraham Lincoln
</commit_message>
<xml_diff>
--- a/UNDER DEVELOPMENT/OPAR CJTF OPERATION ORDER.docx
+++ b/UNDER DEVELOPMENT/OPAR CJTF OPERATION ORDER.docx
@@ -434,7 +434,25 @@
         <w:rPr>
           <w:lang w:val="en-US"/>
         </w:rPr>
-        <w:t xml:space="preserve">Carrier Strike Group-73 (CSG-73): USS George Washington + 1x </w:t>
+        <w:t>Carrier Strike Group-72 (CSG-72</w:t>
+      </w:r>
+      <w:r>
+        <w:rPr>
+          <w:lang w:val="en-US"/>
+        </w:rPr>
+        <w:t xml:space="preserve">): USS </w:t>
+      </w:r>
+      <w:r>
+        <w:rPr>
+          <w:lang w:val="en-US"/>
+        </w:rPr>
+        <w:t>Abraham Lincoln</w:t>
+      </w:r>
+      <w:r>
+        <w:rPr>
+          <w:lang w:val="en-US"/>
+        </w:rPr>
+        <w:t xml:space="preserve"> + 1x </w:t>
       </w:r>
       <w:proofErr w:type="spellStart"/>
       <w:r>
@@ -570,14 +588,12 @@
         </w:rPr>
         <w:t xml:space="preserve">Special Operations Component Command </w:t>
       </w:r>
-      <w:proofErr w:type="gramStart"/>
-      <w:r>
-        <w:rPr>
-          <w:lang w:val="en-US"/>
-        </w:rPr>
-        <w:t>consist</w:t>
-      </w:r>
-      <w:proofErr w:type="gramEnd"/>
+      <w:r>
+        <w:rPr>
+          <w:lang w:val="en-US"/>
+        </w:rPr>
+        <w:t>consists</w:t>
+      </w:r>
       <w:r>
         <w:rPr>
           <w:lang w:val="en-US"/>
@@ -5483,7 +5499,7 @@
 </file>
 
 <file path=customXml/itemProps1.xml><?xml version="1.0" encoding="utf-8"?>
-<ds:datastoreItem xmlns:ds="http://schemas.openxmlformats.org/officeDocument/2006/customXml" ds:itemID="{4D5AE672-A89E-4ED3-ACAF-0399442F3161}">
+<ds:datastoreItem xmlns:ds="http://schemas.openxmlformats.org/officeDocument/2006/customXml" ds:itemID="{61FB012C-39AB-4E9E-8EFE-B223B17D99BF}">
   <ds:schemaRefs>
     <ds:schemaRef ds:uri="http://schemas.openxmlformats.org/officeDocument/2006/bibliography"/>
   </ds:schemaRefs>

</xml_diff>